<commit_message>
recontructed key_list and answered control questions
</commit_message>
<xml_diff>
--- a/TISD/Lab_02_var25/Отчёт2.docx
+++ b/TISD/Lab_02_var25/Отчёт2.docx
@@ -116,16 +116,7 @@
           <w:sz w:val="48"/>
           <w:szCs w:val="48"/>
         </w:rPr>
-        <w:t>Отчет по лабораторной работе №</w:t>
-      </w:r>
-      <w:r>
-        <w:rPr>
-          <w:rFonts w:cs="Calibri"/>
-          <w:b/>
-          <w:sz w:val="48"/>
-          <w:szCs w:val="48"/>
-        </w:rPr>
-        <w:t>2</w:t>
+        <w:t>Отчет по лабораторной работе №2</w:t>
       </w:r>
     </w:p>
     <w:p>
@@ -357,49 +348,43 @@
       <w:r>
         <w:t>Ввести список машин</w:t>
       </w:r>
-      <w:r>
-        <w:t xml:space="preserve"> (</w:t>
-      </w:r>
-      <w:r>
-        <w:t>не менее 40-ка записей</w:t>
-      </w:r>
-      <w:r>
-        <w:t>)</w:t>
-      </w:r>
-      <w:r>
-        <w:t>, имеющихся в автомагазине, содержащий: марку автомобиля, страну-производитель, цену, цвет и состояние: новый – гарантия (в годах); нет - год выпуска, пробег, количество ремонтов, количество собственников. Вывести цены не новых машин указанной марки с одним предыдущим собственником, отсутствием ремонта в указанном диапазоне цен.</w:t>
-      </w:r>
-    </w:p>
-    <w:p>
-      <w:pPr>
-        <w:pStyle w:val="1"/>
-      </w:pPr>
-      <w:r>
-        <w:t>Техническое задание</w:t>
-      </w:r>
-    </w:p>
-    <w:p/>
-    <w:p>
-      <w:pPr>
-        <w:pStyle w:val="1"/>
-      </w:pPr>
-      <w:r>
-        <w:t>Структуры данных</w:t>
-      </w:r>
-    </w:p>
-    <w:p/>
-    <w:p>
-      <w:pPr>
-        <w:pStyle w:val="1"/>
-      </w:pPr>
-      <w:r>
-        <w:t>Описание алгоритма</w:t>
-      </w:r>
-    </w:p>
-    <w:p>
       <w:bookmarkStart w:id="0" w:name="_GoBack"/>
       <w:bookmarkEnd w:id="0"/>
-    </w:p>
+      <w:r>
+        <w:t>, имеющихся в автомагазине, содержащий: марку автомобиля, страну-производитель, цену, цвет и состояние: новый – гарантия (в годах); нет - год выпуска, пробег, количество ремонтов, количество собственников. Вывести цены не новых машин указанной марки с одним предыдущим собственником, отсутствием ремонта в указанном диапазоне цен.</w:t>
+      </w:r>
+    </w:p>
+    <w:p>
+      <w:pPr>
+        <w:pStyle w:val="1"/>
+      </w:pPr>
+      <w:r>
+        <w:t>Техническое задание</w:t>
+      </w:r>
+    </w:p>
+    <w:p>
+      <w:r>
+        <w:t>Создать таблицу, содержащую не менее 40-ка записей (тип – запись с вариантами (объединениями)). Упорядочить данные в ней по возрастанию ключей, двумя алгоритмами сортировки, где ключ – любое невариантное поле (по выбору программиста), используя: а) саму таблицу, б) массив ключей. (Возможность добавления и удаления записей в ручном режиме обязательна). Осуществить поиск информации по варианту.</w:t>
+      </w:r>
+    </w:p>
+    <w:p>
+      <w:pPr>
+        <w:pStyle w:val="1"/>
+      </w:pPr>
+      <w:r>
+        <w:t>Структуры данных</w:t>
+      </w:r>
+    </w:p>
+    <w:p/>
+    <w:p>
+      <w:pPr>
+        <w:pStyle w:val="1"/>
+      </w:pPr>
+      <w:r>
+        <w:t>Описание алгоритма</w:t>
+      </w:r>
+    </w:p>
+    <w:p/>
     <w:p>
       <w:pPr>
         <w:pStyle w:val="1"/>
@@ -428,40 +413,73 @@
       </w:r>
     </w:p>
     <w:p>
-      <w:pPr>
+      <w:r>
+        <w:t>Выделяется общий блок памяти = размеру наибольшего поля</w:t>
+      </w:r>
+    </w:p>
+    <w:p>
+      <w:r>
         <w:rPr>
           <w:rFonts w:eastAsiaTheme="majorEastAsia" w:cstheme="majorBidi"/>
           <w:b/>
           <w:sz w:val="36"/>
           <w:szCs w:val="26"/>
         </w:rPr>
-      </w:pPr>
-    </w:p>
-    <w:p>
-      <w:r>
+        <w:t>2.Что будет, если в вариантную часть ввести данные, несоответствующие описанным?</w:t>
+      </w:r>
+    </w:p>
+    <w:p>
+      <w:r>
+        <w:t xml:space="preserve"> </w:t>
+      </w:r>
+      <w:r>
+        <w:t>Данные будут заменены, но буд</w:t>
+      </w:r>
+      <w:r>
+        <w:t>у</w:t>
+      </w:r>
+      <w:r>
+        <w:t>т нести не корректную информацию</w:t>
+      </w:r>
+      <w:r>
+        <w:t>.</w:t>
+      </w:r>
+    </w:p>
+    <w:p>
+      <w:pPr>
         <w:rPr>
           <w:rFonts w:eastAsiaTheme="majorEastAsia" w:cstheme="majorBidi"/>
           <w:b/>
           <w:sz w:val="36"/>
           <w:szCs w:val="26"/>
         </w:rPr>
-        <w:t>2.Что будет, если в вариантную часть ввести данные, несоответствующие описанным?</w:t>
-      </w:r>
-    </w:p>
-    <w:p>
-      <w:r>
-        <w:t xml:space="preserve"> </w:t>
-      </w:r>
-    </w:p>
-    <w:p>
-      <w:pPr>
+      </w:pPr>
+      <w:r>
         <w:rPr>
           <w:rFonts w:eastAsiaTheme="majorEastAsia" w:cstheme="majorBidi"/>
           <w:b/>
           <w:sz w:val="36"/>
           <w:szCs w:val="26"/>
         </w:rPr>
-      </w:pPr>
+        <w:t>3.Кто должен следить за правильностью выполнения операций с вариантной частью записи?</w:t>
+      </w:r>
+    </w:p>
+    <w:p>
+      <w:r>
+        <w:t>Программист (</w:t>
+      </w:r>
+      <w:r>
+        <w:rPr>
+          <w:sz w:val="23"/>
+          <w:szCs w:val="23"/>
+        </w:rPr>
+        <w:t>При обработке записей с вариантами программисту необходимо следить за правильностью хранения и обработки данных, содержащихся в вариантной части.</w:t>
+      </w:r>
+      <w:r>
+        <w:t>)</w:t>
+      </w:r>
+    </w:p>
+    <w:p>
       <w:r>
         <w:rPr>
           <w:rFonts w:eastAsiaTheme="majorEastAsia" w:cstheme="majorBidi"/>
@@ -469,10 +487,33 @@
           <w:sz w:val="36"/>
           <w:szCs w:val="26"/>
         </w:rPr>
-        <w:t>3.Кто должен следить за правильностью выполнения операций с вариантной частью записи?</w:t>
-      </w:r>
-    </w:p>
-    <w:p/>
+        <w:lastRenderedPageBreak/>
+        <w:t>4.Что представляет собой таблица ключей, зачем она нужна?</w:t>
+      </w:r>
+    </w:p>
+    <w:p>
+      <w:r>
+        <w:t>Матрица</w:t>
+      </w:r>
+      <w:r>
+        <w:t xml:space="preserve"> </w:t>
+      </w:r>
+      <w:r>
+        <w:t>индексов ключевого поля</w:t>
+      </w:r>
+      <w:r>
+        <w:t xml:space="preserve"> и соответствующих им значений</w:t>
+      </w:r>
+      <w:r>
+        <w:t>. Нужна для экономии времен</w:t>
+      </w:r>
+      <w:r>
+        <w:t>и</w:t>
+      </w:r>
+      <w:r>
+        <w:t>.</w:t>
+      </w:r>
+    </w:p>
     <w:p>
       <w:r>
         <w:rPr>
@@ -481,18 +522,6 @@
           <w:sz w:val="36"/>
           <w:szCs w:val="26"/>
         </w:rPr>
-        <w:t>4.Что представляет собой таблица ключей, зачем она нужна?</w:t>
-      </w:r>
-    </w:p>
-    <w:p/>
-    <w:p>
-      <w:r>
-        <w:rPr>
-          <w:rFonts w:eastAsiaTheme="majorEastAsia" w:cstheme="majorBidi"/>
-          <w:b/>
-          <w:sz w:val="36"/>
-          <w:szCs w:val="26"/>
-        </w:rPr>
         <w:t>5.В каких случаях эффективнее обрабатывать данные в самой таблице, а когда – использовать таблицу ключей?</w:t>
       </w:r>
     </w:p>
@@ -500,13 +529,21 @@
       <w:r>
         <w:t xml:space="preserve"> </w:t>
       </w:r>
+      <w:r>
+        <w:t>Таблицу ключей при большом кол-ве записей.</w:t>
+      </w:r>
+      <w:r>
+        <w:t xml:space="preserve"> Но следует </w:t>
+      </w:r>
+      <w:r>
+        <w:t>учитывать, что если в качестве ключа используется символьное поле записи, то это влечет за собой необходимость посимвольной обработки данного поля в цикле, и, следовательно, приводит к увеличению времени выполнения любых операций. Выбор данных из основной таблицы в порядке, определенном таблицей ключей, так же замедляет вывод этих данных.</w:t>
+      </w:r>
     </w:p>
     <w:p>
       <w:pPr>
         <w:pStyle w:val="1"/>
       </w:pPr>
       <w:r>
-        <w:lastRenderedPageBreak/>
         <w:t>Вывод</w:t>
       </w:r>
     </w:p>

</xml_diff>

<commit_message>
aded Time tests for sort funcs
</commit_message>
<xml_diff>
--- a/TISD/Lab_02_var25/Отчёт2.docx
+++ b/TISD/Lab_02_var25/Отчёт2.docx
@@ -346,12 +346,1846 @@
     </w:p>
     <w:p>
       <w:r>
-        <w:t>Ввести список машин</w:t>
+        <w:t>Ввести список машин, имеющихся в автомагазине, содержащий: марку автомобиля, страну-производитель, цену, цвет и состояние: новый – гарантия (в годах); нет - год выпуска, пробег, количество ремонтов, количество собственников. Вывести цены не новых машин указанной марки с одним предыдущим собственником, отсутствием ремонта в указанном диапазоне цен.</w:t>
+      </w:r>
+    </w:p>
+    <w:p>
+      <w:pPr>
+        <w:pStyle w:val="1"/>
+      </w:pPr>
+      <w:r>
+        <w:t>Техническое задание</w:t>
+      </w:r>
+    </w:p>
+    <w:p>
+      <w:r>
+        <w:t>Создать таблицу, содержащую не менее 40-ка записей (тип – запись с вариантами (объединениями)). Упорядочить данные в ней по возрастанию ключей, двумя алгоритмами сортировки, где ключ – любое невариантное поле (по выбору программиста), используя: а) саму таблицу, б) массив ключей. (Возможность добавления и удаления записей в ручном режиме обязательна). Осуществить поиск информации по варианту.</w:t>
+      </w:r>
+    </w:p>
+    <w:p>
+      <w:pPr>
+        <w:pStyle w:val="1"/>
+        <w:rPr>
+          <w:lang w:val="en-US"/>
+        </w:rPr>
+      </w:pPr>
+      <w:r>
+        <w:t>Структуры</w:t>
+      </w:r>
+      <w:r>
+        <w:rPr>
+          <w:lang w:val="en-US"/>
+        </w:rPr>
+        <w:t xml:space="preserve"> </w:t>
+      </w:r>
+      <w:r>
+        <w:t>данных</w:t>
+      </w:r>
+    </w:p>
+    <w:p>
+      <w:pPr>
+        <w:tabs>
+          <w:tab w:val="left" w:pos="916"/>
+          <w:tab w:val="left" w:pos="1832"/>
+          <w:tab w:val="left" w:pos="2748"/>
+          <w:tab w:val="left" w:pos="3664"/>
+          <w:tab w:val="left" w:pos="4580"/>
+          <w:tab w:val="left" w:pos="5496"/>
+          <w:tab w:val="left" w:pos="6412"/>
+          <w:tab w:val="left" w:pos="7328"/>
+          <w:tab w:val="left" w:pos="8244"/>
+          <w:tab w:val="left" w:pos="9160"/>
+          <w:tab w:val="left" w:pos="10076"/>
+          <w:tab w:val="left" w:pos="10992"/>
+          <w:tab w:val="left" w:pos="11908"/>
+          <w:tab w:val="left" w:pos="12824"/>
+          <w:tab w:val="left" w:pos="13740"/>
+          <w:tab w:val="left" w:pos="14656"/>
+        </w:tabs>
+        <w:spacing w:after="0" w:line="240" w:lineRule="auto"/>
+        <w:ind w:firstLine="0"/>
+        <w:rPr>
+          <w:rFonts w:ascii="Courier New" w:eastAsia="Times New Roman" w:hAnsi="Courier New" w:cs="Courier New"/>
+          <w:sz w:val="20"/>
+          <w:szCs w:val="20"/>
+          <w:lang w:val="en-US" w:eastAsia="ru-RU"/>
+        </w:rPr>
+      </w:pPr>
+      <w:proofErr w:type="spellStart"/>
+      <w:proofErr w:type="gramStart"/>
+      <w:r>
+        <w:rPr>
+          <w:rFonts w:ascii="Courier New" w:eastAsia="Times New Roman" w:hAnsi="Courier New" w:cs="Courier New"/>
+          <w:i/>
+          <w:iCs/>
+          <w:color w:val="45C6D6"/>
+          <w:sz w:val="20"/>
+          <w:szCs w:val="20"/>
+          <w:lang w:val="en-US" w:eastAsia="ru-RU"/>
+        </w:rPr>
+        <w:t>struct</w:t>
+      </w:r>
+      <w:proofErr w:type="spellEnd"/>
+      <w:proofErr w:type="gramEnd"/>
+      <w:r>
+        <w:rPr>
+          <w:rFonts w:ascii="Courier New" w:eastAsia="Times New Roman" w:hAnsi="Courier New" w:cs="Courier New"/>
+          <w:color w:val="BEC0C2"/>
+          <w:sz w:val="20"/>
+          <w:szCs w:val="20"/>
+          <w:lang w:val="en-US" w:eastAsia="ru-RU"/>
+        </w:rPr>
+        <w:t xml:space="preserve"> </w:t>
+      </w:r>
+      <w:proofErr w:type="spellStart"/>
+      <w:r>
+        <w:rPr>
+          <w:rFonts w:ascii="Courier New" w:eastAsia="Times New Roman" w:hAnsi="Courier New" w:cs="Courier New"/>
+          <w:b/>
+          <w:bCs/>
+          <w:color w:val="FF8080"/>
+          <w:sz w:val="20"/>
+          <w:szCs w:val="20"/>
+          <w:lang w:val="en-US" w:eastAsia="ru-RU"/>
+        </w:rPr>
+        <w:t>new_car</w:t>
+      </w:r>
+      <w:proofErr w:type="spellEnd"/>
+    </w:p>
+    <w:p>
+      <w:pPr>
+        <w:tabs>
+          <w:tab w:val="left" w:pos="916"/>
+          <w:tab w:val="left" w:pos="1832"/>
+          <w:tab w:val="left" w:pos="2748"/>
+          <w:tab w:val="left" w:pos="3664"/>
+          <w:tab w:val="left" w:pos="4580"/>
+          <w:tab w:val="left" w:pos="5496"/>
+          <w:tab w:val="left" w:pos="6412"/>
+          <w:tab w:val="left" w:pos="7328"/>
+          <w:tab w:val="left" w:pos="8244"/>
+          <w:tab w:val="left" w:pos="9160"/>
+          <w:tab w:val="left" w:pos="10076"/>
+          <w:tab w:val="left" w:pos="10992"/>
+          <w:tab w:val="left" w:pos="11908"/>
+          <w:tab w:val="left" w:pos="12824"/>
+          <w:tab w:val="left" w:pos="13740"/>
+          <w:tab w:val="left" w:pos="14656"/>
+        </w:tabs>
+        <w:spacing w:after="0" w:line="240" w:lineRule="auto"/>
+        <w:ind w:firstLine="0"/>
+        <w:rPr>
+          <w:rFonts w:ascii="Courier New" w:eastAsia="Times New Roman" w:hAnsi="Courier New" w:cs="Courier New"/>
+          <w:sz w:val="20"/>
+          <w:szCs w:val="20"/>
+          <w:lang w:val="en-US" w:eastAsia="ru-RU"/>
+        </w:rPr>
+      </w:pPr>
+      <w:r>
+        <w:rPr>
+          <w:rFonts w:ascii="Courier New" w:eastAsia="Times New Roman" w:hAnsi="Courier New" w:cs="Courier New"/>
+          <w:sz w:val="20"/>
+          <w:szCs w:val="20"/>
+          <w:lang w:val="en-US" w:eastAsia="ru-RU"/>
+        </w:rPr>
+        <w:t>{</w:t>
+      </w:r>
+    </w:p>
+    <w:p>
+      <w:pPr>
+        <w:tabs>
+          <w:tab w:val="left" w:pos="916"/>
+          <w:tab w:val="left" w:pos="1832"/>
+          <w:tab w:val="left" w:pos="2748"/>
+          <w:tab w:val="left" w:pos="3664"/>
+          <w:tab w:val="left" w:pos="4580"/>
+          <w:tab w:val="left" w:pos="5496"/>
+          <w:tab w:val="left" w:pos="6412"/>
+          <w:tab w:val="left" w:pos="7328"/>
+          <w:tab w:val="left" w:pos="8244"/>
+          <w:tab w:val="left" w:pos="9160"/>
+          <w:tab w:val="left" w:pos="10076"/>
+          <w:tab w:val="left" w:pos="10992"/>
+          <w:tab w:val="left" w:pos="11908"/>
+          <w:tab w:val="left" w:pos="12824"/>
+          <w:tab w:val="left" w:pos="13740"/>
+          <w:tab w:val="left" w:pos="14656"/>
+        </w:tabs>
+        <w:spacing w:after="0" w:line="240" w:lineRule="auto"/>
+        <w:ind w:firstLine="0"/>
+        <w:rPr>
+          <w:rFonts w:ascii="Courier New" w:eastAsia="Times New Roman" w:hAnsi="Courier New" w:cs="Courier New"/>
+          <w:sz w:val="20"/>
+          <w:szCs w:val="20"/>
+          <w:lang w:val="en-US" w:eastAsia="ru-RU"/>
+        </w:rPr>
+      </w:pPr>
+      <w:r>
+        <w:rPr>
+          <w:rFonts w:ascii="Courier New" w:eastAsia="Times New Roman" w:hAnsi="Courier New" w:cs="Courier New"/>
+          <w:color w:val="BEC0C2"/>
+          <w:sz w:val="20"/>
+          <w:szCs w:val="20"/>
+          <w:lang w:val="en-US" w:eastAsia="ru-RU"/>
+        </w:rPr>
+        <w:t xml:space="preserve">    </w:t>
+      </w:r>
+      <w:proofErr w:type="spellStart"/>
+      <w:proofErr w:type="gramStart"/>
+      <w:r>
+        <w:rPr>
+          <w:rFonts w:ascii="Courier New" w:eastAsia="Times New Roman" w:hAnsi="Courier New" w:cs="Courier New"/>
+          <w:color w:val="D69AA7"/>
+          <w:sz w:val="20"/>
+          <w:szCs w:val="20"/>
+          <w:lang w:val="en-US" w:eastAsia="ru-RU"/>
+        </w:rPr>
+        <w:t>int</w:t>
+      </w:r>
+      <w:proofErr w:type="spellEnd"/>
+      <w:proofErr w:type="gramEnd"/>
+      <w:r>
+        <w:rPr>
+          <w:rFonts w:ascii="Courier New" w:eastAsia="Times New Roman" w:hAnsi="Courier New" w:cs="Courier New"/>
+          <w:color w:val="BEC0C2"/>
+          <w:sz w:val="20"/>
+          <w:szCs w:val="20"/>
+          <w:lang w:val="en-US" w:eastAsia="ru-RU"/>
+        </w:rPr>
+        <w:t xml:space="preserve"> </w:t>
+      </w:r>
+      <w:r>
+        <w:rPr>
+          <w:rFonts w:ascii="Courier New" w:eastAsia="Times New Roman" w:hAnsi="Courier New" w:cs="Courier New"/>
+          <w:sz w:val="20"/>
+          <w:szCs w:val="20"/>
+          <w:lang w:val="en-US" w:eastAsia="ru-RU"/>
+        </w:rPr>
+        <w:t>guarantee;</w:t>
+      </w:r>
+    </w:p>
+    <w:p>
+      <w:pPr>
+        <w:tabs>
+          <w:tab w:val="left" w:pos="916"/>
+          <w:tab w:val="left" w:pos="1832"/>
+          <w:tab w:val="left" w:pos="2748"/>
+          <w:tab w:val="left" w:pos="3664"/>
+          <w:tab w:val="left" w:pos="4580"/>
+          <w:tab w:val="left" w:pos="5496"/>
+          <w:tab w:val="left" w:pos="6412"/>
+          <w:tab w:val="left" w:pos="7328"/>
+          <w:tab w:val="left" w:pos="8244"/>
+          <w:tab w:val="left" w:pos="9160"/>
+          <w:tab w:val="left" w:pos="10076"/>
+          <w:tab w:val="left" w:pos="10992"/>
+          <w:tab w:val="left" w:pos="11908"/>
+          <w:tab w:val="left" w:pos="12824"/>
+          <w:tab w:val="left" w:pos="13740"/>
+          <w:tab w:val="left" w:pos="14656"/>
+        </w:tabs>
+        <w:spacing w:after="0" w:line="240" w:lineRule="auto"/>
+        <w:ind w:firstLine="0"/>
+        <w:rPr>
+          <w:rFonts w:ascii="Courier New" w:eastAsia="Times New Roman" w:hAnsi="Courier New" w:cs="Courier New"/>
+          <w:sz w:val="20"/>
+          <w:szCs w:val="20"/>
+          <w:lang w:val="en-US" w:eastAsia="ru-RU"/>
+        </w:rPr>
+      </w:pPr>
+      <w:r>
+        <w:rPr>
+          <w:rFonts w:ascii="Courier New" w:eastAsia="Times New Roman" w:hAnsi="Courier New" w:cs="Courier New"/>
+          <w:sz w:val="20"/>
+          <w:szCs w:val="20"/>
+          <w:lang w:val="en-US" w:eastAsia="ru-RU"/>
+        </w:rPr>
+        <w:t>};</w:t>
+      </w:r>
+    </w:p>
+    <w:p>
+      <w:pPr>
+        <w:tabs>
+          <w:tab w:val="left" w:pos="916"/>
+          <w:tab w:val="left" w:pos="1832"/>
+          <w:tab w:val="left" w:pos="2748"/>
+          <w:tab w:val="left" w:pos="3664"/>
+          <w:tab w:val="left" w:pos="4580"/>
+          <w:tab w:val="left" w:pos="5496"/>
+          <w:tab w:val="left" w:pos="6412"/>
+          <w:tab w:val="left" w:pos="7328"/>
+          <w:tab w:val="left" w:pos="8244"/>
+          <w:tab w:val="left" w:pos="9160"/>
+          <w:tab w:val="left" w:pos="10076"/>
+          <w:tab w:val="left" w:pos="10992"/>
+          <w:tab w:val="left" w:pos="11908"/>
+          <w:tab w:val="left" w:pos="12824"/>
+          <w:tab w:val="left" w:pos="13740"/>
+          <w:tab w:val="left" w:pos="14656"/>
+        </w:tabs>
+        <w:spacing w:after="0" w:line="240" w:lineRule="auto"/>
+        <w:ind w:firstLine="0"/>
+        <w:rPr>
+          <w:rFonts w:ascii="Courier New" w:eastAsia="Times New Roman" w:hAnsi="Courier New" w:cs="Courier New"/>
+          <w:sz w:val="20"/>
+          <w:szCs w:val="20"/>
+          <w:lang w:val="en-US" w:eastAsia="ru-RU"/>
+        </w:rPr>
+      </w:pPr>
+    </w:p>
+    <w:p>
+      <w:pPr>
+        <w:tabs>
+          <w:tab w:val="left" w:pos="916"/>
+          <w:tab w:val="left" w:pos="1832"/>
+          <w:tab w:val="left" w:pos="2748"/>
+          <w:tab w:val="left" w:pos="3664"/>
+          <w:tab w:val="left" w:pos="4580"/>
+          <w:tab w:val="left" w:pos="5496"/>
+          <w:tab w:val="left" w:pos="6412"/>
+          <w:tab w:val="left" w:pos="7328"/>
+          <w:tab w:val="left" w:pos="8244"/>
+          <w:tab w:val="left" w:pos="9160"/>
+          <w:tab w:val="left" w:pos="10076"/>
+          <w:tab w:val="left" w:pos="10992"/>
+          <w:tab w:val="left" w:pos="11908"/>
+          <w:tab w:val="left" w:pos="12824"/>
+          <w:tab w:val="left" w:pos="13740"/>
+          <w:tab w:val="left" w:pos="14656"/>
+        </w:tabs>
+        <w:spacing w:after="0" w:line="240" w:lineRule="auto"/>
+        <w:ind w:firstLine="0"/>
+        <w:rPr>
+          <w:rFonts w:ascii="Courier New" w:eastAsia="Times New Roman" w:hAnsi="Courier New" w:cs="Courier New"/>
+          <w:sz w:val="20"/>
+          <w:szCs w:val="20"/>
+          <w:lang w:val="en-US" w:eastAsia="ru-RU"/>
+        </w:rPr>
+      </w:pPr>
+      <w:proofErr w:type="spellStart"/>
+      <w:proofErr w:type="gramStart"/>
+      <w:r>
+        <w:rPr>
+          <w:rFonts w:ascii="Courier New" w:eastAsia="Times New Roman" w:hAnsi="Courier New" w:cs="Courier New"/>
+          <w:i/>
+          <w:iCs/>
+          <w:color w:val="45C6D6"/>
+          <w:sz w:val="20"/>
+          <w:szCs w:val="20"/>
+          <w:lang w:val="en-US" w:eastAsia="ru-RU"/>
+        </w:rPr>
+        <w:t>struct</w:t>
+      </w:r>
+      <w:proofErr w:type="spellEnd"/>
+      <w:proofErr w:type="gramEnd"/>
+      <w:r>
+        <w:rPr>
+          <w:rFonts w:ascii="Courier New" w:eastAsia="Times New Roman" w:hAnsi="Courier New" w:cs="Courier New"/>
+          <w:color w:val="BEC0C2"/>
+          <w:sz w:val="20"/>
+          <w:szCs w:val="20"/>
+          <w:lang w:val="en-US" w:eastAsia="ru-RU"/>
+        </w:rPr>
+        <w:t xml:space="preserve"> </w:t>
+      </w:r>
+      <w:proofErr w:type="spellStart"/>
+      <w:r>
+        <w:rPr>
+          <w:rFonts w:ascii="Courier New" w:eastAsia="Times New Roman" w:hAnsi="Courier New" w:cs="Courier New"/>
+          <w:b/>
+          <w:bCs/>
+          <w:color w:val="FF8080"/>
+          <w:sz w:val="20"/>
+          <w:szCs w:val="20"/>
+          <w:lang w:val="en-US" w:eastAsia="ru-RU"/>
+        </w:rPr>
+        <w:t>old_car</w:t>
+      </w:r>
+      <w:proofErr w:type="spellEnd"/>
+    </w:p>
+    <w:p>
+      <w:pPr>
+        <w:tabs>
+          <w:tab w:val="left" w:pos="916"/>
+          <w:tab w:val="left" w:pos="1832"/>
+          <w:tab w:val="left" w:pos="2748"/>
+          <w:tab w:val="left" w:pos="3664"/>
+          <w:tab w:val="left" w:pos="4580"/>
+          <w:tab w:val="left" w:pos="5496"/>
+          <w:tab w:val="left" w:pos="6412"/>
+          <w:tab w:val="left" w:pos="7328"/>
+          <w:tab w:val="left" w:pos="8244"/>
+          <w:tab w:val="left" w:pos="9160"/>
+          <w:tab w:val="left" w:pos="10076"/>
+          <w:tab w:val="left" w:pos="10992"/>
+          <w:tab w:val="left" w:pos="11908"/>
+          <w:tab w:val="left" w:pos="12824"/>
+          <w:tab w:val="left" w:pos="13740"/>
+          <w:tab w:val="left" w:pos="14656"/>
+        </w:tabs>
+        <w:spacing w:after="0" w:line="240" w:lineRule="auto"/>
+        <w:ind w:firstLine="0"/>
+        <w:rPr>
+          <w:rFonts w:ascii="Courier New" w:eastAsia="Times New Roman" w:hAnsi="Courier New" w:cs="Courier New"/>
+          <w:sz w:val="20"/>
+          <w:szCs w:val="20"/>
+          <w:lang w:val="en-US" w:eastAsia="ru-RU"/>
+        </w:rPr>
+      </w:pPr>
+      <w:r>
+        <w:rPr>
+          <w:rFonts w:ascii="Courier New" w:eastAsia="Times New Roman" w:hAnsi="Courier New" w:cs="Courier New"/>
+          <w:sz w:val="20"/>
+          <w:szCs w:val="20"/>
+          <w:lang w:val="en-US" w:eastAsia="ru-RU"/>
+        </w:rPr>
+        <w:t>{</w:t>
+      </w:r>
+    </w:p>
+    <w:p>
+      <w:pPr>
+        <w:tabs>
+          <w:tab w:val="left" w:pos="916"/>
+          <w:tab w:val="left" w:pos="1832"/>
+          <w:tab w:val="left" w:pos="2748"/>
+          <w:tab w:val="left" w:pos="3664"/>
+          <w:tab w:val="left" w:pos="4580"/>
+          <w:tab w:val="left" w:pos="5496"/>
+          <w:tab w:val="left" w:pos="6412"/>
+          <w:tab w:val="left" w:pos="7328"/>
+          <w:tab w:val="left" w:pos="8244"/>
+          <w:tab w:val="left" w:pos="9160"/>
+          <w:tab w:val="left" w:pos="10076"/>
+          <w:tab w:val="left" w:pos="10992"/>
+          <w:tab w:val="left" w:pos="11908"/>
+          <w:tab w:val="left" w:pos="12824"/>
+          <w:tab w:val="left" w:pos="13740"/>
+          <w:tab w:val="left" w:pos="14656"/>
+        </w:tabs>
+        <w:spacing w:after="0" w:line="240" w:lineRule="auto"/>
+        <w:ind w:firstLine="0"/>
+        <w:rPr>
+          <w:rFonts w:ascii="Courier New" w:eastAsia="Times New Roman" w:hAnsi="Courier New" w:cs="Courier New"/>
+          <w:sz w:val="20"/>
+          <w:szCs w:val="20"/>
+          <w:lang w:val="en-US" w:eastAsia="ru-RU"/>
+        </w:rPr>
+      </w:pPr>
+      <w:r>
+        <w:rPr>
+          <w:rFonts w:ascii="Courier New" w:eastAsia="Times New Roman" w:hAnsi="Courier New" w:cs="Courier New"/>
+          <w:color w:val="BEC0C2"/>
+          <w:sz w:val="20"/>
+          <w:szCs w:val="20"/>
+          <w:lang w:val="en-US" w:eastAsia="ru-RU"/>
+        </w:rPr>
+        <w:t xml:space="preserve">    </w:t>
+      </w:r>
+      <w:proofErr w:type="spellStart"/>
+      <w:proofErr w:type="gramStart"/>
+      <w:r>
+        <w:rPr>
+          <w:rFonts w:ascii="Courier New" w:eastAsia="Times New Roman" w:hAnsi="Courier New" w:cs="Courier New"/>
+          <w:color w:val="D69AA7"/>
+          <w:sz w:val="20"/>
+          <w:szCs w:val="20"/>
+          <w:lang w:val="en-US" w:eastAsia="ru-RU"/>
+        </w:rPr>
+        <w:t>int</w:t>
+      </w:r>
+      <w:proofErr w:type="spellEnd"/>
+      <w:proofErr w:type="gramEnd"/>
+      <w:r>
+        <w:rPr>
+          <w:rFonts w:ascii="Courier New" w:eastAsia="Times New Roman" w:hAnsi="Courier New" w:cs="Courier New"/>
+          <w:color w:val="BEC0C2"/>
+          <w:sz w:val="20"/>
+          <w:szCs w:val="20"/>
+          <w:lang w:val="en-US" w:eastAsia="ru-RU"/>
+        </w:rPr>
+        <w:t xml:space="preserve"> </w:t>
+      </w:r>
+      <w:proofErr w:type="spellStart"/>
+      <w:r>
+        <w:rPr>
+          <w:rFonts w:ascii="Courier New" w:eastAsia="Times New Roman" w:hAnsi="Courier New" w:cs="Courier New"/>
+          <w:sz w:val="20"/>
+          <w:szCs w:val="20"/>
+          <w:lang w:val="en-US" w:eastAsia="ru-RU"/>
+        </w:rPr>
+        <w:t>year_of_release</w:t>
+      </w:r>
+      <w:proofErr w:type="spellEnd"/>
+      <w:r>
+        <w:rPr>
+          <w:rFonts w:ascii="Courier New" w:eastAsia="Times New Roman" w:hAnsi="Courier New" w:cs="Courier New"/>
+          <w:sz w:val="20"/>
+          <w:szCs w:val="20"/>
+          <w:lang w:val="en-US" w:eastAsia="ru-RU"/>
+        </w:rPr>
+        <w:t>;</w:t>
+      </w:r>
+    </w:p>
+    <w:p>
+      <w:pPr>
+        <w:tabs>
+          <w:tab w:val="left" w:pos="916"/>
+          <w:tab w:val="left" w:pos="1832"/>
+          <w:tab w:val="left" w:pos="2748"/>
+          <w:tab w:val="left" w:pos="3664"/>
+          <w:tab w:val="left" w:pos="4580"/>
+          <w:tab w:val="left" w:pos="5496"/>
+          <w:tab w:val="left" w:pos="6412"/>
+          <w:tab w:val="left" w:pos="7328"/>
+          <w:tab w:val="left" w:pos="8244"/>
+          <w:tab w:val="left" w:pos="9160"/>
+          <w:tab w:val="left" w:pos="10076"/>
+          <w:tab w:val="left" w:pos="10992"/>
+          <w:tab w:val="left" w:pos="11908"/>
+          <w:tab w:val="left" w:pos="12824"/>
+          <w:tab w:val="left" w:pos="13740"/>
+          <w:tab w:val="left" w:pos="14656"/>
+        </w:tabs>
+        <w:spacing w:after="0" w:line="240" w:lineRule="auto"/>
+        <w:ind w:firstLine="0"/>
+        <w:rPr>
+          <w:rFonts w:ascii="Courier New" w:eastAsia="Times New Roman" w:hAnsi="Courier New" w:cs="Courier New"/>
+          <w:sz w:val="20"/>
+          <w:szCs w:val="20"/>
+          <w:lang w:val="en-US" w:eastAsia="ru-RU"/>
+        </w:rPr>
+      </w:pPr>
+      <w:r>
+        <w:rPr>
+          <w:rFonts w:ascii="Courier New" w:eastAsia="Times New Roman" w:hAnsi="Courier New" w:cs="Courier New"/>
+          <w:color w:val="BEC0C2"/>
+          <w:sz w:val="20"/>
+          <w:szCs w:val="20"/>
+          <w:lang w:val="en-US" w:eastAsia="ru-RU"/>
+        </w:rPr>
+        <w:t xml:space="preserve">    </w:t>
+      </w:r>
+      <w:proofErr w:type="spellStart"/>
+      <w:proofErr w:type="gramStart"/>
+      <w:r>
+        <w:rPr>
+          <w:rFonts w:ascii="Courier New" w:eastAsia="Times New Roman" w:hAnsi="Courier New" w:cs="Courier New"/>
+          <w:color w:val="D69AA7"/>
+          <w:sz w:val="20"/>
+          <w:szCs w:val="20"/>
+          <w:lang w:val="en-US" w:eastAsia="ru-RU"/>
+        </w:rPr>
+        <w:t>int</w:t>
+      </w:r>
+      <w:proofErr w:type="spellEnd"/>
+      <w:proofErr w:type="gramEnd"/>
+      <w:r>
+        <w:rPr>
+          <w:rFonts w:ascii="Courier New" w:eastAsia="Times New Roman" w:hAnsi="Courier New" w:cs="Courier New"/>
+          <w:color w:val="BEC0C2"/>
+          <w:sz w:val="20"/>
+          <w:szCs w:val="20"/>
+          <w:lang w:val="en-US" w:eastAsia="ru-RU"/>
+        </w:rPr>
+        <w:t xml:space="preserve"> </w:t>
+      </w:r>
+      <w:proofErr w:type="spellStart"/>
+      <w:r>
+        <w:rPr>
+          <w:rFonts w:ascii="Courier New" w:eastAsia="Times New Roman" w:hAnsi="Courier New" w:cs="Courier New"/>
+          <w:sz w:val="20"/>
+          <w:szCs w:val="20"/>
+          <w:lang w:val="en-US" w:eastAsia="ru-RU"/>
+        </w:rPr>
+        <w:t>probeg</w:t>
+      </w:r>
+      <w:proofErr w:type="spellEnd"/>
+      <w:r>
+        <w:rPr>
+          <w:rFonts w:ascii="Courier New" w:eastAsia="Times New Roman" w:hAnsi="Courier New" w:cs="Courier New"/>
+          <w:sz w:val="20"/>
+          <w:szCs w:val="20"/>
+          <w:lang w:val="en-US" w:eastAsia="ru-RU"/>
+        </w:rPr>
+        <w:t>;</w:t>
+      </w:r>
+    </w:p>
+    <w:p>
+      <w:pPr>
+        <w:tabs>
+          <w:tab w:val="left" w:pos="916"/>
+          <w:tab w:val="left" w:pos="1832"/>
+          <w:tab w:val="left" w:pos="2748"/>
+          <w:tab w:val="left" w:pos="3664"/>
+          <w:tab w:val="left" w:pos="4580"/>
+          <w:tab w:val="left" w:pos="5496"/>
+          <w:tab w:val="left" w:pos="6412"/>
+          <w:tab w:val="left" w:pos="7328"/>
+          <w:tab w:val="left" w:pos="8244"/>
+          <w:tab w:val="left" w:pos="9160"/>
+          <w:tab w:val="left" w:pos="10076"/>
+          <w:tab w:val="left" w:pos="10992"/>
+          <w:tab w:val="left" w:pos="11908"/>
+          <w:tab w:val="left" w:pos="12824"/>
+          <w:tab w:val="left" w:pos="13740"/>
+          <w:tab w:val="left" w:pos="14656"/>
+        </w:tabs>
+        <w:spacing w:after="0" w:line="240" w:lineRule="auto"/>
+        <w:ind w:firstLine="0"/>
+        <w:rPr>
+          <w:rFonts w:ascii="Courier New" w:eastAsia="Times New Roman" w:hAnsi="Courier New" w:cs="Courier New"/>
+          <w:sz w:val="20"/>
+          <w:szCs w:val="20"/>
+          <w:lang w:val="en-US" w:eastAsia="ru-RU"/>
+        </w:rPr>
+      </w:pPr>
+      <w:r>
+        <w:rPr>
+          <w:rFonts w:ascii="Courier New" w:eastAsia="Times New Roman" w:hAnsi="Courier New" w:cs="Courier New"/>
+          <w:color w:val="BEC0C2"/>
+          <w:sz w:val="20"/>
+          <w:szCs w:val="20"/>
+          <w:lang w:val="en-US" w:eastAsia="ru-RU"/>
+        </w:rPr>
+        <w:t xml:space="preserve">    </w:t>
+      </w:r>
+      <w:proofErr w:type="spellStart"/>
+      <w:proofErr w:type="gramStart"/>
+      <w:r>
+        <w:rPr>
+          <w:rFonts w:ascii="Courier New" w:eastAsia="Times New Roman" w:hAnsi="Courier New" w:cs="Courier New"/>
+          <w:color w:val="D69AA7"/>
+          <w:sz w:val="20"/>
+          <w:szCs w:val="20"/>
+          <w:lang w:val="en-US" w:eastAsia="ru-RU"/>
+        </w:rPr>
+        <w:t>int</w:t>
+      </w:r>
+      <w:proofErr w:type="spellEnd"/>
+      <w:proofErr w:type="gramEnd"/>
+      <w:r>
+        <w:rPr>
+          <w:rFonts w:ascii="Courier New" w:eastAsia="Times New Roman" w:hAnsi="Courier New" w:cs="Courier New"/>
+          <w:color w:val="BEC0C2"/>
+          <w:sz w:val="20"/>
+          <w:szCs w:val="20"/>
+          <w:lang w:val="en-US" w:eastAsia="ru-RU"/>
+        </w:rPr>
+        <w:t xml:space="preserve"> </w:t>
+      </w:r>
+      <w:proofErr w:type="spellStart"/>
+      <w:r>
+        <w:rPr>
+          <w:rFonts w:ascii="Courier New" w:eastAsia="Times New Roman" w:hAnsi="Courier New" w:cs="Courier New"/>
+          <w:sz w:val="20"/>
+          <w:szCs w:val="20"/>
+          <w:lang w:val="en-US" w:eastAsia="ru-RU"/>
+        </w:rPr>
+        <w:t>repair_count</w:t>
+      </w:r>
+      <w:proofErr w:type="spellEnd"/>
+      <w:r>
+        <w:rPr>
+          <w:rFonts w:ascii="Courier New" w:eastAsia="Times New Roman" w:hAnsi="Courier New" w:cs="Courier New"/>
+          <w:sz w:val="20"/>
+          <w:szCs w:val="20"/>
+          <w:lang w:val="en-US" w:eastAsia="ru-RU"/>
+        </w:rPr>
+        <w:t>;</w:t>
+      </w:r>
+    </w:p>
+    <w:p>
+      <w:pPr>
+        <w:tabs>
+          <w:tab w:val="left" w:pos="916"/>
+          <w:tab w:val="left" w:pos="1832"/>
+          <w:tab w:val="left" w:pos="2748"/>
+          <w:tab w:val="left" w:pos="3664"/>
+          <w:tab w:val="left" w:pos="4580"/>
+          <w:tab w:val="left" w:pos="5496"/>
+          <w:tab w:val="left" w:pos="6412"/>
+          <w:tab w:val="left" w:pos="7328"/>
+          <w:tab w:val="left" w:pos="8244"/>
+          <w:tab w:val="left" w:pos="9160"/>
+          <w:tab w:val="left" w:pos="10076"/>
+          <w:tab w:val="left" w:pos="10992"/>
+          <w:tab w:val="left" w:pos="11908"/>
+          <w:tab w:val="left" w:pos="12824"/>
+          <w:tab w:val="left" w:pos="13740"/>
+          <w:tab w:val="left" w:pos="14656"/>
+        </w:tabs>
+        <w:spacing w:after="0" w:line="240" w:lineRule="auto"/>
+        <w:ind w:firstLine="0"/>
+        <w:rPr>
+          <w:rFonts w:ascii="Courier New" w:eastAsia="Times New Roman" w:hAnsi="Courier New" w:cs="Courier New"/>
+          <w:sz w:val="20"/>
+          <w:szCs w:val="20"/>
+          <w:lang w:val="en-US" w:eastAsia="ru-RU"/>
+        </w:rPr>
+      </w:pPr>
+      <w:r>
+        <w:rPr>
+          <w:rFonts w:ascii="Courier New" w:eastAsia="Times New Roman" w:hAnsi="Courier New" w:cs="Courier New"/>
+          <w:color w:val="BEC0C2"/>
+          <w:sz w:val="20"/>
+          <w:szCs w:val="20"/>
+          <w:lang w:val="en-US" w:eastAsia="ru-RU"/>
+        </w:rPr>
+        <w:t xml:space="preserve">    </w:t>
+      </w:r>
+      <w:proofErr w:type="spellStart"/>
+      <w:proofErr w:type="gramStart"/>
+      <w:r>
+        <w:rPr>
+          <w:rFonts w:ascii="Courier New" w:eastAsia="Times New Roman" w:hAnsi="Courier New" w:cs="Courier New"/>
+          <w:color w:val="D69AA7"/>
+          <w:sz w:val="20"/>
+          <w:szCs w:val="20"/>
+          <w:lang w:val="en-US" w:eastAsia="ru-RU"/>
+        </w:rPr>
+        <w:t>int</w:t>
+      </w:r>
+      <w:proofErr w:type="spellEnd"/>
+      <w:proofErr w:type="gramEnd"/>
+      <w:r>
+        <w:rPr>
+          <w:rFonts w:ascii="Courier New" w:eastAsia="Times New Roman" w:hAnsi="Courier New" w:cs="Courier New"/>
+          <w:color w:val="BEC0C2"/>
+          <w:sz w:val="20"/>
+          <w:szCs w:val="20"/>
+          <w:lang w:val="en-US" w:eastAsia="ru-RU"/>
+        </w:rPr>
+        <w:t xml:space="preserve"> </w:t>
+      </w:r>
+      <w:proofErr w:type="spellStart"/>
+      <w:r>
+        <w:rPr>
+          <w:rFonts w:ascii="Courier New" w:eastAsia="Times New Roman" w:hAnsi="Courier New" w:cs="Courier New"/>
+          <w:sz w:val="20"/>
+          <w:szCs w:val="20"/>
+          <w:lang w:val="en-US" w:eastAsia="ru-RU"/>
+        </w:rPr>
+        <w:t>owners_count</w:t>
+      </w:r>
+      <w:proofErr w:type="spellEnd"/>
+      <w:r>
+        <w:rPr>
+          <w:rFonts w:ascii="Courier New" w:eastAsia="Times New Roman" w:hAnsi="Courier New" w:cs="Courier New"/>
+          <w:sz w:val="20"/>
+          <w:szCs w:val="20"/>
+          <w:lang w:val="en-US" w:eastAsia="ru-RU"/>
+        </w:rPr>
+        <w:t>;</w:t>
+      </w:r>
+    </w:p>
+    <w:p>
+      <w:pPr>
+        <w:tabs>
+          <w:tab w:val="left" w:pos="916"/>
+          <w:tab w:val="left" w:pos="1832"/>
+          <w:tab w:val="left" w:pos="2748"/>
+          <w:tab w:val="left" w:pos="3664"/>
+          <w:tab w:val="left" w:pos="4580"/>
+          <w:tab w:val="left" w:pos="5496"/>
+          <w:tab w:val="left" w:pos="6412"/>
+          <w:tab w:val="left" w:pos="7328"/>
+          <w:tab w:val="left" w:pos="8244"/>
+          <w:tab w:val="left" w:pos="9160"/>
+          <w:tab w:val="left" w:pos="10076"/>
+          <w:tab w:val="left" w:pos="10992"/>
+          <w:tab w:val="left" w:pos="11908"/>
+          <w:tab w:val="left" w:pos="12824"/>
+          <w:tab w:val="left" w:pos="13740"/>
+          <w:tab w:val="left" w:pos="14656"/>
+        </w:tabs>
+        <w:spacing w:after="0" w:line="240" w:lineRule="auto"/>
+        <w:ind w:firstLine="0"/>
+        <w:rPr>
+          <w:rFonts w:ascii="Courier New" w:eastAsia="Times New Roman" w:hAnsi="Courier New" w:cs="Courier New"/>
+          <w:sz w:val="20"/>
+          <w:szCs w:val="20"/>
+          <w:lang w:val="en-US" w:eastAsia="ru-RU"/>
+        </w:rPr>
+      </w:pPr>
+      <w:r>
+        <w:rPr>
+          <w:rFonts w:ascii="Courier New" w:eastAsia="Times New Roman" w:hAnsi="Courier New" w:cs="Courier New"/>
+          <w:sz w:val="20"/>
+          <w:szCs w:val="20"/>
+          <w:lang w:val="en-US" w:eastAsia="ru-RU"/>
+        </w:rPr>
+        <w:t>};</w:t>
+      </w:r>
+    </w:p>
+    <w:p>
+      <w:pPr>
+        <w:tabs>
+          <w:tab w:val="left" w:pos="916"/>
+          <w:tab w:val="left" w:pos="1832"/>
+          <w:tab w:val="left" w:pos="2748"/>
+          <w:tab w:val="left" w:pos="3664"/>
+          <w:tab w:val="left" w:pos="4580"/>
+          <w:tab w:val="left" w:pos="5496"/>
+          <w:tab w:val="left" w:pos="6412"/>
+          <w:tab w:val="left" w:pos="7328"/>
+          <w:tab w:val="left" w:pos="8244"/>
+          <w:tab w:val="left" w:pos="9160"/>
+          <w:tab w:val="left" w:pos="10076"/>
+          <w:tab w:val="left" w:pos="10992"/>
+          <w:tab w:val="left" w:pos="11908"/>
+          <w:tab w:val="left" w:pos="12824"/>
+          <w:tab w:val="left" w:pos="13740"/>
+          <w:tab w:val="left" w:pos="14656"/>
+        </w:tabs>
+        <w:spacing w:after="0" w:line="240" w:lineRule="auto"/>
+        <w:ind w:firstLine="0"/>
+        <w:rPr>
+          <w:rFonts w:ascii="Courier New" w:eastAsia="Times New Roman" w:hAnsi="Courier New" w:cs="Courier New"/>
+          <w:sz w:val="20"/>
+          <w:szCs w:val="20"/>
+          <w:lang w:val="en-US" w:eastAsia="ru-RU"/>
+        </w:rPr>
+      </w:pPr>
+    </w:p>
+    <w:p>
+      <w:pPr>
+        <w:tabs>
+          <w:tab w:val="left" w:pos="916"/>
+          <w:tab w:val="left" w:pos="1832"/>
+          <w:tab w:val="left" w:pos="2748"/>
+          <w:tab w:val="left" w:pos="3664"/>
+          <w:tab w:val="left" w:pos="4580"/>
+          <w:tab w:val="left" w:pos="5496"/>
+          <w:tab w:val="left" w:pos="6412"/>
+          <w:tab w:val="left" w:pos="7328"/>
+          <w:tab w:val="left" w:pos="8244"/>
+          <w:tab w:val="left" w:pos="9160"/>
+          <w:tab w:val="left" w:pos="10076"/>
+          <w:tab w:val="left" w:pos="10992"/>
+          <w:tab w:val="left" w:pos="11908"/>
+          <w:tab w:val="left" w:pos="12824"/>
+          <w:tab w:val="left" w:pos="13740"/>
+          <w:tab w:val="left" w:pos="14656"/>
+        </w:tabs>
+        <w:spacing w:after="0" w:line="240" w:lineRule="auto"/>
+        <w:ind w:firstLine="0"/>
+        <w:rPr>
+          <w:rFonts w:ascii="Courier New" w:eastAsia="Times New Roman" w:hAnsi="Courier New" w:cs="Courier New"/>
+          <w:sz w:val="20"/>
+          <w:szCs w:val="20"/>
+          <w:lang w:val="en-US" w:eastAsia="ru-RU"/>
+        </w:rPr>
+      </w:pPr>
+      <w:proofErr w:type="gramStart"/>
+      <w:r>
+        <w:rPr>
+          <w:rFonts w:ascii="Courier New" w:eastAsia="Times New Roman" w:hAnsi="Courier New" w:cs="Courier New"/>
+          <w:i/>
+          <w:iCs/>
+          <w:color w:val="45C6D6"/>
+          <w:sz w:val="20"/>
+          <w:szCs w:val="20"/>
+          <w:lang w:val="en-US" w:eastAsia="ru-RU"/>
+        </w:rPr>
+        <w:t>union</w:t>
+      </w:r>
+      <w:proofErr w:type="gramEnd"/>
+      <w:r>
+        <w:rPr>
+          <w:rFonts w:ascii="Courier New" w:eastAsia="Times New Roman" w:hAnsi="Courier New" w:cs="Courier New"/>
+          <w:color w:val="BEC0C2"/>
+          <w:sz w:val="20"/>
+          <w:szCs w:val="20"/>
+          <w:lang w:val="en-US" w:eastAsia="ru-RU"/>
+        </w:rPr>
+        <w:t xml:space="preserve"> </w:t>
+      </w:r>
+      <w:r>
+        <w:rPr>
+          <w:rFonts w:ascii="Courier New" w:eastAsia="Times New Roman" w:hAnsi="Courier New" w:cs="Courier New"/>
+          <w:b/>
+          <w:bCs/>
+          <w:color w:val="FF8080"/>
+          <w:sz w:val="20"/>
+          <w:szCs w:val="20"/>
+          <w:lang w:val="en-US" w:eastAsia="ru-RU"/>
+        </w:rPr>
+        <w:t>state</w:t>
+      </w:r>
+    </w:p>
+    <w:p>
+      <w:pPr>
+        <w:tabs>
+          <w:tab w:val="left" w:pos="916"/>
+          <w:tab w:val="left" w:pos="1832"/>
+          <w:tab w:val="left" w:pos="2748"/>
+          <w:tab w:val="left" w:pos="3664"/>
+          <w:tab w:val="left" w:pos="4580"/>
+          <w:tab w:val="left" w:pos="5496"/>
+          <w:tab w:val="left" w:pos="6412"/>
+          <w:tab w:val="left" w:pos="7328"/>
+          <w:tab w:val="left" w:pos="8244"/>
+          <w:tab w:val="left" w:pos="9160"/>
+          <w:tab w:val="left" w:pos="10076"/>
+          <w:tab w:val="left" w:pos="10992"/>
+          <w:tab w:val="left" w:pos="11908"/>
+          <w:tab w:val="left" w:pos="12824"/>
+          <w:tab w:val="left" w:pos="13740"/>
+          <w:tab w:val="left" w:pos="14656"/>
+        </w:tabs>
+        <w:spacing w:after="0" w:line="240" w:lineRule="auto"/>
+        <w:ind w:firstLine="0"/>
+        <w:rPr>
+          <w:rFonts w:ascii="Courier New" w:eastAsia="Times New Roman" w:hAnsi="Courier New" w:cs="Courier New"/>
+          <w:sz w:val="20"/>
+          <w:szCs w:val="20"/>
+          <w:lang w:val="en-US" w:eastAsia="ru-RU"/>
+        </w:rPr>
+      </w:pPr>
+      <w:r>
+        <w:rPr>
+          <w:rFonts w:ascii="Courier New" w:eastAsia="Times New Roman" w:hAnsi="Courier New" w:cs="Courier New"/>
+          <w:sz w:val="20"/>
+          <w:szCs w:val="20"/>
+          <w:lang w:val="en-US" w:eastAsia="ru-RU"/>
+        </w:rPr>
+        <w:t>{</w:t>
+      </w:r>
+    </w:p>
+    <w:p>
+      <w:pPr>
+        <w:tabs>
+          <w:tab w:val="left" w:pos="916"/>
+          <w:tab w:val="left" w:pos="1832"/>
+          <w:tab w:val="left" w:pos="2748"/>
+          <w:tab w:val="left" w:pos="3664"/>
+          <w:tab w:val="left" w:pos="4580"/>
+          <w:tab w:val="left" w:pos="5496"/>
+          <w:tab w:val="left" w:pos="6412"/>
+          <w:tab w:val="left" w:pos="7328"/>
+          <w:tab w:val="left" w:pos="8244"/>
+          <w:tab w:val="left" w:pos="9160"/>
+          <w:tab w:val="left" w:pos="10076"/>
+          <w:tab w:val="left" w:pos="10992"/>
+          <w:tab w:val="left" w:pos="11908"/>
+          <w:tab w:val="left" w:pos="12824"/>
+          <w:tab w:val="left" w:pos="13740"/>
+          <w:tab w:val="left" w:pos="14656"/>
+        </w:tabs>
+        <w:spacing w:after="0" w:line="240" w:lineRule="auto"/>
+        <w:ind w:firstLine="0"/>
+        <w:rPr>
+          <w:rFonts w:ascii="Courier New" w:eastAsia="Times New Roman" w:hAnsi="Courier New" w:cs="Courier New"/>
+          <w:sz w:val="20"/>
+          <w:szCs w:val="20"/>
+          <w:lang w:val="en-US" w:eastAsia="ru-RU"/>
+        </w:rPr>
+      </w:pPr>
+      <w:r>
+        <w:rPr>
+          <w:rFonts w:ascii="Courier New" w:eastAsia="Times New Roman" w:hAnsi="Courier New" w:cs="Courier New"/>
+          <w:color w:val="BEC0C2"/>
+          <w:sz w:val="20"/>
+          <w:szCs w:val="20"/>
+          <w:lang w:val="en-US" w:eastAsia="ru-RU"/>
+        </w:rPr>
+        <w:t xml:space="preserve">    </w:t>
+      </w:r>
+      <w:proofErr w:type="spellStart"/>
+      <w:r>
+        <w:rPr>
+          <w:rFonts w:ascii="Courier New" w:eastAsia="Times New Roman" w:hAnsi="Courier New" w:cs="Courier New"/>
+          <w:color w:val="FF8080"/>
+          <w:sz w:val="20"/>
+          <w:szCs w:val="20"/>
+          <w:lang w:val="en-US" w:eastAsia="ru-RU"/>
+        </w:rPr>
+        <w:t>new_car</w:t>
+      </w:r>
+      <w:proofErr w:type="spellEnd"/>
+      <w:r>
+        <w:rPr>
+          <w:rFonts w:ascii="Courier New" w:eastAsia="Times New Roman" w:hAnsi="Courier New" w:cs="Courier New"/>
+          <w:color w:val="BEC0C2"/>
+          <w:sz w:val="20"/>
+          <w:szCs w:val="20"/>
+          <w:lang w:val="en-US" w:eastAsia="ru-RU"/>
+        </w:rPr>
+        <w:t xml:space="preserve"> </w:t>
+      </w:r>
+      <w:proofErr w:type="spellStart"/>
+      <w:r>
+        <w:rPr>
+          <w:rFonts w:ascii="Courier New" w:eastAsia="Times New Roman" w:hAnsi="Courier New" w:cs="Courier New"/>
+          <w:sz w:val="20"/>
+          <w:szCs w:val="20"/>
+          <w:lang w:val="en-US" w:eastAsia="ru-RU"/>
+        </w:rPr>
+        <w:t>new_car_params</w:t>
+      </w:r>
+      <w:proofErr w:type="spellEnd"/>
+      <w:r>
+        <w:rPr>
+          <w:rFonts w:ascii="Courier New" w:eastAsia="Times New Roman" w:hAnsi="Courier New" w:cs="Courier New"/>
+          <w:sz w:val="20"/>
+          <w:szCs w:val="20"/>
+          <w:lang w:val="en-US" w:eastAsia="ru-RU"/>
+        </w:rPr>
+        <w:t>;</w:t>
+      </w:r>
+    </w:p>
+    <w:p>
+      <w:pPr>
+        <w:tabs>
+          <w:tab w:val="left" w:pos="916"/>
+          <w:tab w:val="left" w:pos="1832"/>
+          <w:tab w:val="left" w:pos="2748"/>
+          <w:tab w:val="left" w:pos="3664"/>
+          <w:tab w:val="left" w:pos="4580"/>
+          <w:tab w:val="left" w:pos="5496"/>
+          <w:tab w:val="left" w:pos="6412"/>
+          <w:tab w:val="left" w:pos="7328"/>
+          <w:tab w:val="left" w:pos="8244"/>
+          <w:tab w:val="left" w:pos="9160"/>
+          <w:tab w:val="left" w:pos="10076"/>
+          <w:tab w:val="left" w:pos="10992"/>
+          <w:tab w:val="left" w:pos="11908"/>
+          <w:tab w:val="left" w:pos="12824"/>
+          <w:tab w:val="left" w:pos="13740"/>
+          <w:tab w:val="left" w:pos="14656"/>
+        </w:tabs>
+        <w:spacing w:after="0" w:line="240" w:lineRule="auto"/>
+        <w:ind w:firstLine="0"/>
+        <w:rPr>
+          <w:rFonts w:ascii="Courier New" w:eastAsia="Times New Roman" w:hAnsi="Courier New" w:cs="Courier New"/>
+          <w:sz w:val="20"/>
+          <w:szCs w:val="20"/>
+          <w:lang w:val="en-US" w:eastAsia="ru-RU"/>
+        </w:rPr>
+      </w:pPr>
+      <w:r>
+        <w:rPr>
+          <w:rFonts w:ascii="Courier New" w:eastAsia="Times New Roman" w:hAnsi="Courier New" w:cs="Courier New"/>
+          <w:color w:val="BEC0C2"/>
+          <w:sz w:val="20"/>
+          <w:szCs w:val="20"/>
+          <w:lang w:val="en-US" w:eastAsia="ru-RU"/>
+        </w:rPr>
+        <w:t xml:space="preserve">    </w:t>
+      </w:r>
+      <w:proofErr w:type="spellStart"/>
+      <w:r>
+        <w:rPr>
+          <w:rFonts w:ascii="Courier New" w:eastAsia="Times New Roman" w:hAnsi="Courier New" w:cs="Courier New"/>
+          <w:color w:val="FF8080"/>
+          <w:sz w:val="20"/>
+          <w:szCs w:val="20"/>
+          <w:lang w:val="en-US" w:eastAsia="ru-RU"/>
+        </w:rPr>
+        <w:t>old_car</w:t>
+      </w:r>
+      <w:proofErr w:type="spellEnd"/>
+      <w:r>
+        <w:rPr>
+          <w:rFonts w:ascii="Courier New" w:eastAsia="Times New Roman" w:hAnsi="Courier New" w:cs="Courier New"/>
+          <w:color w:val="BEC0C2"/>
+          <w:sz w:val="20"/>
+          <w:szCs w:val="20"/>
+          <w:lang w:val="en-US" w:eastAsia="ru-RU"/>
+        </w:rPr>
+        <w:t xml:space="preserve"> </w:t>
+      </w:r>
+      <w:proofErr w:type="spellStart"/>
+      <w:r>
+        <w:rPr>
+          <w:rFonts w:ascii="Courier New" w:eastAsia="Times New Roman" w:hAnsi="Courier New" w:cs="Courier New"/>
+          <w:sz w:val="20"/>
+          <w:szCs w:val="20"/>
+          <w:lang w:val="en-US" w:eastAsia="ru-RU"/>
+        </w:rPr>
+        <w:t>old_car_params</w:t>
+      </w:r>
+      <w:proofErr w:type="spellEnd"/>
+      <w:r>
+        <w:rPr>
+          <w:rFonts w:ascii="Courier New" w:eastAsia="Times New Roman" w:hAnsi="Courier New" w:cs="Courier New"/>
+          <w:sz w:val="20"/>
+          <w:szCs w:val="20"/>
+          <w:lang w:val="en-US" w:eastAsia="ru-RU"/>
+        </w:rPr>
+        <w:t>;</w:t>
+      </w:r>
+    </w:p>
+    <w:p>
+      <w:pPr>
+        <w:tabs>
+          <w:tab w:val="left" w:pos="916"/>
+          <w:tab w:val="left" w:pos="1832"/>
+          <w:tab w:val="left" w:pos="2748"/>
+          <w:tab w:val="left" w:pos="3664"/>
+          <w:tab w:val="left" w:pos="4580"/>
+          <w:tab w:val="left" w:pos="5496"/>
+          <w:tab w:val="left" w:pos="6412"/>
+          <w:tab w:val="left" w:pos="7328"/>
+          <w:tab w:val="left" w:pos="8244"/>
+          <w:tab w:val="left" w:pos="9160"/>
+          <w:tab w:val="left" w:pos="10076"/>
+          <w:tab w:val="left" w:pos="10992"/>
+          <w:tab w:val="left" w:pos="11908"/>
+          <w:tab w:val="left" w:pos="12824"/>
+          <w:tab w:val="left" w:pos="13740"/>
+          <w:tab w:val="left" w:pos="14656"/>
+        </w:tabs>
+        <w:spacing w:after="0" w:line="240" w:lineRule="auto"/>
+        <w:ind w:firstLine="0"/>
+        <w:rPr>
+          <w:rFonts w:ascii="Courier New" w:eastAsia="Times New Roman" w:hAnsi="Courier New" w:cs="Courier New"/>
+          <w:sz w:val="20"/>
+          <w:szCs w:val="20"/>
+          <w:lang w:val="en-US" w:eastAsia="ru-RU"/>
+        </w:rPr>
+      </w:pPr>
+      <w:r>
+        <w:rPr>
+          <w:rFonts w:ascii="Courier New" w:eastAsia="Times New Roman" w:hAnsi="Courier New" w:cs="Courier New"/>
+          <w:sz w:val="20"/>
+          <w:szCs w:val="20"/>
+          <w:lang w:val="en-US" w:eastAsia="ru-RU"/>
+        </w:rPr>
+        <w:t>};</w:t>
+      </w:r>
+    </w:p>
+    <w:p>
+      <w:pPr>
+        <w:tabs>
+          <w:tab w:val="left" w:pos="916"/>
+          <w:tab w:val="left" w:pos="1832"/>
+          <w:tab w:val="left" w:pos="2748"/>
+          <w:tab w:val="left" w:pos="3664"/>
+          <w:tab w:val="left" w:pos="4580"/>
+          <w:tab w:val="left" w:pos="5496"/>
+          <w:tab w:val="left" w:pos="6412"/>
+          <w:tab w:val="left" w:pos="7328"/>
+          <w:tab w:val="left" w:pos="8244"/>
+          <w:tab w:val="left" w:pos="9160"/>
+          <w:tab w:val="left" w:pos="10076"/>
+          <w:tab w:val="left" w:pos="10992"/>
+          <w:tab w:val="left" w:pos="11908"/>
+          <w:tab w:val="left" w:pos="12824"/>
+          <w:tab w:val="left" w:pos="13740"/>
+          <w:tab w:val="left" w:pos="14656"/>
+        </w:tabs>
+        <w:spacing w:after="0" w:line="240" w:lineRule="auto"/>
+        <w:ind w:firstLine="0"/>
+        <w:rPr>
+          <w:rFonts w:ascii="Courier New" w:eastAsia="Times New Roman" w:hAnsi="Courier New" w:cs="Courier New"/>
+          <w:sz w:val="20"/>
+          <w:szCs w:val="20"/>
+          <w:lang w:val="en-US" w:eastAsia="ru-RU"/>
+        </w:rPr>
+      </w:pPr>
+    </w:p>
+    <w:p>
+      <w:pPr>
+        <w:tabs>
+          <w:tab w:val="left" w:pos="916"/>
+          <w:tab w:val="left" w:pos="1832"/>
+          <w:tab w:val="left" w:pos="2748"/>
+          <w:tab w:val="left" w:pos="3664"/>
+          <w:tab w:val="left" w:pos="4580"/>
+          <w:tab w:val="left" w:pos="5496"/>
+          <w:tab w:val="left" w:pos="6412"/>
+          <w:tab w:val="left" w:pos="7328"/>
+          <w:tab w:val="left" w:pos="8244"/>
+          <w:tab w:val="left" w:pos="9160"/>
+          <w:tab w:val="left" w:pos="10076"/>
+          <w:tab w:val="left" w:pos="10992"/>
+          <w:tab w:val="left" w:pos="11908"/>
+          <w:tab w:val="left" w:pos="12824"/>
+          <w:tab w:val="left" w:pos="13740"/>
+          <w:tab w:val="left" w:pos="14656"/>
+        </w:tabs>
+        <w:spacing w:after="0" w:line="240" w:lineRule="auto"/>
+        <w:ind w:firstLine="0"/>
+        <w:rPr>
+          <w:rFonts w:ascii="Courier New" w:eastAsia="Times New Roman" w:hAnsi="Courier New" w:cs="Courier New"/>
+          <w:sz w:val="20"/>
+          <w:szCs w:val="20"/>
+          <w:lang w:val="en-US" w:eastAsia="ru-RU"/>
+        </w:rPr>
+      </w:pPr>
+      <w:proofErr w:type="spellStart"/>
+      <w:proofErr w:type="gramStart"/>
+      <w:r>
+        <w:rPr>
+          <w:rFonts w:ascii="Courier New" w:eastAsia="Times New Roman" w:hAnsi="Courier New" w:cs="Courier New"/>
+          <w:i/>
+          <w:iCs/>
+          <w:color w:val="45C6D6"/>
+          <w:sz w:val="20"/>
+          <w:szCs w:val="20"/>
+          <w:lang w:val="en-US" w:eastAsia="ru-RU"/>
+        </w:rPr>
+        <w:t>struct</w:t>
+      </w:r>
+      <w:proofErr w:type="spellEnd"/>
+      <w:proofErr w:type="gramEnd"/>
+      <w:r>
+        <w:rPr>
+          <w:rFonts w:ascii="Courier New" w:eastAsia="Times New Roman" w:hAnsi="Courier New" w:cs="Courier New"/>
+          <w:color w:val="BEC0C2"/>
+          <w:sz w:val="20"/>
+          <w:szCs w:val="20"/>
+          <w:lang w:val="en-US" w:eastAsia="ru-RU"/>
+        </w:rPr>
+        <w:t xml:space="preserve"> </w:t>
+      </w:r>
+      <w:r>
+        <w:rPr>
+          <w:rFonts w:ascii="Courier New" w:eastAsia="Times New Roman" w:hAnsi="Courier New" w:cs="Courier New"/>
+          <w:b/>
+          <w:bCs/>
+          <w:color w:val="FF8080"/>
+          <w:sz w:val="20"/>
+          <w:szCs w:val="20"/>
+          <w:lang w:val="en-US" w:eastAsia="ru-RU"/>
+        </w:rPr>
+        <w:t>car</w:t>
+      </w:r>
+    </w:p>
+    <w:p>
+      <w:pPr>
+        <w:tabs>
+          <w:tab w:val="left" w:pos="916"/>
+          <w:tab w:val="left" w:pos="1832"/>
+          <w:tab w:val="left" w:pos="2748"/>
+          <w:tab w:val="left" w:pos="3664"/>
+          <w:tab w:val="left" w:pos="4580"/>
+          <w:tab w:val="left" w:pos="5496"/>
+          <w:tab w:val="left" w:pos="6412"/>
+          <w:tab w:val="left" w:pos="7328"/>
+          <w:tab w:val="left" w:pos="8244"/>
+          <w:tab w:val="left" w:pos="9160"/>
+          <w:tab w:val="left" w:pos="10076"/>
+          <w:tab w:val="left" w:pos="10992"/>
+          <w:tab w:val="left" w:pos="11908"/>
+          <w:tab w:val="left" w:pos="12824"/>
+          <w:tab w:val="left" w:pos="13740"/>
+          <w:tab w:val="left" w:pos="14656"/>
+        </w:tabs>
+        <w:spacing w:after="0" w:line="240" w:lineRule="auto"/>
+        <w:ind w:firstLine="0"/>
+        <w:rPr>
+          <w:rFonts w:ascii="Courier New" w:eastAsia="Times New Roman" w:hAnsi="Courier New" w:cs="Courier New"/>
+          <w:sz w:val="20"/>
+          <w:szCs w:val="20"/>
+          <w:lang w:val="en-US" w:eastAsia="ru-RU"/>
+        </w:rPr>
+      </w:pPr>
+      <w:r>
+        <w:rPr>
+          <w:rFonts w:ascii="Courier New" w:eastAsia="Times New Roman" w:hAnsi="Courier New" w:cs="Courier New"/>
+          <w:sz w:val="20"/>
+          <w:szCs w:val="20"/>
+          <w:lang w:val="en-US" w:eastAsia="ru-RU"/>
+        </w:rPr>
+        <w:t>{</w:t>
+      </w:r>
+    </w:p>
+    <w:p>
+      <w:pPr>
+        <w:tabs>
+          <w:tab w:val="left" w:pos="916"/>
+          <w:tab w:val="left" w:pos="1832"/>
+          <w:tab w:val="left" w:pos="2748"/>
+          <w:tab w:val="left" w:pos="3664"/>
+          <w:tab w:val="left" w:pos="4580"/>
+          <w:tab w:val="left" w:pos="5496"/>
+          <w:tab w:val="left" w:pos="6412"/>
+          <w:tab w:val="left" w:pos="7328"/>
+          <w:tab w:val="left" w:pos="8244"/>
+          <w:tab w:val="left" w:pos="9160"/>
+          <w:tab w:val="left" w:pos="10076"/>
+          <w:tab w:val="left" w:pos="10992"/>
+          <w:tab w:val="left" w:pos="11908"/>
+          <w:tab w:val="left" w:pos="12824"/>
+          <w:tab w:val="left" w:pos="13740"/>
+          <w:tab w:val="left" w:pos="14656"/>
+        </w:tabs>
+        <w:spacing w:after="0" w:line="240" w:lineRule="auto"/>
+        <w:ind w:firstLine="0"/>
+        <w:rPr>
+          <w:rFonts w:ascii="Courier New" w:eastAsia="Times New Roman" w:hAnsi="Courier New" w:cs="Courier New"/>
+          <w:sz w:val="20"/>
+          <w:szCs w:val="20"/>
+          <w:lang w:val="en-US" w:eastAsia="ru-RU"/>
+        </w:rPr>
+      </w:pPr>
+      <w:r>
+        <w:rPr>
+          <w:rFonts w:ascii="Courier New" w:eastAsia="Times New Roman" w:hAnsi="Courier New" w:cs="Courier New"/>
+          <w:color w:val="BEC0C2"/>
+          <w:sz w:val="20"/>
+          <w:szCs w:val="20"/>
+          <w:lang w:val="en-US" w:eastAsia="ru-RU"/>
+        </w:rPr>
+        <w:t xml:space="preserve">    </w:t>
+      </w:r>
+      <w:proofErr w:type="gramStart"/>
+      <w:r>
+        <w:rPr>
+          <w:rFonts w:ascii="Courier New" w:eastAsia="Times New Roman" w:hAnsi="Courier New" w:cs="Courier New"/>
+          <w:color w:val="FF8080"/>
+          <w:sz w:val="20"/>
+          <w:szCs w:val="20"/>
+          <w:lang w:val="en-US" w:eastAsia="ru-RU"/>
+        </w:rPr>
+        <w:t>string</w:t>
+      </w:r>
+      <w:proofErr w:type="gramEnd"/>
+      <w:r>
+        <w:rPr>
+          <w:rFonts w:ascii="Courier New" w:eastAsia="Times New Roman" w:hAnsi="Courier New" w:cs="Courier New"/>
+          <w:color w:val="BEC0C2"/>
+          <w:sz w:val="20"/>
+          <w:szCs w:val="20"/>
+          <w:lang w:val="en-US" w:eastAsia="ru-RU"/>
+        </w:rPr>
+        <w:t xml:space="preserve"> </w:t>
+      </w:r>
+      <w:r>
+        <w:rPr>
+          <w:rFonts w:ascii="Courier New" w:eastAsia="Times New Roman" w:hAnsi="Courier New" w:cs="Courier New"/>
+          <w:sz w:val="20"/>
+          <w:szCs w:val="20"/>
+          <w:lang w:val="en-US" w:eastAsia="ru-RU"/>
+        </w:rPr>
+        <w:t>brand;</w:t>
+      </w:r>
+    </w:p>
+    <w:p>
+      <w:pPr>
+        <w:tabs>
+          <w:tab w:val="left" w:pos="916"/>
+          <w:tab w:val="left" w:pos="1832"/>
+          <w:tab w:val="left" w:pos="2748"/>
+          <w:tab w:val="left" w:pos="3664"/>
+          <w:tab w:val="left" w:pos="4580"/>
+          <w:tab w:val="left" w:pos="5496"/>
+          <w:tab w:val="left" w:pos="6412"/>
+          <w:tab w:val="left" w:pos="7328"/>
+          <w:tab w:val="left" w:pos="8244"/>
+          <w:tab w:val="left" w:pos="9160"/>
+          <w:tab w:val="left" w:pos="10076"/>
+          <w:tab w:val="left" w:pos="10992"/>
+          <w:tab w:val="left" w:pos="11908"/>
+          <w:tab w:val="left" w:pos="12824"/>
+          <w:tab w:val="left" w:pos="13740"/>
+          <w:tab w:val="left" w:pos="14656"/>
+        </w:tabs>
+        <w:spacing w:after="0" w:line="240" w:lineRule="auto"/>
+        <w:ind w:firstLine="0"/>
+        <w:rPr>
+          <w:rFonts w:ascii="Courier New" w:eastAsia="Times New Roman" w:hAnsi="Courier New" w:cs="Courier New"/>
+          <w:sz w:val="20"/>
+          <w:szCs w:val="20"/>
+          <w:lang w:val="en-US" w:eastAsia="ru-RU"/>
+        </w:rPr>
+      </w:pPr>
+      <w:r>
+        <w:rPr>
+          <w:rFonts w:ascii="Courier New" w:eastAsia="Times New Roman" w:hAnsi="Courier New" w:cs="Courier New"/>
+          <w:color w:val="BEC0C2"/>
+          <w:sz w:val="20"/>
+          <w:szCs w:val="20"/>
+          <w:lang w:val="en-US" w:eastAsia="ru-RU"/>
+        </w:rPr>
+        <w:t xml:space="preserve">    </w:t>
+      </w:r>
+      <w:proofErr w:type="gramStart"/>
+      <w:r>
+        <w:rPr>
+          <w:rFonts w:ascii="Courier New" w:eastAsia="Times New Roman" w:hAnsi="Courier New" w:cs="Courier New"/>
+          <w:color w:val="FF8080"/>
+          <w:sz w:val="20"/>
+          <w:szCs w:val="20"/>
+          <w:lang w:val="en-US" w:eastAsia="ru-RU"/>
+        </w:rPr>
+        <w:t>string</w:t>
+      </w:r>
+      <w:proofErr w:type="gramEnd"/>
+      <w:r>
+        <w:rPr>
+          <w:rFonts w:ascii="Courier New" w:eastAsia="Times New Roman" w:hAnsi="Courier New" w:cs="Courier New"/>
+          <w:color w:val="BEC0C2"/>
+          <w:sz w:val="20"/>
+          <w:szCs w:val="20"/>
+          <w:lang w:val="en-US" w:eastAsia="ru-RU"/>
+        </w:rPr>
+        <w:t xml:space="preserve"> </w:t>
+      </w:r>
+      <w:proofErr w:type="spellStart"/>
+      <w:r>
+        <w:rPr>
+          <w:rFonts w:ascii="Courier New" w:eastAsia="Times New Roman" w:hAnsi="Courier New" w:cs="Courier New"/>
+          <w:sz w:val="20"/>
+          <w:szCs w:val="20"/>
+          <w:lang w:val="en-US" w:eastAsia="ru-RU"/>
+        </w:rPr>
+        <w:t>manufacturer_country</w:t>
+      </w:r>
+      <w:proofErr w:type="spellEnd"/>
+      <w:r>
+        <w:rPr>
+          <w:rFonts w:ascii="Courier New" w:eastAsia="Times New Roman" w:hAnsi="Courier New" w:cs="Courier New"/>
+          <w:sz w:val="20"/>
+          <w:szCs w:val="20"/>
+          <w:lang w:val="en-US" w:eastAsia="ru-RU"/>
+        </w:rPr>
+        <w:t>;</w:t>
+      </w:r>
+    </w:p>
+    <w:p>
+      <w:pPr>
+        <w:tabs>
+          <w:tab w:val="left" w:pos="916"/>
+          <w:tab w:val="left" w:pos="1832"/>
+          <w:tab w:val="left" w:pos="2748"/>
+          <w:tab w:val="left" w:pos="3664"/>
+          <w:tab w:val="left" w:pos="4580"/>
+          <w:tab w:val="left" w:pos="5496"/>
+          <w:tab w:val="left" w:pos="6412"/>
+          <w:tab w:val="left" w:pos="7328"/>
+          <w:tab w:val="left" w:pos="8244"/>
+          <w:tab w:val="left" w:pos="9160"/>
+          <w:tab w:val="left" w:pos="10076"/>
+          <w:tab w:val="left" w:pos="10992"/>
+          <w:tab w:val="left" w:pos="11908"/>
+          <w:tab w:val="left" w:pos="12824"/>
+          <w:tab w:val="left" w:pos="13740"/>
+          <w:tab w:val="left" w:pos="14656"/>
+        </w:tabs>
+        <w:spacing w:after="0" w:line="240" w:lineRule="auto"/>
+        <w:ind w:firstLine="0"/>
+        <w:rPr>
+          <w:rFonts w:ascii="Courier New" w:eastAsia="Times New Roman" w:hAnsi="Courier New" w:cs="Courier New"/>
+          <w:sz w:val="20"/>
+          <w:szCs w:val="20"/>
+          <w:lang w:val="en-US" w:eastAsia="ru-RU"/>
+        </w:rPr>
+      </w:pPr>
+      <w:r>
+        <w:rPr>
+          <w:rFonts w:ascii="Courier New" w:eastAsia="Times New Roman" w:hAnsi="Courier New" w:cs="Courier New"/>
+          <w:color w:val="BEC0C2"/>
+          <w:sz w:val="20"/>
+          <w:szCs w:val="20"/>
+          <w:lang w:val="en-US" w:eastAsia="ru-RU"/>
+        </w:rPr>
+        <w:t xml:space="preserve">    </w:t>
+      </w:r>
+      <w:proofErr w:type="spellStart"/>
+      <w:proofErr w:type="gramStart"/>
+      <w:r>
+        <w:rPr>
+          <w:rFonts w:ascii="Courier New" w:eastAsia="Times New Roman" w:hAnsi="Courier New" w:cs="Courier New"/>
+          <w:color w:val="D69AA7"/>
+          <w:sz w:val="20"/>
+          <w:szCs w:val="20"/>
+          <w:lang w:val="en-US" w:eastAsia="ru-RU"/>
+        </w:rPr>
+        <w:t>int</w:t>
+      </w:r>
+      <w:proofErr w:type="spellEnd"/>
+      <w:proofErr w:type="gramEnd"/>
+      <w:r>
+        <w:rPr>
+          <w:rFonts w:ascii="Courier New" w:eastAsia="Times New Roman" w:hAnsi="Courier New" w:cs="Courier New"/>
+          <w:color w:val="BEC0C2"/>
+          <w:sz w:val="20"/>
+          <w:szCs w:val="20"/>
+          <w:lang w:val="en-US" w:eastAsia="ru-RU"/>
+        </w:rPr>
+        <w:t xml:space="preserve"> </w:t>
+      </w:r>
+      <w:r>
+        <w:rPr>
+          <w:rFonts w:ascii="Courier New" w:eastAsia="Times New Roman" w:hAnsi="Courier New" w:cs="Courier New"/>
+          <w:sz w:val="20"/>
+          <w:szCs w:val="20"/>
+          <w:lang w:val="en-US" w:eastAsia="ru-RU"/>
+        </w:rPr>
+        <w:t>price;</w:t>
+      </w:r>
+    </w:p>
+    <w:p>
+      <w:pPr>
+        <w:tabs>
+          <w:tab w:val="left" w:pos="916"/>
+          <w:tab w:val="left" w:pos="1832"/>
+          <w:tab w:val="left" w:pos="2748"/>
+          <w:tab w:val="left" w:pos="3664"/>
+          <w:tab w:val="left" w:pos="4580"/>
+          <w:tab w:val="left" w:pos="5496"/>
+          <w:tab w:val="left" w:pos="6412"/>
+          <w:tab w:val="left" w:pos="7328"/>
+          <w:tab w:val="left" w:pos="8244"/>
+          <w:tab w:val="left" w:pos="9160"/>
+          <w:tab w:val="left" w:pos="10076"/>
+          <w:tab w:val="left" w:pos="10992"/>
+          <w:tab w:val="left" w:pos="11908"/>
+          <w:tab w:val="left" w:pos="12824"/>
+          <w:tab w:val="left" w:pos="13740"/>
+          <w:tab w:val="left" w:pos="14656"/>
+        </w:tabs>
+        <w:spacing w:after="0" w:line="240" w:lineRule="auto"/>
+        <w:ind w:firstLine="0"/>
+        <w:rPr>
+          <w:rFonts w:ascii="Courier New" w:eastAsia="Times New Roman" w:hAnsi="Courier New" w:cs="Courier New"/>
+          <w:sz w:val="20"/>
+          <w:szCs w:val="20"/>
+          <w:lang w:val="en-US" w:eastAsia="ru-RU"/>
+        </w:rPr>
+      </w:pPr>
+      <w:r>
+        <w:rPr>
+          <w:rFonts w:ascii="Courier New" w:eastAsia="Times New Roman" w:hAnsi="Courier New" w:cs="Courier New"/>
+          <w:color w:val="BEC0C2"/>
+          <w:sz w:val="20"/>
+          <w:szCs w:val="20"/>
+          <w:lang w:val="en-US" w:eastAsia="ru-RU"/>
+        </w:rPr>
+        <w:t xml:space="preserve">    </w:t>
+      </w:r>
+      <w:proofErr w:type="gramStart"/>
+      <w:r>
+        <w:rPr>
+          <w:rFonts w:ascii="Courier New" w:eastAsia="Times New Roman" w:hAnsi="Courier New" w:cs="Courier New"/>
+          <w:color w:val="FF8080"/>
+          <w:sz w:val="20"/>
+          <w:szCs w:val="20"/>
+          <w:lang w:val="en-US" w:eastAsia="ru-RU"/>
+        </w:rPr>
+        <w:t>string</w:t>
+      </w:r>
+      <w:proofErr w:type="gramEnd"/>
+      <w:r>
+        <w:rPr>
+          <w:rFonts w:ascii="Courier New" w:eastAsia="Times New Roman" w:hAnsi="Courier New" w:cs="Courier New"/>
+          <w:color w:val="BEC0C2"/>
+          <w:sz w:val="20"/>
+          <w:szCs w:val="20"/>
+          <w:lang w:val="en-US" w:eastAsia="ru-RU"/>
+        </w:rPr>
+        <w:t xml:space="preserve"> </w:t>
+      </w:r>
+      <w:r>
+        <w:rPr>
+          <w:rFonts w:ascii="Courier New" w:eastAsia="Times New Roman" w:hAnsi="Courier New" w:cs="Courier New"/>
+          <w:sz w:val="20"/>
+          <w:szCs w:val="20"/>
+          <w:lang w:val="en-US" w:eastAsia="ru-RU"/>
+        </w:rPr>
+        <w:t>color;</w:t>
+      </w:r>
+    </w:p>
+    <w:p>
+      <w:pPr>
+        <w:tabs>
+          <w:tab w:val="left" w:pos="916"/>
+          <w:tab w:val="left" w:pos="1832"/>
+          <w:tab w:val="left" w:pos="2748"/>
+          <w:tab w:val="left" w:pos="3664"/>
+          <w:tab w:val="left" w:pos="4580"/>
+          <w:tab w:val="left" w:pos="5496"/>
+          <w:tab w:val="left" w:pos="6412"/>
+          <w:tab w:val="left" w:pos="7328"/>
+          <w:tab w:val="left" w:pos="8244"/>
+          <w:tab w:val="left" w:pos="9160"/>
+          <w:tab w:val="left" w:pos="10076"/>
+          <w:tab w:val="left" w:pos="10992"/>
+          <w:tab w:val="left" w:pos="11908"/>
+          <w:tab w:val="left" w:pos="12824"/>
+          <w:tab w:val="left" w:pos="13740"/>
+          <w:tab w:val="left" w:pos="14656"/>
+        </w:tabs>
+        <w:spacing w:after="0" w:line="240" w:lineRule="auto"/>
+        <w:ind w:firstLine="0"/>
+        <w:rPr>
+          <w:rFonts w:ascii="Courier New" w:eastAsia="Times New Roman" w:hAnsi="Courier New" w:cs="Courier New"/>
+          <w:sz w:val="20"/>
+          <w:szCs w:val="20"/>
+          <w:lang w:val="en-US" w:eastAsia="ru-RU"/>
+        </w:rPr>
+      </w:pPr>
+      <w:r>
+        <w:rPr>
+          <w:rFonts w:ascii="Courier New" w:eastAsia="Times New Roman" w:hAnsi="Courier New" w:cs="Courier New"/>
+          <w:color w:val="BEC0C2"/>
+          <w:sz w:val="20"/>
+          <w:szCs w:val="20"/>
+          <w:lang w:val="en-US" w:eastAsia="ru-RU"/>
+        </w:rPr>
+        <w:t xml:space="preserve">    </w:t>
+      </w:r>
+      <w:proofErr w:type="gramStart"/>
+      <w:r>
+        <w:rPr>
+          <w:rFonts w:ascii="Courier New" w:eastAsia="Times New Roman" w:hAnsi="Courier New" w:cs="Courier New"/>
+          <w:color w:val="D69AA7"/>
+          <w:sz w:val="20"/>
+          <w:szCs w:val="20"/>
+          <w:lang w:val="en-US" w:eastAsia="ru-RU"/>
+        </w:rPr>
+        <w:t>bool</w:t>
+      </w:r>
+      <w:proofErr w:type="gramEnd"/>
+      <w:r>
+        <w:rPr>
+          <w:rFonts w:ascii="Courier New" w:eastAsia="Times New Roman" w:hAnsi="Courier New" w:cs="Courier New"/>
+          <w:color w:val="BEC0C2"/>
+          <w:sz w:val="20"/>
+          <w:szCs w:val="20"/>
+          <w:lang w:val="en-US" w:eastAsia="ru-RU"/>
+        </w:rPr>
+        <w:t xml:space="preserve"> </w:t>
+      </w:r>
+      <w:proofErr w:type="spellStart"/>
+      <w:r>
+        <w:rPr>
+          <w:rFonts w:ascii="Courier New" w:eastAsia="Times New Roman" w:hAnsi="Courier New" w:cs="Courier New"/>
+          <w:sz w:val="20"/>
+          <w:szCs w:val="20"/>
+          <w:lang w:val="en-US" w:eastAsia="ru-RU"/>
+        </w:rPr>
+        <w:t>is_new</w:t>
+      </w:r>
+      <w:proofErr w:type="spellEnd"/>
+      <w:r>
+        <w:rPr>
+          <w:rFonts w:ascii="Courier New" w:eastAsia="Times New Roman" w:hAnsi="Courier New" w:cs="Courier New"/>
+          <w:sz w:val="20"/>
+          <w:szCs w:val="20"/>
+          <w:lang w:val="en-US" w:eastAsia="ru-RU"/>
+        </w:rPr>
+        <w:t>;</w:t>
+      </w:r>
+    </w:p>
+    <w:p>
+      <w:pPr>
+        <w:tabs>
+          <w:tab w:val="left" w:pos="916"/>
+          <w:tab w:val="left" w:pos="1832"/>
+          <w:tab w:val="left" w:pos="2748"/>
+          <w:tab w:val="left" w:pos="3664"/>
+          <w:tab w:val="left" w:pos="4580"/>
+          <w:tab w:val="left" w:pos="5496"/>
+          <w:tab w:val="left" w:pos="6412"/>
+          <w:tab w:val="left" w:pos="7328"/>
+          <w:tab w:val="left" w:pos="8244"/>
+          <w:tab w:val="left" w:pos="9160"/>
+          <w:tab w:val="left" w:pos="10076"/>
+          <w:tab w:val="left" w:pos="10992"/>
+          <w:tab w:val="left" w:pos="11908"/>
+          <w:tab w:val="left" w:pos="12824"/>
+          <w:tab w:val="left" w:pos="13740"/>
+          <w:tab w:val="left" w:pos="14656"/>
+        </w:tabs>
+        <w:spacing w:after="0" w:line="240" w:lineRule="auto"/>
+        <w:ind w:firstLine="0"/>
+        <w:rPr>
+          <w:rFonts w:ascii="Courier New" w:eastAsia="Times New Roman" w:hAnsi="Courier New" w:cs="Courier New"/>
+          <w:sz w:val="20"/>
+          <w:szCs w:val="20"/>
+          <w:lang w:eastAsia="ru-RU"/>
+        </w:rPr>
+      </w:pPr>
+      <w:r>
+        <w:rPr>
+          <w:rFonts w:ascii="Courier New" w:eastAsia="Times New Roman" w:hAnsi="Courier New" w:cs="Courier New"/>
+          <w:color w:val="BEC0C2"/>
+          <w:sz w:val="20"/>
+          <w:szCs w:val="20"/>
+          <w:lang w:val="en-US" w:eastAsia="ru-RU"/>
+        </w:rPr>
+        <w:t xml:space="preserve">    </w:t>
+      </w:r>
+      <w:proofErr w:type="spellStart"/>
+      <w:r>
+        <w:rPr>
+          <w:rFonts w:ascii="Courier New" w:eastAsia="Times New Roman" w:hAnsi="Courier New" w:cs="Courier New"/>
+          <w:color w:val="FF8080"/>
+          <w:sz w:val="20"/>
+          <w:szCs w:val="20"/>
+          <w:lang w:eastAsia="ru-RU"/>
+        </w:rPr>
+        <w:t>state</w:t>
+      </w:r>
+      <w:proofErr w:type="spellEnd"/>
+      <w:r>
+        <w:rPr>
+          <w:rFonts w:ascii="Courier New" w:eastAsia="Times New Roman" w:hAnsi="Courier New" w:cs="Courier New"/>
+          <w:color w:val="BEC0C2"/>
+          <w:sz w:val="20"/>
+          <w:szCs w:val="20"/>
+          <w:lang w:eastAsia="ru-RU"/>
+        </w:rPr>
+        <w:t xml:space="preserve"> </w:t>
+      </w:r>
+      <w:proofErr w:type="spellStart"/>
+      <w:r>
+        <w:rPr>
+          <w:rFonts w:ascii="Courier New" w:eastAsia="Times New Roman" w:hAnsi="Courier New" w:cs="Courier New"/>
+          <w:sz w:val="20"/>
+          <w:szCs w:val="20"/>
+          <w:lang w:eastAsia="ru-RU"/>
+        </w:rPr>
+        <w:t>condition</w:t>
+      </w:r>
+      <w:proofErr w:type="spellEnd"/>
+      <w:r>
+        <w:rPr>
+          <w:rFonts w:ascii="Courier New" w:eastAsia="Times New Roman" w:hAnsi="Courier New" w:cs="Courier New"/>
+          <w:sz w:val="20"/>
+          <w:szCs w:val="20"/>
+          <w:lang w:eastAsia="ru-RU"/>
+        </w:rPr>
+        <w:t>;</w:t>
+      </w:r>
+    </w:p>
+    <w:p>
+      <w:pPr>
+        <w:tabs>
+          <w:tab w:val="left" w:pos="916"/>
+          <w:tab w:val="left" w:pos="1832"/>
+          <w:tab w:val="left" w:pos="2748"/>
+          <w:tab w:val="left" w:pos="3664"/>
+          <w:tab w:val="left" w:pos="4580"/>
+          <w:tab w:val="left" w:pos="5496"/>
+          <w:tab w:val="left" w:pos="6412"/>
+          <w:tab w:val="left" w:pos="7328"/>
+          <w:tab w:val="left" w:pos="8244"/>
+          <w:tab w:val="left" w:pos="9160"/>
+          <w:tab w:val="left" w:pos="10076"/>
+          <w:tab w:val="left" w:pos="10992"/>
+          <w:tab w:val="left" w:pos="11908"/>
+          <w:tab w:val="left" w:pos="12824"/>
+          <w:tab w:val="left" w:pos="13740"/>
+          <w:tab w:val="left" w:pos="14656"/>
+        </w:tabs>
+        <w:spacing w:after="0" w:line="240" w:lineRule="auto"/>
+        <w:ind w:firstLine="0"/>
+        <w:rPr>
+          <w:rFonts w:ascii="Courier New" w:eastAsia="Times New Roman" w:hAnsi="Courier New" w:cs="Courier New"/>
+          <w:sz w:val="20"/>
+          <w:szCs w:val="20"/>
+          <w:lang w:eastAsia="ru-RU"/>
+        </w:rPr>
+      </w:pPr>
+      <w:r>
+        <w:rPr>
+          <w:rFonts w:ascii="Times New Roman" w:eastAsia="Times New Roman" w:hAnsi="Times New Roman" w:cs="Times New Roman"/>
+          <w:sz w:val="24"/>
+          <w:szCs w:val="24"/>
+          <w:lang w:eastAsia="ru-RU"/>
+        </w:rPr>
+        <w:t>};</w:t>
+      </w:r>
+    </w:p>
+    <w:p>
+      <w:pPr>
+        <w:pStyle w:val="1"/>
+      </w:pPr>
+    </w:p>
+    <w:p>
+      <w:pPr>
+        <w:pStyle w:val="1"/>
+      </w:pPr>
+      <w:r>
+        <w:t xml:space="preserve">Тип </w:t>
+      </w:r>
+      <w:r>
+        <w:t>“</w:t>
+      </w:r>
+      <w:r>
+        <w:t>запись</w:t>
+      </w:r>
+      <w:r>
+        <w:t>”</w:t>
+      </w:r>
+      <w:r>
+        <w:t xml:space="preserve"> с вариантной частью</w:t>
+      </w:r>
+    </w:p>
+    <w:p>
+      <w:r>
+        <w:t>Поскольку</w:t>
+      </w:r>
+      <w:r>
+        <w:t xml:space="preserve"> нет необходимости хранить оба поля </w:t>
+      </w:r>
+      <w:r>
+        <w:rPr>
+          <w:szCs w:val="32"/>
+        </w:rPr>
+        <w:t xml:space="preserve">объединения </w:t>
+      </w:r>
+      <w:r>
+        <w:rPr>
+          <w:rFonts w:ascii="Courier New" w:eastAsia="Times New Roman" w:hAnsi="Courier New" w:cs="Courier New"/>
+          <w:b/>
+          <w:bCs/>
+          <w:color w:val="FF8080"/>
+          <w:szCs w:val="32"/>
+          <w:lang w:val="en-US" w:eastAsia="ru-RU"/>
+        </w:rPr>
+        <w:t>state</w:t>
+      </w:r>
+      <w:r>
+        <w:t xml:space="preserve"> одновременно,</w:t>
+      </w:r>
+      <w:r>
+        <w:t xml:space="preserve"> </w:t>
+      </w:r>
+      <w:r>
+        <w:t>то можно сэкономить память на хран</w:t>
+      </w:r>
+      <w:r>
+        <w:t xml:space="preserve">ении этой информации </w:t>
+      </w:r>
+      <w:r>
+        <w:rPr>
+          <w:szCs w:val="32"/>
+        </w:rPr>
+        <w:t>и</w:t>
       </w:r>
       <w:bookmarkStart w:id="0" w:name="_GoBack"/>
       <w:bookmarkEnd w:id="0"/>
       <w:r>
-        <w:t>, имеющихся в автомагазине, содержащий: марку автомобиля, страну-производитель, цену, цвет и состояние: новый – гарантия (в годах); нет - год выпуска, пробег, количество ремонтов, количество собственников. Вывести цены не новых машин указанной марки с одним предыдущим собственником, отсутствием ремонта в указанном диапазоне цен.</w:t>
+        <w:rPr>
+          <w:szCs w:val="32"/>
+        </w:rPr>
+        <w:t>с</w:t>
+      </w:r>
+      <w:r>
+        <w:rPr>
+          <w:szCs w:val="32"/>
+        </w:rPr>
+        <w:t xml:space="preserve">пользуя </w:t>
+      </w:r>
+      <w:r>
+        <w:rPr>
+          <w:rFonts w:ascii="Courier New" w:eastAsia="Times New Roman" w:hAnsi="Courier New" w:cs="Courier New"/>
+          <w:i/>
+          <w:iCs/>
+          <w:color w:val="45C6D6"/>
+          <w:szCs w:val="32"/>
+          <w:lang w:val="en-US" w:eastAsia="ru-RU"/>
+        </w:rPr>
+        <w:t>union</w:t>
+      </w:r>
+      <w:r>
+        <w:t>.</w:t>
       </w:r>
     </w:p>
     <w:p>
@@ -359,23 +2193,15 @@
         <w:pStyle w:val="1"/>
       </w:pPr>
       <w:r>
-        <w:t>Техническое задание</w:t>
-      </w:r>
-    </w:p>
-    <w:p>
-      <w:r>
-        <w:t>Создать таблицу, содержащую не менее 40-ка записей (тип – запись с вариантами (объединениями)). Упорядочить данные в ней по возрастанию ключей, двумя алгоритмами сортировки, где ключ – любое невариантное поле (по выбору программиста), используя: а) саму таблицу, б) массив ключей. (Возможность добавления и удаления записей в ручном режиме обязательна). Осуществить поиск информации по варианту.</w:t>
-      </w:r>
-    </w:p>
+        <w:t>Сравнительный анализ</w:t>
+      </w:r>
+    </w:p>
+    <w:p/>
     <w:p>
       <w:pPr>
         <w:pStyle w:val="1"/>
       </w:pPr>
-      <w:r>
-        <w:t>Структуры данных</w:t>
-      </w:r>
-    </w:p>
-    <w:p/>
+    </w:p>
     <w:p>
       <w:pPr>
         <w:pStyle w:val="1"/>
@@ -487,7 +2313,6 @@
           <w:sz w:val="36"/>
           <w:szCs w:val="26"/>
         </w:rPr>
-        <w:lastRenderedPageBreak/>
         <w:t>4.Что представляет собой таблица ключей, зачем она нужна?</w:t>
       </w:r>
     </w:p>
@@ -527,6 +2352,7 @@
     </w:p>
     <w:p>
       <w:r>
+        <w:lastRenderedPageBreak/>
         <w:t xml:space="preserve"> </w:t>
       </w:r>
       <w:r>
@@ -547,7 +2373,61 @@
         <w:t>Вывод</w:t>
       </w:r>
     </w:p>
-    <w:p/>
+    <w:p>
+      <w:r>
+        <w:t>Я приобрёл</w:t>
+      </w:r>
+      <w:r>
+        <w:t xml:space="preserve"> навыки работы с типом данных «запись» (структура</w:t>
+      </w:r>
+      <w:r>
+        <w:t xml:space="preserve">, </w:t>
+      </w:r>
+      <w:proofErr w:type="spellStart"/>
+      <w:r>
+        <w:rPr>
+          <w:lang w:val="en-US"/>
+        </w:rPr>
+        <w:t>struct</w:t>
+      </w:r>
+      <w:proofErr w:type="spellEnd"/>
+      <w:r>
+        <w:t>), содержащим вариантную часть (объединение, смесь</w:t>
+      </w:r>
+      <w:r>
+        <w:t xml:space="preserve">, </w:t>
+      </w:r>
+      <w:r>
+        <w:rPr>
+          <w:lang w:val="en-US"/>
+        </w:rPr>
+        <w:t>union</w:t>
+      </w:r>
+      <w:r>
+        <w:t>), и с данными, хранящимися в таблицах</w:t>
+      </w:r>
+      <w:r>
+        <w:t xml:space="preserve">. </w:t>
+      </w:r>
+      <w:r>
+        <w:t>Произвёл</w:t>
+      </w:r>
+      <w:r>
+        <w:t xml:space="preserve"> сравнительный анализ реализации алгоритмов сортировки и поиска информации в таблицах, при использовании записей с большим числом полей, и тех же алгоритмов, при использовании таблицы ключей</w:t>
+      </w:r>
+      <w:r>
+        <w:t>.</w:t>
+      </w:r>
+      <w:r>
+        <w:t xml:space="preserve"> </w:t>
+      </w:r>
+      <w:r>
+        <w:t>А также оценил</w:t>
+      </w:r>
+      <w:r>
+        <w:t xml:space="preserve"> эффективность программы по времени и по используемому объему памяти при использовании различных структур и эффективность использования различных алгоритмов сортировок.</w:t>
+      </w:r>
+    </w:p>
     <w:sectPr>
       <w:pgSz w:w="11906" w:h="16838"/>
       <w:pgMar w:top="720" w:right="720" w:bottom="720" w:left="720" w:header="708" w:footer="708" w:gutter="0"/>
@@ -1571,6 +3451,57 @@
       <w:contextualSpacing/>
     </w:pPr>
   </w:style>
+  <w:style w:type="paragraph" w:styleId="HTML">
+    <w:name w:val="HTML Preformatted"/>
+    <w:basedOn w:val="a"/>
+    <w:link w:val="HTML0"/>
+    <w:uiPriority w:val="99"/>
+    <w:semiHidden/>
+    <w:unhideWhenUsed/>
+    <w:rsid w:val="001F12C1"/>
+    <w:pPr>
+      <w:tabs>
+        <w:tab w:val="left" w:pos="916"/>
+        <w:tab w:val="left" w:pos="1832"/>
+        <w:tab w:val="left" w:pos="2748"/>
+        <w:tab w:val="left" w:pos="3664"/>
+        <w:tab w:val="left" w:pos="4580"/>
+        <w:tab w:val="left" w:pos="5496"/>
+        <w:tab w:val="left" w:pos="6412"/>
+        <w:tab w:val="left" w:pos="7328"/>
+        <w:tab w:val="left" w:pos="8244"/>
+        <w:tab w:val="left" w:pos="9160"/>
+        <w:tab w:val="left" w:pos="10076"/>
+        <w:tab w:val="left" w:pos="10992"/>
+        <w:tab w:val="left" w:pos="11908"/>
+        <w:tab w:val="left" w:pos="12824"/>
+        <w:tab w:val="left" w:pos="13740"/>
+        <w:tab w:val="left" w:pos="14656"/>
+      </w:tabs>
+      <w:spacing w:after="0" w:line="240" w:lineRule="auto"/>
+      <w:ind w:firstLine="0"/>
+    </w:pPr>
+    <w:rPr>
+      <w:rFonts w:ascii="Courier New" w:eastAsia="Times New Roman" w:hAnsi="Courier New" w:cs="Courier New"/>
+      <w:sz w:val="20"/>
+      <w:szCs w:val="20"/>
+      <w:lang w:eastAsia="ru-RU"/>
+    </w:rPr>
+  </w:style>
+  <w:style w:type="character" w:customStyle="1" w:styleId="HTML0">
+    <w:name w:val="Стандартный HTML Знак"/>
+    <w:basedOn w:val="a0"/>
+    <w:link w:val="HTML"/>
+    <w:uiPriority w:val="99"/>
+    <w:semiHidden/>
+    <w:rsid w:val="001F12C1"/>
+    <w:rPr>
+      <w:rFonts w:ascii="Courier New" w:eastAsia="Times New Roman" w:hAnsi="Courier New" w:cs="Courier New"/>
+      <w:sz w:val="20"/>
+      <w:szCs w:val="20"/>
+      <w:lang w:eastAsia="ru-RU"/>
+    </w:rPr>
+  </w:style>
 </w:styles>
 </file>
 

</xml_diff>

<commit_message>
fixed txt file and added new info abot ot4et
</commit_message>
<xml_diff>
--- a/TISD/Lab_02_var25/Отчёт2.docx
+++ b/TISD/Lab_02_var25/Отчёт2.docx
@@ -340,7 +340,6 @@
         <w:pStyle w:val="1"/>
       </w:pPr>
       <w:r>
-        <w:lastRenderedPageBreak/>
         <w:t>Условия задачи</w:t>
       </w:r>
     </w:p>
@@ -358,18 +357,41 @@
       </w:r>
     </w:p>
     <w:p>
+      <w:pPr>
+        <w:pStyle w:val="2"/>
+      </w:pPr>
+      <w:r>
+        <w:t>Входные данные</w:t>
+      </w:r>
+    </w:p>
+    <w:p>
       <w:r>
         <w:t>Создать таблицу, содержащую не менее 40-ка записей (тип – запись с вариантами (объединениями)). Упорядочить данные в ней по возрастанию ключей, двумя алгоритмами сортировки, где ключ – любое невариантное поле (по выбору программиста), используя: а) саму таблицу, б) массив ключей. (Возможность добавления и удаления записей в ручном режиме обязательна). Осуществить поиск информации по варианту.</w:t>
       </w:r>
     </w:p>
     <w:p>
       <w:pPr>
+        <w:pStyle w:val="2"/>
+      </w:pPr>
+      <w:r>
+        <w:t>Требования к входным данным</w:t>
+      </w:r>
+    </w:p>
+    <w:p/>
+    <w:p>
+      <w:pPr>
         <w:pStyle w:val="1"/>
+        <w:rPr>
+          <w:lang w:val="en-US"/>
+        </w:rPr>
       </w:pPr>
       <w:r>
         <w:t>Структуры</w:t>
       </w:r>
       <w:r>
+        <w:rPr>
+          <w:lang w:val="en-US"/>
+        </w:rPr>
         <w:t xml:space="preserve"> </w:t>
       </w:r>
       <w:r>
@@ -402,7 +424,7 @@
           <w:rFonts w:ascii="Courier New" w:eastAsia="Times New Roman" w:hAnsi="Courier New" w:cs="Courier New"/>
           <w:sz w:val="20"/>
           <w:szCs w:val="20"/>
-          <w:lang w:eastAsia="ru-RU"/>
+          <w:lang w:val="en-US" w:eastAsia="ru-RU"/>
         </w:rPr>
       </w:pPr>
       <w:proofErr w:type="spellStart"/>
@@ -427,10 +449,11 @@
           <w:color w:val="BEC0C2"/>
           <w:sz w:val="20"/>
           <w:szCs w:val="20"/>
-          <w:lang w:eastAsia="ru-RU"/>
+          <w:lang w:val="en-US" w:eastAsia="ru-RU"/>
         </w:rPr>
         <w:t xml:space="preserve"> </w:t>
       </w:r>
+      <w:proofErr w:type="spellStart"/>
       <w:r>
         <w:rPr>
           <w:rFonts w:ascii="Courier New" w:eastAsia="Times New Roman" w:hAnsi="Courier New" w:cs="Courier New"/>
@@ -451,7 +474,7 @@
           <w:color w:val="FF8080"/>
           <w:sz w:val="20"/>
           <w:szCs w:val="20"/>
-          <w:lang w:eastAsia="ru-RU"/>
+          <w:lang w:val="en-US" w:eastAsia="ru-RU"/>
         </w:rPr>
         <w:t>_</w:t>
       </w:r>
@@ -467,6 +490,7 @@
         </w:rPr>
         <w:t>car</w:t>
       </w:r>
+      <w:proofErr w:type="spellEnd"/>
     </w:p>
     <w:p>
       <w:pPr>
@@ -494,15 +518,15 @@
           <w:rFonts w:ascii="Courier New" w:eastAsia="Times New Roman" w:hAnsi="Courier New" w:cs="Courier New"/>
           <w:sz w:val="20"/>
           <w:szCs w:val="20"/>
-          <w:lang w:eastAsia="ru-RU"/>
-        </w:rPr>
-      </w:pPr>
-      <w:r>
-        <w:rPr>
-          <w:rFonts w:ascii="Courier New" w:eastAsia="Times New Roman" w:hAnsi="Courier New" w:cs="Courier New"/>
-          <w:sz w:val="20"/>
-          <w:szCs w:val="20"/>
-          <w:lang w:eastAsia="ru-RU"/>
+          <w:lang w:val="en-US" w:eastAsia="ru-RU"/>
+        </w:rPr>
+      </w:pPr>
+      <w:r>
+        <w:rPr>
+          <w:rFonts w:ascii="Courier New" w:eastAsia="Times New Roman" w:hAnsi="Courier New" w:cs="Courier New"/>
+          <w:sz w:val="20"/>
+          <w:szCs w:val="20"/>
+          <w:lang w:val="en-US" w:eastAsia="ru-RU"/>
         </w:rPr>
         <w:t>{</w:t>
       </w:r>
@@ -542,7 +566,7 @@
           <w:color w:val="BEC0C2"/>
           <w:sz w:val="20"/>
           <w:szCs w:val="20"/>
-          <w:lang w:eastAsia="ru-RU"/>
+          <w:lang w:val="en-US" w:eastAsia="ru-RU"/>
         </w:rPr>
         <w:t xml:space="preserve">    </w:t>
       </w:r>
@@ -1871,6 +1895,7 @@
           <w:szCs w:val="20"/>
           <w:lang w:val="en-US" w:eastAsia="ru-RU"/>
         </w:rPr>
+        <w:lastRenderedPageBreak/>
         <w:t xml:space="preserve">    </w:t>
       </w:r>
       <w:proofErr w:type="gramStart"/>
@@ -2092,26 +2117,128 @@
         <w:spacing w:after="0" w:line="240" w:lineRule="auto"/>
         <w:ind w:firstLine="0"/>
         <w:rPr>
-          <w:rFonts w:ascii="Courier New" w:eastAsia="Times New Roman" w:hAnsi="Courier New" w:cs="Courier New"/>
-          <w:sz w:val="20"/>
-          <w:szCs w:val="20"/>
-          <w:lang w:eastAsia="ru-RU"/>
-        </w:rPr>
-      </w:pPr>
-      <w:r>
-        <w:rPr>
           <w:rFonts w:ascii="Times New Roman" w:eastAsia="Times New Roman" w:hAnsi="Times New Roman" w:cs="Times New Roman"/>
           <w:sz w:val="24"/>
           <w:szCs w:val="24"/>
           <w:lang w:eastAsia="ru-RU"/>
         </w:rPr>
+      </w:pPr>
+      <w:r>
+        <w:rPr>
+          <w:rFonts w:ascii="Times New Roman" w:eastAsia="Times New Roman" w:hAnsi="Times New Roman" w:cs="Times New Roman"/>
+          <w:sz w:val="24"/>
+          <w:szCs w:val="24"/>
+          <w:lang w:eastAsia="ru-RU"/>
+        </w:rPr>
         <w:t>};</w:t>
       </w:r>
     </w:p>
     <w:p>
       <w:pPr>
+        <w:tabs>
+          <w:tab w:val="left" w:pos="916"/>
+          <w:tab w:val="left" w:pos="1832"/>
+          <w:tab w:val="left" w:pos="2748"/>
+          <w:tab w:val="left" w:pos="3664"/>
+          <w:tab w:val="left" w:pos="4580"/>
+          <w:tab w:val="left" w:pos="5496"/>
+          <w:tab w:val="left" w:pos="6412"/>
+          <w:tab w:val="left" w:pos="7328"/>
+          <w:tab w:val="left" w:pos="8244"/>
+          <w:tab w:val="left" w:pos="9160"/>
+          <w:tab w:val="left" w:pos="10076"/>
+          <w:tab w:val="left" w:pos="10992"/>
+          <w:tab w:val="left" w:pos="11908"/>
+          <w:tab w:val="left" w:pos="12824"/>
+          <w:tab w:val="left" w:pos="13740"/>
+          <w:tab w:val="left" w:pos="14656"/>
+        </w:tabs>
+        <w:spacing w:after="0" w:line="240" w:lineRule="auto"/>
+        <w:ind w:firstLine="0"/>
+        <w:rPr>
+          <w:rFonts w:ascii="Times New Roman" w:eastAsia="Times New Roman" w:hAnsi="Times New Roman" w:cs="Times New Roman"/>
+          <w:sz w:val="24"/>
+          <w:szCs w:val="24"/>
+          <w:lang w:eastAsia="ru-RU"/>
+        </w:rPr>
+      </w:pPr>
+    </w:p>
+    <w:p>
+      <w:pPr>
         <w:pStyle w:val="1"/>
       </w:pPr>
+      <w:r>
+        <w:t>Описание алгоритма</w:t>
+      </w:r>
+    </w:p>
+    <w:p>
+      <w:pPr>
+        <w:rPr>
+          <w:lang w:eastAsia="ru-RU"/>
+        </w:rPr>
+      </w:pPr>
+      <w:r>
+        <w:rPr>
+          <w:lang w:eastAsia="ru-RU"/>
+        </w:rPr>
+        <w:t>Вся информация о таблице записей о машинах хранится в динамическом массиве тип</w:t>
+      </w:r>
+      <w:r>
+        <w:rPr>
+          <w:lang w:eastAsia="ru-RU"/>
+        </w:rPr>
+        <w:t>а</w:t>
+      </w:r>
+      <w:r>
+        <w:rPr>
+          <w:lang w:eastAsia="ru-RU"/>
+        </w:rPr>
+        <w:t xml:space="preserve"> </w:t>
+      </w:r>
+      <w:r>
+        <w:rPr>
+          <w:lang w:val="en-US" w:eastAsia="ru-RU"/>
+        </w:rPr>
+        <w:t>car</w:t>
+      </w:r>
+      <w:r>
+        <w:rPr>
+          <w:lang w:eastAsia="ru-RU"/>
+        </w:rPr>
+        <w:t>*</w:t>
+      </w:r>
+    </w:p>
+    <w:p>
+      <w:pPr>
+        <w:pStyle w:val="1"/>
+      </w:pPr>
+      <w:r>
+        <w:t>Тесты</w:t>
+      </w:r>
+    </w:p>
+    <w:p>
+      <w:r>
+        <w:t xml:space="preserve">(проверки </w:t>
+      </w:r>
+      <w:proofErr w:type="spellStart"/>
+      <w:r>
+        <w:t>неккоректного</w:t>
+      </w:r>
+      <w:proofErr w:type="spellEnd"/>
+      <w:r>
+        <w:t xml:space="preserve"> </w:t>
+      </w:r>
+      <w:proofErr w:type="gramStart"/>
+      <w:r>
+        <w:t>ввода)</w:t>
+      </w:r>
+      <w:r>
+        <w:t>(</w:t>
+      </w:r>
+      <w:proofErr w:type="gramEnd"/>
+      <w:r>
+        <w:t>показать как работает меню)</w:t>
+      </w:r>
     </w:p>
     <w:p>
       <w:pPr>
@@ -2232,7 +2359,7 @@
             <v:path o:extrusionok="f" gradientshapeok="t" o:connecttype="rect"/>
             <o:lock v:ext="edit" aspectratio="t"/>
           </v:shapetype>
-          <v:shape id="_x0000_i1026" type="#_x0000_t75" style="width:273pt;height:66pt">
+          <v:shape id="_x0000_i1025" type="#_x0000_t75" style="width:273pt;height:66pt">
             <v:imagedata r:id="rId5" o:title="tmp (2)"/>
           </v:shape>
         </w:pict>
@@ -2241,7 +2368,7 @@
     <w:p>
       <w:r>
         <w:pict>
-          <v:shape id="_x0000_i1030" type="#_x0000_t75" style="width:273.75pt;height:69pt">
+          <v:shape id="_x0000_i1026" type="#_x0000_t75" style="width:273.75pt;height:69pt">
             <v:imagedata r:id="rId6" o:title="tmp (2)"/>
           </v:shape>
         </w:pict>
@@ -2252,6 +2379,11 @@
     </w:p>
     <w:p>
       <w:r>
+        <w:t>(показать в процентах разницу в скорости и памяти (таблицей))</w:t>
+      </w:r>
+    </w:p>
+    <w:p>
+      <w:r>
         <w:t>Чем больше таблица, тем наглядней видно, что сортировка с помощью ключей экономит значительное количество времени</w:t>
       </w:r>
       <w:r>
@@ -2294,6 +2426,7 @@
         <w:pStyle w:val="1"/>
       </w:pPr>
       <w:r>
+        <w:lastRenderedPageBreak/>
         <w:t>Контрольные вопросы</w:t>
       </w:r>
     </w:p>
@@ -2350,10 +2483,7 @@
       </w:r>
     </w:p>
     <w:p/>
-    <w:p>
-      <w:bookmarkStart w:id="0" w:name="_GoBack"/>
-      <w:bookmarkEnd w:id="0"/>
-    </w:p>
+    <w:p/>
     <w:p>
       <w:pPr>
         <w:rPr>
@@ -2370,7 +2500,6 @@
           <w:sz w:val="36"/>
           <w:szCs w:val="26"/>
         </w:rPr>
-        <w:lastRenderedPageBreak/>
         <w:t>3.Кто должен следить за правильностью выполнения операций с вариантной частью записи?</w:t>
       </w:r>
     </w:p>
@@ -2457,6 +2586,28 @@
       </w:r>
     </w:p>
     <w:p>
+      <w:pPr>
+        <w:rPr>
+          <w:lang w:val="en-US"/>
+        </w:rPr>
+      </w:pPr>
+      <w:r>
+        <w:t>(</w:t>
+      </w:r>
+      <w:proofErr w:type="spellStart"/>
+      <w:r>
+        <w:t>вариатные</w:t>
+      </w:r>
+      <w:proofErr w:type="spellEnd"/>
+      <w:r>
+        <w:t xml:space="preserve"> поля + таблица ключей)</w:t>
+      </w:r>
+      <w:r>
+        <w:t xml:space="preserve"> </w:t>
+      </w:r>
+      <w:r>
+        <w:t>/*</w:t>
+      </w:r>
       <w:r>
         <w:t>Я приобрёл</w:t>
       </w:r>
@@ -2531,7 +2682,11 @@
         <w:t>)</w:t>
       </w:r>
       <w:r>
-        <w:t>, при использовании записей с большим числом полей, и тех же алгоритмов, при использовании таблицы ключей</w:t>
+        <w:t xml:space="preserve">, при использовании записей с большим числом </w:t>
+      </w:r>
+      <w:r>
+        <w:lastRenderedPageBreak/>
+        <w:t>полей, и тех же алгоритмов, при использовании таблицы ключей</w:t>
       </w:r>
       <w:r>
         <w:t>.</w:t>
@@ -2548,6 +2703,17 @@
       <w:r>
         <w:t>объединений.</w:t>
       </w:r>
+      <w:r>
+        <w:t xml:space="preserve"> </w:t>
+      </w:r>
+      <w:r>
+        <w:rPr>
+          <w:lang w:val="en-US"/>
+        </w:rPr>
+        <w:t>*/</w:t>
+      </w:r>
+      <w:bookmarkStart w:id="0" w:name="_GoBack"/>
+      <w:bookmarkEnd w:id="0"/>
     </w:p>
     <w:sectPr>
       <w:pgSz w:w="11906" w:h="16838"/>

</xml_diff>

<commit_message>
fixed titul list in lab_02_ot4et
</commit_message>
<xml_diff>
--- a/TISD/Lab_02_var25/Отчёт2.docx
+++ b/TISD/Lab_02_var25/Отчёт2.docx
@@ -5,14 +5,654 @@
     <w:p>
       <w:pPr>
         <w:pStyle w:val="Standard"/>
+        <w:rPr>
+          <w:sz w:val="28"/>
+          <w:szCs w:val="28"/>
+        </w:rPr>
+      </w:pPr>
+    </w:p>
+    <w:tbl>
+      <w:tblPr>
+        <w:tblW w:w="9628" w:type="dxa"/>
+        <w:tblLayout w:type="fixed"/>
+        <w:tblCellMar>
+          <w:left w:w="10" w:type="dxa"/>
+          <w:right w:w="10" w:type="dxa"/>
+        </w:tblCellMar>
+        <w:tblLook w:val="0000" w:firstRow="0" w:lastRow="0" w:firstColumn="0" w:lastColumn="0" w:noHBand="0" w:noVBand="0"/>
+      </w:tblPr>
+      <w:tblGrid>
+        <w:gridCol w:w="1378"/>
+        <w:gridCol w:w="8250"/>
+      </w:tblGrid>
+      <w:tr>
+        <w:tblPrEx>
+          <w:tblCellMar>
+            <w:top w:w="0" w:type="dxa"/>
+            <w:bottom w:w="0" w:type="dxa"/>
+          </w:tblCellMar>
+        </w:tblPrEx>
+        <w:tc>
+          <w:tcPr>
+            <w:tcW w:w="1378" w:type="dxa"/>
+            <w:tcBorders>
+              <w:top w:val="single" w:sz="4" w:space="0" w:color="000000"/>
+              <w:left w:val="single" w:sz="4" w:space="0" w:color="000000"/>
+              <w:bottom w:val="single" w:sz="4" w:space="0" w:color="000000"/>
+              <w:right w:val="single" w:sz="4" w:space="0" w:color="000000"/>
+            </w:tcBorders>
+            <w:shd w:val="clear" w:color="auto" w:fill="auto"/>
+            <w:tcMar>
+              <w:top w:w="0" w:type="dxa"/>
+              <w:left w:w="108" w:type="dxa"/>
+              <w:bottom w:w="0" w:type="dxa"/>
+              <w:right w:w="108" w:type="dxa"/>
+            </w:tcMar>
+          </w:tcPr>
+          <w:p>
+            <w:pPr>
+              <w:pStyle w:val="Standard"/>
+              <w:rPr>
+                <w:b/>
+              </w:rPr>
+            </w:pPr>
+            <w:r>
+              <w:rPr>
+                <w:b/>
+                <w:noProof/>
+                <w:lang w:eastAsia="ru-RU"/>
+              </w:rPr>
+              <w:drawing>
+                <wp:anchor distT="0" distB="0" distL="114300" distR="114300" simplePos="0" relativeHeight="251659264" behindDoc="0" locked="0" layoutInCell="1" allowOverlap="1" wp14:anchorId="7B7BB0A8" wp14:editId="533512BE">
+                  <wp:simplePos x="0" y="0"/>
+                  <wp:positionH relativeFrom="column">
+                    <wp:posOffset>-14081</wp:posOffset>
+                  </wp:positionH>
+                  <wp:positionV relativeFrom="paragraph">
+                    <wp:posOffset>209489</wp:posOffset>
+                  </wp:positionV>
+                  <wp:extent cx="733348" cy="828720"/>
+                  <wp:effectExtent l="0" t="0" r="0" b="9480"/>
+                  <wp:wrapTight wrapText="bothSides">
+                    <wp:wrapPolygon edited="0">
+                      <wp:start x="0" y="0"/>
+                      <wp:lineTo x="0" y="20855"/>
+                      <wp:lineTo x="20776" y="20855"/>
+                      <wp:lineTo x="20776" y="0"/>
+                      <wp:lineTo x="0" y="0"/>
+                    </wp:wrapPolygon>
+                  </wp:wrapTight>
+                  <wp:docPr id="19" name="Рисунок 19" descr="Gerb-BMSTU_01"/>
+                  <wp:cNvGraphicFramePr/>
+                  <a:graphic xmlns:a="http://schemas.openxmlformats.org/drawingml/2006/main">
+                    <a:graphicData uri="http://schemas.openxmlformats.org/drawingml/2006/picture">
+                      <pic:pic xmlns:pic="http://schemas.openxmlformats.org/drawingml/2006/picture">
+                        <pic:nvPicPr>
+                          <pic:cNvPr id="0" name=""/>
+                          <pic:cNvPicPr/>
+                        </pic:nvPicPr>
+                        <pic:blipFill>
+                          <a:blip r:embed="rId5">
+                            <a:lum/>
+                            <a:alphaModFix/>
+                          </a:blip>
+                          <a:srcRect/>
+                          <a:stretch>
+                            <a:fillRect/>
+                          </a:stretch>
+                        </pic:blipFill>
+                        <pic:spPr>
+                          <a:xfrm>
+                            <a:off x="0" y="0"/>
+                            <a:ext cx="733348" cy="828720"/>
+                          </a:xfrm>
+                          <a:prstGeom prst="rect">
+                            <a:avLst/>
+                          </a:prstGeom>
+                          <a:noFill/>
+                          <a:ln>
+                            <a:noFill/>
+                            <a:prstDash/>
+                          </a:ln>
+                        </pic:spPr>
+                      </pic:pic>
+                    </a:graphicData>
+                  </a:graphic>
+                </wp:anchor>
+              </w:drawing>
+            </w:r>
+          </w:p>
+        </w:tc>
+        <w:tc>
+          <w:tcPr>
+            <w:tcW w:w="8250" w:type="dxa"/>
+            <w:tcBorders>
+              <w:top w:val="single" w:sz="4" w:space="0" w:color="000000"/>
+              <w:left w:val="single" w:sz="4" w:space="0" w:color="000000"/>
+              <w:bottom w:val="single" w:sz="4" w:space="0" w:color="000000"/>
+              <w:right w:val="single" w:sz="4" w:space="0" w:color="000000"/>
+            </w:tcBorders>
+            <w:shd w:val="clear" w:color="auto" w:fill="auto"/>
+            <w:tcMar>
+              <w:top w:w="0" w:type="dxa"/>
+              <w:left w:w="108" w:type="dxa"/>
+              <w:bottom w:w="0" w:type="dxa"/>
+              <w:right w:w="108" w:type="dxa"/>
+            </w:tcMar>
+          </w:tcPr>
+          <w:p>
+            <w:pPr>
+              <w:pStyle w:val="Standard"/>
+              <w:jc w:val="center"/>
+              <w:rPr>
+                <w:b/>
+              </w:rPr>
+            </w:pPr>
+            <w:r>
+              <w:rPr>
+                <w:b/>
+              </w:rPr>
+              <w:t>Министерство образования и науки Российской Федерации</w:t>
+            </w:r>
+          </w:p>
+          <w:p>
+            <w:pPr>
+              <w:pStyle w:val="Standard"/>
+              <w:jc w:val="center"/>
+              <w:rPr>
+                <w:b/>
+              </w:rPr>
+            </w:pPr>
+            <w:r>
+              <w:rPr>
+                <w:b/>
+              </w:rPr>
+              <w:t>Федеральное государственное бюджетное образовательное учреждение</w:t>
+            </w:r>
+          </w:p>
+          <w:p>
+            <w:pPr>
+              <w:pStyle w:val="Standard"/>
+              <w:jc w:val="center"/>
+              <w:rPr>
+                <w:b/>
+              </w:rPr>
+            </w:pPr>
+            <w:r>
+              <w:rPr>
+                <w:b/>
+              </w:rPr>
+              <w:t>высшего образования</w:t>
+            </w:r>
+          </w:p>
+          <w:p>
+            <w:pPr>
+              <w:pStyle w:val="Standard"/>
+              <w:ind w:right="-2"/>
+              <w:jc w:val="center"/>
+              <w:rPr>
+                <w:b/>
+              </w:rPr>
+            </w:pPr>
+            <w:r>
+              <w:rPr>
+                <w:b/>
+              </w:rPr>
+              <w:t>«Московский государственный технический университет</w:t>
+            </w:r>
+          </w:p>
+          <w:p>
+            <w:pPr>
+              <w:pStyle w:val="Standard"/>
+              <w:ind w:right="-2"/>
+              <w:jc w:val="center"/>
+              <w:rPr>
+                <w:b/>
+              </w:rPr>
+            </w:pPr>
+            <w:r>
+              <w:rPr>
+                <w:b/>
+              </w:rPr>
+              <w:t>имени Н.Э. Баумана</w:t>
+            </w:r>
+          </w:p>
+          <w:p>
+            <w:pPr>
+              <w:pStyle w:val="Standard"/>
+              <w:jc w:val="center"/>
+              <w:rPr>
+                <w:b/>
+              </w:rPr>
+            </w:pPr>
+            <w:r>
+              <w:rPr>
+                <w:b/>
+              </w:rPr>
+              <w:t>(национальный исследовательский университет)»</w:t>
+            </w:r>
+          </w:p>
+          <w:p>
+            <w:pPr>
+              <w:pStyle w:val="Standard"/>
+              <w:jc w:val="center"/>
+              <w:rPr>
+                <w:b/>
+              </w:rPr>
+            </w:pPr>
+            <w:r>
+              <w:rPr>
+                <w:b/>
+              </w:rPr>
+              <w:t>(МГТУ им. Н.Э. Баумана)</w:t>
+            </w:r>
+          </w:p>
+        </w:tc>
+      </w:tr>
+    </w:tbl>
+    <w:p>
+      <w:pPr>
+        <w:pStyle w:val="Standard"/>
+        <w:pBdr>
+          <w:bottom w:val="double" w:sz="12" w:space="1" w:color="000000"/>
+        </w:pBdr>
         <w:jc w:val="center"/>
         <w:rPr>
-          <w:rFonts w:ascii="Bahnschrift SemiBold" w:hAnsi="Bahnschrift SemiBold"/>
-          <w:sz w:val="40"/>
-          <w:szCs w:val="40"/>
-          <w:lang w:val="en-US"/>
-        </w:rPr>
-      </w:pPr>
+          <w:bCs/>
+          <w:sz w:val="12"/>
+          <w:szCs w:val="28"/>
+        </w:rPr>
+      </w:pPr>
+    </w:p>
+    <w:p>
+      <w:pPr>
+        <w:pStyle w:val="Standard"/>
+        <w:ind w:left="360"/>
+        <w:jc w:val="center"/>
+        <w:rPr>
+          <w:bCs/>
+          <w:sz w:val="28"/>
+          <w:szCs w:val="28"/>
+        </w:rPr>
+      </w:pPr>
+    </w:p>
+    <w:p>
+      <w:pPr>
+        <w:pStyle w:val="Standard"/>
+      </w:pPr>
+      <w:r>
+        <w:t>ФАКУЛЬТЕТ</w:t>
+      </w:r>
+      <w:r>
+        <w:rPr>
+          <w:u w:val="single"/>
+        </w:rPr>
+        <w:t xml:space="preserve">                                   Информатика и системы управления (ИУ)                                           </w:t>
+      </w:r>
+    </w:p>
+    <w:p>
+      <w:pPr>
+        <w:pStyle w:val="Standard"/>
+      </w:pPr>
+    </w:p>
+    <w:p>
+      <w:pPr>
+        <w:pStyle w:val="Standard"/>
+      </w:pPr>
+      <w:r>
+        <w:t>КАФЕДРА</w:t>
+      </w:r>
+      <w:r>
+        <w:rPr>
+          <w:u w:val="single"/>
+        </w:rPr>
+        <w:t xml:space="preserve">               </w:t>
+      </w:r>
+      <w:r>
+        <w:rPr>
+          <w:iCs/>
+          <w:color w:val="000000"/>
+          <w:sz w:val="24"/>
+          <w:szCs w:val="24"/>
+          <w:u w:val="single"/>
+        </w:rPr>
+        <w:t xml:space="preserve">Программное обеспечение ЭВМ и информационные технологии (ИУ7)                      </w:t>
+      </w:r>
+    </w:p>
+    <w:p>
+      <w:pPr>
+        <w:pStyle w:val="Standard"/>
+        <w:jc w:val="center"/>
+        <w:rPr>
+          <w:bCs/>
+          <w:sz w:val="28"/>
+          <w:szCs w:val="28"/>
+        </w:rPr>
+      </w:pPr>
+    </w:p>
+    <w:p>
+      <w:pPr>
+        <w:pStyle w:val="Standard"/>
+        <w:jc w:val="center"/>
+        <w:rPr>
+          <w:bCs/>
+          <w:sz w:val="28"/>
+          <w:szCs w:val="28"/>
+        </w:rPr>
+      </w:pPr>
+    </w:p>
+    <w:p>
+      <w:pPr>
+        <w:pStyle w:val="Standard"/>
+        <w:jc w:val="center"/>
+        <w:rPr>
+          <w:bCs/>
+          <w:sz w:val="28"/>
+          <w:szCs w:val="28"/>
+        </w:rPr>
+      </w:pPr>
+    </w:p>
+    <w:p>
+      <w:pPr>
+        <w:pStyle w:val="Standard"/>
+        <w:jc w:val="center"/>
+        <w:rPr>
+          <w:bCs/>
+          <w:sz w:val="28"/>
+          <w:szCs w:val="28"/>
+        </w:rPr>
+      </w:pPr>
+    </w:p>
+    <w:p>
+      <w:pPr>
+        <w:pStyle w:val="Standard"/>
+        <w:jc w:val="center"/>
+        <w:rPr>
+          <w:bCs/>
+          <w:sz w:val="28"/>
+          <w:szCs w:val="28"/>
+        </w:rPr>
+      </w:pPr>
+    </w:p>
+    <w:p>
+      <w:pPr>
+        <w:pStyle w:val="Standard"/>
+        <w:jc w:val="center"/>
+      </w:pPr>
+      <w:r>
+        <w:rPr>
+          <w:b/>
+          <w:bCs/>
+          <w:color w:val="000000"/>
+          <w:sz w:val="36"/>
+          <w:szCs w:val="28"/>
+          <w:u w:val="single"/>
+        </w:rPr>
+        <w:t>ОТЧЕТ ПО ЛАБОРАТОРНОЙ РАБОТЕ №1</w:t>
+      </w:r>
+      <w:r>
+        <w:rPr>
+          <w:b/>
+          <w:bCs/>
+          <w:color w:val="000000"/>
+          <w:sz w:val="36"/>
+          <w:szCs w:val="28"/>
+          <w:u w:val="single"/>
+        </w:rPr>
+        <w:br/>
+        <w:t>«ОБРАБОТКА БОЛЬШИХ ЧИСЕЛ»</w:t>
+      </w:r>
+    </w:p>
+    <w:p>
+      <w:pPr>
+        <w:pStyle w:val="Standard"/>
+        <w:jc w:val="center"/>
+        <w:rPr>
+          <w:bCs/>
+          <w:sz w:val="28"/>
+          <w:szCs w:val="28"/>
+        </w:rPr>
+      </w:pPr>
+    </w:p>
+    <w:p>
+      <w:pPr>
+        <w:pStyle w:val="Standard"/>
+        <w:jc w:val="center"/>
+        <w:rPr>
+          <w:bCs/>
+          <w:sz w:val="28"/>
+          <w:szCs w:val="28"/>
+        </w:rPr>
+      </w:pPr>
+    </w:p>
+    <w:p>
+      <w:pPr>
+        <w:pStyle w:val="Standard"/>
+        <w:rPr>
+          <w:bCs/>
+          <w:sz w:val="28"/>
+          <w:szCs w:val="28"/>
+        </w:rPr>
+      </w:pPr>
+    </w:p>
+    <w:p>
+      <w:pPr>
+        <w:pStyle w:val="Standard"/>
+        <w:rPr>
+          <w:bCs/>
+          <w:sz w:val="28"/>
+          <w:szCs w:val="28"/>
+        </w:rPr>
+      </w:pPr>
+    </w:p>
+    <w:p>
+      <w:pPr>
+        <w:pStyle w:val="Standard"/>
+        <w:rPr>
+          <w:bCs/>
+          <w:sz w:val="28"/>
+          <w:szCs w:val="28"/>
+        </w:rPr>
+      </w:pPr>
+    </w:p>
+    <w:p>
+      <w:pPr>
+        <w:pStyle w:val="Standard"/>
+        <w:rPr>
+          <w:sz w:val="28"/>
+        </w:rPr>
+      </w:pPr>
+    </w:p>
+    <w:p>
+      <w:pPr>
+        <w:pStyle w:val="Standard"/>
+        <w:rPr>
+          <w:sz w:val="28"/>
+        </w:rPr>
+      </w:pPr>
+    </w:p>
+    <w:p>
+      <w:pPr>
+        <w:pStyle w:val="Standard"/>
+      </w:pPr>
+      <w:r>
+        <w:rPr>
+          <w:sz w:val="28"/>
+        </w:rPr>
+        <w:t>Студент, группа</w:t>
+      </w:r>
+      <w:r>
+        <w:rPr>
+          <w:sz w:val="28"/>
+        </w:rPr>
+        <w:tab/>
+      </w:r>
+      <w:r>
+        <w:rPr>
+          <w:sz w:val="28"/>
+        </w:rPr>
+        <w:tab/>
+      </w:r>
+      <w:r>
+        <w:rPr>
+          <w:sz w:val="28"/>
+        </w:rPr>
+        <w:tab/>
+      </w:r>
+      <w:r>
+        <w:rPr>
+          <w:sz w:val="28"/>
+        </w:rPr>
+        <w:tab/>
+      </w:r>
+      <w:r>
+        <w:rPr>
+          <w:sz w:val="28"/>
+        </w:rPr>
+        <w:tab/>
+      </w:r>
+      <w:r>
+        <w:rPr>
+          <w:sz w:val="28"/>
+        </w:rPr>
+        <w:tab/>
+      </w:r>
+      <w:r>
+        <w:rPr>
+          <w:sz w:val="28"/>
+        </w:rPr>
+        <w:tab/>
+      </w:r>
+      <w:r>
+        <w:rPr>
+          <w:b/>
+          <w:bCs/>
+          <w:sz w:val="28"/>
+          <w:u w:val="single"/>
+        </w:rPr>
+        <w:t>Пронин</w:t>
+      </w:r>
+      <w:r>
+        <w:rPr>
+          <w:b/>
+          <w:bCs/>
+          <w:sz w:val="28"/>
+          <w:u w:val="single"/>
+        </w:rPr>
+        <w:t xml:space="preserve"> </w:t>
+      </w:r>
+      <w:r>
+        <w:rPr>
+          <w:b/>
+          <w:bCs/>
+          <w:sz w:val="28"/>
+          <w:u w:val="single"/>
+        </w:rPr>
+        <w:t>А.С.</w:t>
+      </w:r>
+      <w:bookmarkStart w:id="0" w:name="_GoBack"/>
+      <w:bookmarkEnd w:id="0"/>
+      <w:r>
+        <w:rPr>
+          <w:b/>
+          <w:bCs/>
+          <w:sz w:val="28"/>
+          <w:u w:val="single"/>
+        </w:rPr>
+        <w:t xml:space="preserve"> ИУ7-3</w:t>
+      </w:r>
+      <w:r>
+        <w:rPr>
+          <w:b/>
+          <w:bCs/>
+          <w:sz w:val="28"/>
+          <w:u w:val="single"/>
+        </w:rPr>
+        <w:t>2</w:t>
+      </w:r>
+      <w:r>
+        <w:rPr>
+          <w:b/>
+          <w:bCs/>
+          <w:sz w:val="28"/>
+          <w:u w:val="single"/>
+        </w:rPr>
+        <w:t>Б</w:t>
+      </w:r>
+      <w:r>
+        <w:rPr>
+          <w:sz w:val="28"/>
+        </w:rPr>
+        <w:tab/>
+      </w:r>
+      <w:r>
+        <w:rPr>
+          <w:sz w:val="28"/>
+        </w:rPr>
+        <w:tab/>
+      </w:r>
+      <w:r>
+        <w:rPr>
+          <w:sz w:val="28"/>
+        </w:rPr>
+        <w:tab/>
+      </w:r>
+      <w:r>
+        <w:rPr>
+          <w:sz w:val="28"/>
+        </w:rPr>
+        <w:tab/>
+      </w:r>
+      <w:r>
+        <w:rPr>
+          <w:sz w:val="28"/>
+        </w:rPr>
+        <w:tab/>
+      </w:r>
+      <w:r>
+        <w:rPr>
+          <w:i/>
+          <w:szCs w:val="18"/>
+        </w:rPr>
+        <w:t xml:space="preserve">        </w:t>
+      </w:r>
+    </w:p>
+    <w:p>
+      <w:pPr>
+        <w:pStyle w:val="Standard"/>
+        <w:jc w:val="center"/>
+      </w:pPr>
+    </w:p>
+    <w:p>
+      <w:pPr>
+        <w:pStyle w:val="Standard"/>
+        <w:jc w:val="center"/>
+        <w:rPr>
+          <w:i/>
+          <w:sz w:val="28"/>
+        </w:rPr>
+      </w:pPr>
+      <w:r>
+        <w:rPr>
+          <w:i/>
+          <w:sz w:val="28"/>
+        </w:rPr>
+        <w:t>20</w:t>
+      </w:r>
+      <w:r>
+        <w:rPr>
+          <w:i/>
+          <w:sz w:val="28"/>
+        </w:rPr>
+        <w:t>20</w:t>
+      </w:r>
+      <w:r>
+        <w:rPr>
+          <w:i/>
+          <w:sz w:val="28"/>
+        </w:rPr>
+        <w:t xml:space="preserve"> г.</w:t>
+      </w:r>
     </w:p>
     <w:p>
       <w:pPr>
@@ -346,19 +986,7 @@
     </w:p>
     <w:p>
       <w:r>
-        <w:t>Создать таблицу, содержащую не мене</w:t>
-      </w:r>
-      <w:r>
-        <w:t xml:space="preserve">е 40-ка записей (тип – запись с </w:t>
-      </w:r>
-      <w:r>
-        <w:t>вариантами). Упорядочить данные в ней по возрастанию ключей, где ключ –</w:t>
-      </w:r>
-      <w:r>
-        <w:t xml:space="preserve"> </w:t>
-      </w:r>
-      <w:r>
-        <w:t>любое невариантное поле (по выбору программиста), используя:</w:t>
+        <w:t>Создать таблицу, содержащую не менее 40-ка записей (тип – запись с вариантами). Упорядочить данные в ней по возрастанию ключей, где ключ – любое невариантное поле (по выбору программиста), используя:</w:t>
       </w:r>
     </w:p>
     <w:p>
@@ -373,13 +1001,7 @@
     </w:p>
     <w:p>
       <w:r>
-        <w:t>(возможность добавления и у</w:t>
-      </w:r>
-      <w:r>
-        <w:t xml:space="preserve">даления записей в ручном режиме </w:t>
-      </w:r>
-      <w:r>
-        <w:t>обязательна).</w:t>
+        <w:t>(возможность добавления и удаления записей в ручном режиме обязательна).</w:t>
       </w:r>
     </w:p>
     <w:p>
@@ -479,12 +1101,21 @@
       <w:r>
         <w:t xml:space="preserve">: </w:t>
       </w:r>
+      <w:proofErr w:type="spellStart"/>
       <w:r>
         <w:rPr>
           <w:i/>
           <w:color w:val="008000"/>
         </w:rPr>
-        <w:t>Brand;</w:t>
+        <w:t>Brand</w:t>
+      </w:r>
+      <w:proofErr w:type="spellEnd"/>
+      <w:r>
+        <w:rPr>
+          <w:i/>
+          <w:color w:val="008000"/>
+        </w:rPr>
+        <w:t>;</w:t>
       </w:r>
       <w:r>
         <w:rPr>
@@ -493,12 +1124,21 @@
         </w:rPr>
         <w:t xml:space="preserve"> </w:t>
       </w:r>
+      <w:proofErr w:type="spellStart"/>
       <w:r>
         <w:rPr>
           <w:i/>
           <w:color w:val="008000"/>
         </w:rPr>
-        <w:t>Country;</w:t>
+        <w:t>Country</w:t>
+      </w:r>
+      <w:proofErr w:type="spellEnd"/>
+      <w:r>
+        <w:rPr>
+          <w:i/>
+          <w:color w:val="008000"/>
+        </w:rPr>
+        <w:t>;</w:t>
       </w:r>
       <w:r>
         <w:rPr>
@@ -507,12 +1147,21 @@
         </w:rPr>
         <w:t xml:space="preserve"> </w:t>
       </w:r>
+      <w:proofErr w:type="spellStart"/>
       <w:r>
         <w:rPr>
           <w:i/>
           <w:color w:val="008000"/>
         </w:rPr>
-        <w:t>price;</w:t>
+        <w:t>price</w:t>
+      </w:r>
+      <w:proofErr w:type="spellEnd"/>
+      <w:r>
+        <w:rPr>
+          <w:i/>
+          <w:color w:val="008000"/>
+        </w:rPr>
+        <w:t>;</w:t>
       </w:r>
       <w:r>
         <w:rPr>
@@ -521,12 +1170,21 @@
         </w:rPr>
         <w:t xml:space="preserve"> </w:t>
       </w:r>
+      <w:proofErr w:type="spellStart"/>
       <w:r>
         <w:rPr>
           <w:i/>
           <w:color w:val="008000"/>
         </w:rPr>
-        <w:t>color;</w:t>
+        <w:t>color</w:t>
+      </w:r>
+      <w:proofErr w:type="spellEnd"/>
+      <w:r>
+        <w:rPr>
+          <w:i/>
+          <w:color w:val="008000"/>
+        </w:rPr>
+        <w:t>;</w:t>
       </w:r>
       <w:r>
         <w:rPr>
@@ -535,12 +1193,37 @@
         </w:rPr>
         <w:t xml:space="preserve"> </w:t>
       </w:r>
+      <w:proofErr w:type="spellStart"/>
       <w:r>
         <w:rPr>
           <w:i/>
           <w:color w:val="008000"/>
         </w:rPr>
-        <w:t>new/old;</w:t>
+        <w:t>new</w:t>
+      </w:r>
+      <w:proofErr w:type="spellEnd"/>
+      <w:r>
+        <w:rPr>
+          <w:i/>
+          <w:color w:val="008000"/>
+        </w:rPr>
+        <w:t>/</w:t>
+      </w:r>
+      <w:proofErr w:type="spellStart"/>
+      <w:r>
+        <w:rPr>
+          <w:i/>
+          <w:color w:val="008000"/>
+        </w:rPr>
+        <w:t>old</w:t>
+      </w:r>
+      <w:proofErr w:type="spellEnd"/>
+      <w:r>
+        <w:rPr>
+          <w:i/>
+          <w:color w:val="008000"/>
+        </w:rPr>
+        <w:t>;</w:t>
       </w:r>
       <w:r>
         <w:rPr>
@@ -549,12 +1232,37 @@
         </w:rPr>
         <w:t xml:space="preserve"> </w:t>
       </w:r>
+      <w:proofErr w:type="spellStart"/>
       <w:r>
         <w:rPr>
           <w:i/>
           <w:color w:val="008000"/>
         </w:rPr>
-        <w:t>guarantee/year_of_release;</w:t>
+        <w:t>guarantee</w:t>
+      </w:r>
+      <w:proofErr w:type="spellEnd"/>
+      <w:r>
+        <w:rPr>
+          <w:i/>
+          <w:color w:val="008000"/>
+        </w:rPr>
+        <w:t>/</w:t>
+      </w:r>
+      <w:proofErr w:type="spellStart"/>
+      <w:r>
+        <w:rPr>
+          <w:i/>
+          <w:color w:val="008000"/>
+        </w:rPr>
+        <w:t>year_of_release</w:t>
+      </w:r>
+      <w:proofErr w:type="spellEnd"/>
+      <w:r>
+        <w:rPr>
+          <w:i/>
+          <w:color w:val="008000"/>
+        </w:rPr>
+        <w:t>;</w:t>
       </w:r>
       <w:r>
         <w:rPr>
@@ -563,12 +1271,21 @@
         </w:rPr>
         <w:t xml:space="preserve"> </w:t>
       </w:r>
+      <w:proofErr w:type="spellStart"/>
       <w:r>
         <w:rPr>
           <w:i/>
           <w:color w:val="008000"/>
         </w:rPr>
-        <w:t>probeg;</w:t>
+        <w:t>probeg</w:t>
+      </w:r>
+      <w:proofErr w:type="spellEnd"/>
+      <w:r>
+        <w:rPr>
+          <w:i/>
+          <w:color w:val="008000"/>
+        </w:rPr>
+        <w:t>;</w:t>
       </w:r>
       <w:r>
         <w:rPr>
@@ -577,12 +1294,21 @@
         </w:rPr>
         <w:t xml:space="preserve"> </w:t>
       </w:r>
+      <w:proofErr w:type="spellStart"/>
       <w:r>
         <w:rPr>
           <w:i/>
           <w:color w:val="008000"/>
         </w:rPr>
-        <w:t>repair_count;</w:t>
+        <w:t>repair_count</w:t>
+      </w:r>
+      <w:proofErr w:type="spellEnd"/>
+      <w:r>
+        <w:rPr>
+          <w:i/>
+          <w:color w:val="008000"/>
+        </w:rPr>
+        <w:t>;</w:t>
       </w:r>
       <w:r>
         <w:rPr>
@@ -591,12 +1317,21 @@
         </w:rPr>
         <w:t xml:space="preserve"> </w:t>
       </w:r>
+      <w:proofErr w:type="spellStart"/>
       <w:r>
         <w:rPr>
           <w:i/>
           <w:color w:val="008000"/>
         </w:rPr>
-        <w:t>owners_count;</w:t>
+        <w:t>owners_count</w:t>
+      </w:r>
+      <w:proofErr w:type="spellEnd"/>
+      <w:r>
+        <w:rPr>
+          <w:i/>
+          <w:color w:val="008000"/>
+        </w:rPr>
+        <w:t>;</w:t>
       </w:r>
     </w:p>
     <w:p>
@@ -642,10 +1377,7 @@
         <w:t xml:space="preserve">6) </w:t>
       </w:r>
       <w:r>
-        <w:t>Строка или целое число в зависимости от вводимого поля</w:t>
-      </w:r>
-      <w:r>
-        <w:t xml:space="preserve"> (при вводе значения поля для удаления из списка или вывода в консоли)</w:t>
+        <w:t>Строка или целое число в зависимости от вводимого поля (при вводе значения поля для удаления из списка или вывода в консоли)</w:t>
       </w:r>
     </w:p>
     <w:p/>
@@ -681,12 +1413,14 @@
       <w:r>
         <w:t xml:space="preserve">После каждого поля должен быть разделительный символ </w:t>
       </w:r>
+      <w:proofErr w:type="gramStart"/>
       <w:r>
         <w:t>‘;</w:t>
       </w:r>
       <w:r>
         <w:t>’</w:t>
       </w:r>
+      <w:proofErr w:type="gramEnd"/>
     </w:p>
     <w:p>
       <w:pPr>
@@ -711,12 +1445,14 @@
       <w:r>
         <w:t xml:space="preserve"> кроме </w:t>
       </w:r>
+      <w:proofErr w:type="gramStart"/>
       <w:r>
         <w:t>‘;</w:t>
       </w:r>
       <w:r>
         <w:t>’</w:t>
       </w:r>
+      <w:proofErr w:type="gramEnd"/>
     </w:p>
     <w:p>
       <w:pPr>
@@ -889,13 +1625,7 @@
         </w:numPr>
       </w:pPr>
       <w:r>
-        <w:t xml:space="preserve">При вводе номеров полей </w:t>
-      </w:r>
-      <w:r>
-        <w:t>для вывода таблицы по значениям нескольких полей</w:t>
-      </w:r>
-      <w:r>
-        <w:t>, строка может содержать только цифры и пробелы.</w:t>
+        <w:t>При вводе номеров полей для вывода таблицы по значениям нескольких полей, строка может содержать только цифры и пробелы.</w:t>
       </w:r>
     </w:p>
     <w:p>
@@ -913,25 +1643,7 @@
     </w:p>
     <w:p>
       <w:r>
-        <w:t>В случае некоррект</w:t>
-      </w:r>
-      <w:r>
-        <w:t>ных</w:t>
-      </w:r>
-      <w:r>
-        <w:t xml:space="preserve"> </w:t>
-      </w:r>
-      <w:r>
-        <w:t>входных данных</w:t>
-      </w:r>
-      <w:r>
-        <w:t xml:space="preserve"> </w:t>
-      </w:r>
-      <w:r>
-        <w:t xml:space="preserve">или ввода </w:t>
-      </w:r>
-      <w:r>
-        <w:t>будет выведено соответствующее сообщение.</w:t>
+        <w:t>В случае некорректных входных данных или ввода будет выведено соответствующее сообщение.</w:t>
       </w:r>
     </w:p>
     <w:p>
@@ -944,10 +1656,7 @@
     </w:p>
     <w:p>
       <w:r>
-        <w:t xml:space="preserve">При запуске программы она считывает </w:t>
-      </w:r>
-      <w:r>
-        <w:t xml:space="preserve">файл с именем </w:t>
+        <w:t xml:space="preserve">При запуске программы она считывает файл с именем </w:t>
       </w:r>
       <w:r>
         <w:rPr>
@@ -1004,7 +1713,7 @@
                     </pic:cNvPicPr>
                   </pic:nvPicPr>
                   <pic:blipFill>
-                    <a:blip r:embed="rId5">
+                    <a:blip r:embed="rId6">
                       <a:extLst>
                         <a:ext uri="{28A0092B-C50C-407E-A947-70E740481C1C}">
                           <a14:useLocalDpi xmlns:a14="http://schemas.microsoft.com/office/drawing/2010/main" val="0"/>
@@ -1106,7 +1815,7 @@
                     </pic:cNvPicPr>
                   </pic:nvPicPr>
                   <pic:blipFill>
-                    <a:blip r:embed="rId6">
+                    <a:blip r:embed="rId7">
                       <a:extLst>
                         <a:ext uri="{28A0092B-C50C-407E-A947-70E740481C1C}">
                           <a14:useLocalDpi xmlns:a14="http://schemas.microsoft.com/office/drawing/2010/main" val="0"/>
@@ -1172,7 +1881,7 @@
                     </pic:cNvPicPr>
                   </pic:nvPicPr>
                   <pic:blipFill>
-                    <a:blip r:embed="rId7">
+                    <a:blip r:embed="rId8">
                       <a:extLst>
                         <a:ext uri="{28A0092B-C50C-407E-A947-70E740481C1C}">
                           <a14:useLocalDpi xmlns:a14="http://schemas.microsoft.com/office/drawing/2010/main" val="0"/>
@@ -1238,7 +1947,7 @@
                     </pic:cNvPicPr>
                   </pic:nvPicPr>
                   <pic:blipFill>
-                    <a:blip r:embed="rId8">
+                    <a:blip r:embed="rId9">
                       <a:extLst>
                         <a:ext uri="{28A0092B-C50C-407E-A947-70E740481C1C}">
                           <a14:useLocalDpi xmlns:a14="http://schemas.microsoft.com/office/drawing/2010/main" val="0"/>
@@ -1332,12 +2041,14 @@
         </w:rPr>
         <w:t xml:space="preserve"> </w:t>
       </w:r>
+      <w:proofErr w:type="spellStart"/>
       <w:r>
         <w:rPr>
           <w:color w:val="FF8080"/>
         </w:rPr>
         <w:t>car</w:t>
       </w:r>
+      <w:proofErr w:type="spellEnd"/>
       <w:r>
         <w:rPr>
           <w:lang w:eastAsia="ru-RU"/>
@@ -1356,11 +2067,19 @@
         </w:rPr>
         <w:t xml:space="preserve">структура </w:t>
       </w:r>
+      <w:proofErr w:type="spellStart"/>
       <w:r>
         <w:rPr>
           <w:color w:val="FF8080"/>
         </w:rPr>
-        <w:t xml:space="preserve">car </w:t>
+        <w:t>car</w:t>
+      </w:r>
+      <w:proofErr w:type="spellEnd"/>
+      <w:r>
+        <w:rPr>
+          <w:color w:val="FF8080"/>
+        </w:rPr>
+        <w:t xml:space="preserve"> </w:t>
       </w:r>
       <w:r>
         <w:rPr>
@@ -1374,12 +2093,14 @@
         </w:rPr>
         <w:t xml:space="preserve"> Также информация о таблице ключей соответственно в динамическом массиве типа </w:t>
       </w:r>
+      <w:proofErr w:type="spellStart"/>
       <w:r>
         <w:rPr>
           <w:color w:val="FF8080"/>
         </w:rPr>
         <w:t>price_keys</w:t>
       </w:r>
+      <w:proofErr w:type="spellEnd"/>
       <w:r>
         <w:rPr>
           <w:lang w:eastAsia="ru-RU"/>
@@ -1498,6 +2219,7 @@
         </w:rPr>
         <w:t xml:space="preserve"> </w:t>
       </w:r>
+      <w:proofErr w:type="spellStart"/>
       <w:r>
         <w:rPr>
           <w:b/>
@@ -1506,6 +2228,7 @@
         </w:rPr>
         <w:t>print_car_list</w:t>
       </w:r>
+      <w:proofErr w:type="spellEnd"/>
       <w:r>
         <w:rPr>
           <w:lang w:val="en-US"/>
@@ -1532,6 +2255,7 @@
         </w:rPr>
         <w:t>*</w:t>
       </w:r>
+      <w:proofErr w:type="spellStart"/>
       <w:r>
         <w:rPr>
           <w:color w:val="D6BB9A"/>
@@ -1539,6 +2263,7 @@
         </w:rPr>
         <w:t>cars_list</w:t>
       </w:r>
+      <w:proofErr w:type="spellEnd"/>
       <w:r>
         <w:rPr>
           <w:lang w:val="en-US"/>
@@ -1552,6 +2277,7 @@
         </w:rPr>
         <w:t xml:space="preserve"> </w:t>
       </w:r>
+      <w:proofErr w:type="spellStart"/>
       <w:r>
         <w:rPr>
           <w:color w:val="D69AA7"/>
@@ -1559,13 +2285,15 @@
         </w:rPr>
         <w:t>int</w:t>
       </w:r>
-      <w:r>
-        <w:rPr>
-          <w:color w:val="BEC0C2"/>
-          <w:lang w:val="en-US"/>
-        </w:rPr>
-        <w:t xml:space="preserve"> </w:t>
-      </w:r>
+      <w:proofErr w:type="spellEnd"/>
+      <w:r>
+        <w:rPr>
+          <w:color w:val="BEC0C2"/>
+          <w:lang w:val="en-US"/>
+        </w:rPr>
+        <w:t xml:space="preserve"> </w:t>
+      </w:r>
+      <w:proofErr w:type="spellStart"/>
       <w:r>
         <w:rPr>
           <w:color w:val="D6BB9A"/>
@@ -1573,6 +2301,7 @@
         </w:rPr>
         <w:t>size_of_list</w:t>
       </w:r>
+      <w:proofErr w:type="spellEnd"/>
       <w:r>
         <w:rPr>
           <w:lang w:val="en-US"/>
@@ -1664,6 +2393,7 @@
           <w:lang w:val="en-US" w:eastAsia="ru-RU"/>
         </w:rPr>
       </w:pPr>
+      <w:proofErr w:type="spellStart"/>
       <w:r>
         <w:rPr>
           <w:color w:val="D69AA7"/>
@@ -1671,13 +2401,15 @@
         </w:rPr>
         <w:t>int</w:t>
       </w:r>
-      <w:r>
-        <w:rPr>
-          <w:color w:val="BEC0C2"/>
-          <w:lang w:val="en-US"/>
-        </w:rPr>
-        <w:t xml:space="preserve"> </w:t>
-      </w:r>
+      <w:proofErr w:type="spellEnd"/>
+      <w:r>
+        <w:rPr>
+          <w:color w:val="BEC0C2"/>
+          <w:lang w:val="en-US"/>
+        </w:rPr>
+        <w:t xml:space="preserve"> </w:t>
+      </w:r>
+      <w:proofErr w:type="spellStart"/>
       <w:r>
         <w:rPr>
           <w:b/>
@@ -1686,6 +2418,7 @@
         </w:rPr>
         <w:t>read_record</w:t>
       </w:r>
+      <w:proofErr w:type="spellEnd"/>
       <w:r>
         <w:rPr>
           <w:color w:val="BEC0C2"/>
@@ -1753,6 +2486,7 @@
         </w:rPr>
         <w:t>*</w:t>
       </w:r>
+      <w:proofErr w:type="spellStart"/>
       <w:r>
         <w:rPr>
           <w:color w:val="D6BB9A"/>
@@ -1760,6 +2494,7 @@
         </w:rPr>
         <w:t>car_record_rez</w:t>
       </w:r>
+      <w:proofErr w:type="spellEnd"/>
       <w:r>
         <w:rPr>
           <w:lang w:val="en-US"/>
@@ -1879,6 +2614,7 @@
           <w:lang w:val="en-US" w:eastAsia="ru-RU"/>
         </w:rPr>
       </w:pPr>
+      <w:proofErr w:type="spellStart"/>
       <w:r>
         <w:rPr>
           <w:color w:val="D69AA7"/>
@@ -1886,13 +2622,15 @@
         </w:rPr>
         <w:t>int</w:t>
       </w:r>
-      <w:r>
-        <w:rPr>
-          <w:color w:val="BEC0C2"/>
-          <w:lang w:val="en-US"/>
-        </w:rPr>
-        <w:t xml:space="preserve"> </w:t>
-      </w:r>
+      <w:proofErr w:type="spellEnd"/>
+      <w:r>
+        <w:rPr>
+          <w:color w:val="BEC0C2"/>
+          <w:lang w:val="en-US"/>
+        </w:rPr>
+        <w:t xml:space="preserve"> </w:t>
+      </w:r>
+      <w:proofErr w:type="spellStart"/>
       <w:r>
         <w:rPr>
           <w:b/>
@@ -1901,6 +2639,7 @@
         </w:rPr>
         <w:t>add_record</w:t>
       </w:r>
+      <w:proofErr w:type="spellEnd"/>
       <w:r>
         <w:rPr>
           <w:color w:val="BEC0C2"/>
@@ -1934,6 +2673,7 @@
         </w:rPr>
         <w:t>**</w:t>
       </w:r>
+      <w:proofErr w:type="spellStart"/>
       <w:r>
         <w:rPr>
           <w:color w:val="D6BB9A"/>
@@ -1941,6 +2681,7 @@
         </w:rPr>
         <w:t>car_list</w:t>
       </w:r>
+      <w:proofErr w:type="spellEnd"/>
       <w:r>
         <w:rPr>
           <w:lang w:val="en-US"/>
@@ -1954,6 +2695,7 @@
         </w:rPr>
         <w:t xml:space="preserve"> </w:t>
       </w:r>
+      <w:proofErr w:type="spellStart"/>
       <w:r>
         <w:rPr>
           <w:color w:val="D69AA7"/>
@@ -1961,13 +2703,15 @@
         </w:rPr>
         <w:t>int</w:t>
       </w:r>
-      <w:r>
-        <w:rPr>
-          <w:color w:val="BEC0C2"/>
-          <w:lang w:val="en-US"/>
-        </w:rPr>
-        <w:t xml:space="preserve"> </w:t>
-      </w:r>
+      <w:proofErr w:type="spellEnd"/>
+      <w:r>
+        <w:rPr>
+          <w:color w:val="BEC0C2"/>
+          <w:lang w:val="en-US"/>
+        </w:rPr>
+        <w:t xml:space="preserve"> </w:t>
+      </w:r>
+      <w:proofErr w:type="spellStart"/>
       <w:r>
         <w:rPr>
           <w:color w:val="D6BB9A"/>
@@ -1975,6 +2719,7 @@
         </w:rPr>
         <w:t>size_of_list</w:t>
       </w:r>
+      <w:proofErr w:type="spellEnd"/>
       <w:r>
         <w:rPr>
           <w:lang w:val="en-US"/>
@@ -2002,6 +2747,7 @@
         </w:rPr>
         <w:t xml:space="preserve"> </w:t>
       </w:r>
+      <w:proofErr w:type="spellStart"/>
       <w:r>
         <w:rPr>
           <w:color w:val="D6BB9A"/>
@@ -2009,6 +2755,7 @@
         </w:rPr>
         <w:t>car_record</w:t>
       </w:r>
+      <w:proofErr w:type="spellEnd"/>
       <w:r>
         <w:rPr>
           <w:lang w:val="en-US"/>
@@ -2140,6 +2887,7 @@
           <w:lang w:val="en-US" w:eastAsia="ru-RU"/>
         </w:rPr>
       </w:pPr>
+      <w:proofErr w:type="spellStart"/>
       <w:r>
         <w:rPr>
           <w:color w:val="D69AA7"/>
@@ -2147,13 +2895,15 @@
         </w:rPr>
         <w:t>int</w:t>
       </w:r>
-      <w:r>
-        <w:rPr>
-          <w:color w:val="BEC0C2"/>
-          <w:lang w:val="en-US"/>
-        </w:rPr>
-        <w:t xml:space="preserve"> </w:t>
-      </w:r>
+      <w:proofErr w:type="spellEnd"/>
+      <w:r>
+        <w:rPr>
+          <w:color w:val="BEC0C2"/>
+          <w:lang w:val="en-US"/>
+        </w:rPr>
+        <w:t xml:space="preserve"> </w:t>
+      </w:r>
+      <w:proofErr w:type="spellStart"/>
       <w:r>
         <w:rPr>
           <w:b/>
@@ -2162,6 +2912,7 @@
         </w:rPr>
         <w:t>delete_record</w:t>
       </w:r>
+      <w:proofErr w:type="spellEnd"/>
       <w:r>
         <w:rPr>
           <w:lang w:val="en-US"/>
@@ -2188,6 +2939,7 @@
         </w:rPr>
         <w:t>**</w:t>
       </w:r>
+      <w:proofErr w:type="spellStart"/>
       <w:r>
         <w:rPr>
           <w:color w:val="D6BB9A"/>
@@ -2195,6 +2947,7 @@
         </w:rPr>
         <w:t>car_list</w:t>
       </w:r>
+      <w:proofErr w:type="spellEnd"/>
       <w:r>
         <w:rPr>
           <w:lang w:val="en-US"/>
@@ -2208,6 +2961,7 @@
         </w:rPr>
         <w:t xml:space="preserve"> </w:t>
       </w:r>
+      <w:proofErr w:type="spellStart"/>
       <w:r>
         <w:rPr>
           <w:color w:val="D69AA7"/>
@@ -2215,13 +2969,15 @@
         </w:rPr>
         <w:t>int</w:t>
       </w:r>
-      <w:r>
-        <w:rPr>
-          <w:color w:val="BEC0C2"/>
-          <w:lang w:val="en-US"/>
-        </w:rPr>
-        <w:t xml:space="preserve"> </w:t>
-      </w:r>
+      <w:proofErr w:type="spellEnd"/>
+      <w:r>
+        <w:rPr>
+          <w:color w:val="BEC0C2"/>
+          <w:lang w:val="en-US"/>
+        </w:rPr>
+        <w:t xml:space="preserve"> </w:t>
+      </w:r>
+      <w:proofErr w:type="spellStart"/>
       <w:r>
         <w:rPr>
           <w:color w:val="D6BB9A"/>
@@ -2229,6 +2985,7 @@
         </w:rPr>
         <w:t>size_of_list</w:t>
       </w:r>
+      <w:proofErr w:type="spellEnd"/>
       <w:r>
         <w:rPr>
           <w:lang w:val="en-US"/>
@@ -2242,6 +2999,7 @@
         </w:rPr>
         <w:t xml:space="preserve"> </w:t>
       </w:r>
+      <w:proofErr w:type="spellStart"/>
       <w:r>
         <w:rPr>
           <w:color w:val="D69AA7"/>
@@ -2249,6 +3007,7 @@
         </w:rPr>
         <w:t>int</w:t>
       </w:r>
+      <w:proofErr w:type="spellEnd"/>
       <w:r>
         <w:rPr>
           <w:color w:val="BEC0C2"/>
@@ -2396,6 +3155,7 @@
           <w:lang w:val="en-US" w:eastAsia="ru-RU"/>
         </w:rPr>
       </w:pPr>
+      <w:proofErr w:type="spellStart"/>
       <w:r>
         <w:rPr>
           <w:color w:val="D69AA7"/>
@@ -2404,13 +3164,15 @@
         <w:lastRenderedPageBreak/>
         <w:t>int</w:t>
       </w:r>
-      <w:r>
-        <w:rPr>
-          <w:color w:val="BEC0C2"/>
-          <w:lang w:val="en-US"/>
-        </w:rPr>
-        <w:t xml:space="preserve"> </w:t>
-      </w:r>
+      <w:proofErr w:type="spellEnd"/>
+      <w:r>
+        <w:rPr>
+          <w:color w:val="BEC0C2"/>
+          <w:lang w:val="en-US"/>
+        </w:rPr>
+        <w:t xml:space="preserve"> </w:t>
+      </w:r>
+      <w:proofErr w:type="spellStart"/>
       <w:r>
         <w:rPr>
           <w:b/>
@@ -2419,12 +3181,14 @@
         </w:rPr>
         <w:t>delete_car_record_by_pole</w:t>
       </w:r>
+      <w:proofErr w:type="spellEnd"/>
       <w:r>
         <w:rPr>
           <w:lang w:val="en-US"/>
         </w:rPr>
         <w:t>(</w:t>
       </w:r>
+      <w:proofErr w:type="spellStart"/>
       <w:r>
         <w:rPr>
           <w:color w:val="D69AA7"/>
@@ -2432,6 +3196,7 @@
         </w:rPr>
         <w:t>int</w:t>
       </w:r>
+      <w:proofErr w:type="spellEnd"/>
       <w:r>
         <w:rPr>
           <w:color w:val="BEC0C2"/>
@@ -2473,6 +3238,7 @@
         </w:rPr>
         <w:t xml:space="preserve"> </w:t>
       </w:r>
+      <w:proofErr w:type="spellStart"/>
       <w:r>
         <w:rPr>
           <w:color w:val="D6BB9A"/>
@@ -2480,6 +3246,7 @@
         </w:rPr>
         <w:t>znach</w:t>
       </w:r>
+      <w:proofErr w:type="spellEnd"/>
       <w:r>
         <w:rPr>
           <w:lang w:val="en-US"/>
@@ -2513,6 +3280,7 @@
         </w:rPr>
         <w:t>**</w:t>
       </w:r>
+      <w:proofErr w:type="spellStart"/>
       <w:r>
         <w:rPr>
           <w:color w:val="D6BB9A"/>
@@ -2520,6 +3288,7 @@
         </w:rPr>
         <w:t>car_list</w:t>
       </w:r>
+      <w:proofErr w:type="spellEnd"/>
       <w:r>
         <w:rPr>
           <w:lang w:val="en-US"/>
@@ -2533,6 +3302,7 @@
         </w:rPr>
         <w:t xml:space="preserve"> </w:t>
       </w:r>
+      <w:proofErr w:type="spellStart"/>
       <w:r>
         <w:rPr>
           <w:color w:val="D69AA7"/>
@@ -2540,6 +3310,7 @@
         </w:rPr>
         <w:t>int</w:t>
       </w:r>
+      <w:proofErr w:type="spellEnd"/>
       <w:r>
         <w:rPr>
           <w:color w:val="BEC0C2"/>
@@ -2553,6 +3324,7 @@
         </w:rPr>
         <w:t>*</w:t>
       </w:r>
+      <w:proofErr w:type="spellStart"/>
       <w:r>
         <w:rPr>
           <w:color w:val="D6BB9A"/>
@@ -2560,6 +3332,7 @@
         </w:rPr>
         <w:t>size_of_list</w:t>
       </w:r>
+      <w:proofErr w:type="spellEnd"/>
       <w:r>
         <w:rPr>
           <w:lang w:val="en-US"/>
@@ -2741,6 +3514,7 @@
         </w:rPr>
         <w:t xml:space="preserve"> </w:t>
       </w:r>
+      <w:proofErr w:type="spellStart"/>
       <w:r>
         <w:rPr>
           <w:b/>
@@ -2749,6 +3523,7 @@
         </w:rPr>
         <w:t>delete_record</w:t>
       </w:r>
+      <w:proofErr w:type="spellEnd"/>
       <w:r>
         <w:rPr>
           <w:bCs/>
@@ -2777,6 +3552,7 @@
           <w:lang w:val="en-US" w:eastAsia="ru-RU"/>
         </w:rPr>
       </w:pPr>
+      <w:proofErr w:type="spellStart"/>
       <w:r>
         <w:rPr>
           <w:color w:val="D69AA7"/>
@@ -2784,13 +3560,15 @@
         </w:rPr>
         <w:t>int</w:t>
       </w:r>
-      <w:r>
-        <w:rPr>
-          <w:color w:val="BEC0C2"/>
-          <w:lang w:val="en-US"/>
-        </w:rPr>
-        <w:t xml:space="preserve"> </w:t>
-      </w:r>
+      <w:proofErr w:type="spellEnd"/>
+      <w:r>
+        <w:rPr>
+          <w:color w:val="BEC0C2"/>
+          <w:lang w:val="en-US"/>
+        </w:rPr>
+        <w:t xml:space="preserve"> </w:t>
+      </w:r>
+      <w:proofErr w:type="spellStart"/>
       <w:r>
         <w:rPr>
           <w:b/>
@@ -2799,12 +3577,14 @@
         </w:rPr>
         <w:t>print_car_record_by_poles</w:t>
       </w:r>
+      <w:proofErr w:type="spellEnd"/>
       <w:r>
         <w:rPr>
           <w:lang w:val="en-US"/>
         </w:rPr>
         <w:t>(</w:t>
       </w:r>
+      <w:proofErr w:type="spellStart"/>
       <w:r>
         <w:rPr>
           <w:color w:val="D69AA7"/>
@@ -2812,6 +3592,7 @@
         </w:rPr>
         <w:t>int</w:t>
       </w:r>
+      <w:proofErr w:type="spellEnd"/>
       <w:r>
         <w:rPr>
           <w:color w:val="BEC0C2"/>
@@ -2866,6 +3647,7 @@
         </w:rPr>
         <w:t xml:space="preserve"> </w:t>
       </w:r>
+      <w:proofErr w:type="spellStart"/>
       <w:r>
         <w:rPr>
           <w:color w:val="D6BB9A"/>
@@ -2873,6 +3655,7 @@
         </w:rPr>
         <w:t>znach</w:t>
       </w:r>
+      <w:proofErr w:type="spellEnd"/>
       <w:r>
         <w:rPr>
           <w:lang w:val="en-US"/>
@@ -2919,6 +3702,7 @@
         </w:rPr>
         <w:t>**</w:t>
       </w:r>
+      <w:proofErr w:type="spellStart"/>
       <w:r>
         <w:rPr>
           <w:color w:val="D6BB9A"/>
@@ -2926,6 +3710,7 @@
         </w:rPr>
         <w:t>car_list</w:t>
       </w:r>
+      <w:proofErr w:type="spellEnd"/>
       <w:r>
         <w:rPr>
           <w:lang w:val="en-US"/>
@@ -2939,6 +3724,7 @@
         </w:rPr>
         <w:t xml:space="preserve"> </w:t>
       </w:r>
+      <w:proofErr w:type="spellStart"/>
       <w:r>
         <w:rPr>
           <w:color w:val="D69AA7"/>
@@ -2946,13 +3732,15 @@
         </w:rPr>
         <w:t>int</w:t>
       </w:r>
-      <w:r>
-        <w:rPr>
-          <w:color w:val="BEC0C2"/>
-          <w:lang w:val="en-US"/>
-        </w:rPr>
-        <w:t xml:space="preserve"> </w:t>
-      </w:r>
+      <w:proofErr w:type="spellEnd"/>
+      <w:r>
+        <w:rPr>
+          <w:color w:val="BEC0C2"/>
+          <w:lang w:val="en-US"/>
+        </w:rPr>
+        <w:t xml:space="preserve"> </w:t>
+      </w:r>
+      <w:proofErr w:type="spellStart"/>
       <w:r>
         <w:rPr>
           <w:color w:val="D6BB9A"/>
@@ -2960,6 +3748,7 @@
         </w:rPr>
         <w:t>size_of_list</w:t>
       </w:r>
+      <w:proofErr w:type="spellEnd"/>
       <w:r>
         <w:rPr>
           <w:lang w:val="en-US"/>
@@ -3141,6 +3930,7 @@
         </w:rPr>
         <w:t xml:space="preserve"> </w:t>
       </w:r>
+      <w:proofErr w:type="spellStart"/>
       <w:r>
         <w:rPr>
           <w:b/>
@@ -3149,12 +3939,14 @@
         </w:rPr>
         <w:t>print_price_key_list</w:t>
       </w:r>
+      <w:proofErr w:type="spellEnd"/>
       <w:r>
         <w:rPr>
           <w:lang w:val="en-US"/>
         </w:rPr>
         <w:t>(</w:t>
       </w:r>
+      <w:proofErr w:type="spellStart"/>
       <w:r>
         <w:rPr>
           <w:color w:val="FF8080"/>
@@ -3162,6 +3954,7 @@
         </w:rPr>
         <w:t>price_keys</w:t>
       </w:r>
+      <w:proofErr w:type="spellEnd"/>
       <w:r>
         <w:rPr>
           <w:color w:val="BEC0C2"/>
@@ -3175,6 +3968,7 @@
         </w:rPr>
         <w:t>*</w:t>
       </w:r>
+      <w:proofErr w:type="spellStart"/>
       <w:r>
         <w:rPr>
           <w:color w:val="D6BB9A"/>
@@ -3182,6 +3976,7 @@
         </w:rPr>
         <w:t>key_list</w:t>
       </w:r>
+      <w:proofErr w:type="spellEnd"/>
       <w:r>
         <w:rPr>
           <w:lang w:val="en-US"/>
@@ -3195,6 +3990,7 @@
         </w:rPr>
         <w:t xml:space="preserve"> </w:t>
       </w:r>
+      <w:proofErr w:type="spellStart"/>
       <w:r>
         <w:rPr>
           <w:color w:val="D69AA7"/>
@@ -3202,13 +3998,15 @@
         </w:rPr>
         <w:t>int</w:t>
       </w:r>
-      <w:r>
-        <w:rPr>
-          <w:color w:val="BEC0C2"/>
-          <w:lang w:val="en-US"/>
-        </w:rPr>
-        <w:t xml:space="preserve"> </w:t>
-      </w:r>
+      <w:proofErr w:type="spellEnd"/>
+      <w:r>
+        <w:rPr>
+          <w:color w:val="BEC0C2"/>
+          <w:lang w:val="en-US"/>
+        </w:rPr>
+        <w:t xml:space="preserve"> </w:t>
+      </w:r>
+      <w:proofErr w:type="spellStart"/>
       <w:r>
         <w:rPr>
           <w:color w:val="D6BB9A"/>
@@ -3216,6 +4014,7 @@
         </w:rPr>
         <w:t>size_of_list</w:t>
       </w:r>
+      <w:proofErr w:type="spellEnd"/>
       <w:r>
         <w:rPr>
           <w:lang w:val="en-US"/>
@@ -3307,6 +4106,7 @@
         </w:rPr>
         <w:t xml:space="preserve"> </w:t>
       </w:r>
+      <w:proofErr w:type="spellStart"/>
       <w:r>
         <w:rPr>
           <w:b/>
@@ -3315,6 +4115,7 @@
         </w:rPr>
         <w:t>print_car_list_by_price_keys</w:t>
       </w:r>
+      <w:proofErr w:type="spellEnd"/>
       <w:r>
         <w:rPr>
           <w:lang w:val="en-US"/>
@@ -3341,6 +4142,7 @@
         </w:rPr>
         <w:t>*</w:t>
       </w:r>
+      <w:proofErr w:type="spellStart"/>
       <w:r>
         <w:rPr>
           <w:color w:val="D6BB9A"/>
@@ -3348,6 +4150,7 @@
         </w:rPr>
         <w:t>cars_list</w:t>
       </w:r>
+      <w:proofErr w:type="spellEnd"/>
       <w:r>
         <w:rPr>
           <w:lang w:val="en-US"/>
@@ -3361,6 +4164,7 @@
         </w:rPr>
         <w:t xml:space="preserve"> </w:t>
       </w:r>
+      <w:proofErr w:type="spellStart"/>
       <w:r>
         <w:rPr>
           <w:color w:val="D69AA7"/>
@@ -3368,13 +4172,15 @@
         </w:rPr>
         <w:t>int</w:t>
       </w:r>
-      <w:r>
-        <w:rPr>
-          <w:color w:val="BEC0C2"/>
-          <w:lang w:val="en-US"/>
-        </w:rPr>
-        <w:t xml:space="preserve"> </w:t>
-      </w:r>
+      <w:proofErr w:type="spellEnd"/>
+      <w:r>
+        <w:rPr>
+          <w:color w:val="BEC0C2"/>
+          <w:lang w:val="en-US"/>
+        </w:rPr>
+        <w:t xml:space="preserve"> </w:t>
+      </w:r>
+      <w:proofErr w:type="spellStart"/>
       <w:r>
         <w:rPr>
           <w:color w:val="D6BB9A"/>
@@ -3382,6 +4188,7 @@
         </w:rPr>
         <w:t>size_of_list</w:t>
       </w:r>
+      <w:proofErr w:type="spellEnd"/>
       <w:r>
         <w:rPr>
           <w:lang w:val="en-US"/>
@@ -3395,6 +4202,7 @@
         </w:rPr>
         <w:t xml:space="preserve"> </w:t>
       </w:r>
+      <w:proofErr w:type="spellStart"/>
       <w:r>
         <w:rPr>
           <w:color w:val="FF8080"/>
@@ -3402,6 +4210,7 @@
         </w:rPr>
         <w:t>price_keys</w:t>
       </w:r>
+      <w:proofErr w:type="spellEnd"/>
       <w:r>
         <w:rPr>
           <w:color w:val="BEC0C2"/>
@@ -3415,6 +4224,7 @@
         </w:rPr>
         <w:t>*</w:t>
       </w:r>
+      <w:proofErr w:type="spellStart"/>
       <w:r>
         <w:rPr>
           <w:color w:val="D6BB9A"/>
@@ -3422,6 +4232,7 @@
         </w:rPr>
         <w:t>key_list</w:t>
       </w:r>
+      <w:proofErr w:type="spellEnd"/>
       <w:r>
         <w:rPr>
           <w:lang w:val="en-US"/>
@@ -3573,6 +4384,7 @@
         </w:rPr>
         <w:t xml:space="preserve"> </w:t>
       </w:r>
+      <w:proofErr w:type="spellStart"/>
       <w:r>
         <w:rPr>
           <w:b/>
@@ -3581,6 +4393,7 @@
         </w:rPr>
         <w:t>car_sort_puz</w:t>
       </w:r>
+      <w:proofErr w:type="spellEnd"/>
       <w:r>
         <w:rPr>
           <w:lang w:val="en-US"/>
@@ -3627,6 +4440,7 @@
         </w:rPr>
         <w:t xml:space="preserve"> </w:t>
       </w:r>
+      <w:proofErr w:type="spellStart"/>
       <w:r>
         <w:rPr>
           <w:color w:val="D69AA7"/>
@@ -3634,13 +4448,15 @@
         </w:rPr>
         <w:t>int</w:t>
       </w:r>
-      <w:r>
-        <w:rPr>
-          <w:color w:val="BEC0C2"/>
-          <w:lang w:val="en-US"/>
-        </w:rPr>
-        <w:t xml:space="preserve"> </w:t>
-      </w:r>
+      <w:proofErr w:type="spellEnd"/>
+      <w:r>
+        <w:rPr>
+          <w:color w:val="BEC0C2"/>
+          <w:lang w:val="en-US"/>
+        </w:rPr>
+        <w:t xml:space="preserve"> </w:t>
+      </w:r>
+      <w:proofErr w:type="spellStart"/>
       <w:r>
         <w:rPr>
           <w:color w:val="D6BB9A"/>
@@ -3648,6 +4464,7 @@
         </w:rPr>
         <w:t>size_of_mas</w:t>
       </w:r>
+      <w:proofErr w:type="spellEnd"/>
       <w:r>
         <w:rPr>
           <w:lang w:val="en-US"/>
@@ -3661,6 +4478,7 @@
         </w:rPr>
         <w:t xml:space="preserve"> </w:t>
       </w:r>
+      <w:proofErr w:type="spellStart"/>
       <w:r>
         <w:rPr>
           <w:color w:val="D69AA7"/>
@@ -3668,6 +4486,7 @@
         </w:rPr>
         <w:t>int</w:t>
       </w:r>
+      <w:proofErr w:type="spellEnd"/>
       <w:r>
         <w:rPr>
           <w:color w:val="BEC0C2"/>
@@ -3694,6 +4513,7 @@
         </w:rPr>
         <w:t>)(</w:t>
       </w:r>
+      <w:proofErr w:type="spellStart"/>
       <w:r>
         <w:rPr>
           <w:i/>
@@ -3703,6 +4523,7 @@
         </w:rPr>
         <w:t>const</w:t>
       </w:r>
+      <w:proofErr w:type="spellEnd"/>
       <w:r>
         <w:rPr>
           <w:color w:val="BEC0C2"/>
@@ -3730,6 +4551,7 @@
         </w:rPr>
         <w:t xml:space="preserve"> </w:t>
       </w:r>
+      <w:proofErr w:type="spellStart"/>
       <w:r>
         <w:rPr>
           <w:i/>
@@ -3739,6 +4561,7 @@
         </w:rPr>
         <w:t>const</w:t>
       </w:r>
+      <w:proofErr w:type="spellEnd"/>
       <w:r>
         <w:rPr>
           <w:color w:val="BEC0C2"/>
@@ -3859,6 +4682,7 @@
         </w:rPr>
         <w:t xml:space="preserve"> </w:t>
       </w:r>
+      <w:proofErr w:type="spellStart"/>
       <w:r>
         <w:rPr>
           <w:b/>
@@ -3867,12 +4691,14 @@
         </w:rPr>
         <w:t>price_keys_sort_puz</w:t>
       </w:r>
+      <w:proofErr w:type="spellEnd"/>
       <w:r>
         <w:rPr>
           <w:lang w:val="en-US"/>
         </w:rPr>
         <w:t>(</w:t>
       </w:r>
+      <w:proofErr w:type="spellStart"/>
       <w:r>
         <w:rPr>
           <w:color w:val="FF8080"/>
@@ -3880,6 +4706,7 @@
         </w:rPr>
         <w:t>price_keys</w:t>
       </w:r>
+      <w:proofErr w:type="spellEnd"/>
       <w:r>
         <w:rPr>
           <w:color w:val="BEC0C2"/>
@@ -3913,6 +4740,7 @@
         </w:rPr>
         <w:t xml:space="preserve"> </w:t>
       </w:r>
+      <w:proofErr w:type="spellStart"/>
       <w:r>
         <w:rPr>
           <w:color w:val="D69AA7"/>
@@ -3920,13 +4748,15 @@
         </w:rPr>
         <w:t>int</w:t>
       </w:r>
-      <w:r>
-        <w:rPr>
-          <w:color w:val="BEC0C2"/>
-          <w:lang w:val="en-US"/>
-        </w:rPr>
-        <w:t xml:space="preserve"> </w:t>
-      </w:r>
+      <w:proofErr w:type="spellEnd"/>
+      <w:r>
+        <w:rPr>
+          <w:color w:val="BEC0C2"/>
+          <w:lang w:val="en-US"/>
+        </w:rPr>
+        <w:t xml:space="preserve"> </w:t>
+      </w:r>
+      <w:proofErr w:type="spellStart"/>
       <w:r>
         <w:rPr>
           <w:color w:val="D6BB9A"/>
@@ -3934,6 +4764,7 @@
         </w:rPr>
         <w:t>size_of_mas</w:t>
       </w:r>
+      <w:proofErr w:type="spellEnd"/>
       <w:r>
         <w:rPr>
           <w:lang w:val="en-US"/>
@@ -4039,6 +4870,7 @@
         </w:rPr>
         <w:t xml:space="preserve"> </w:t>
       </w:r>
+      <w:proofErr w:type="spellStart"/>
       <w:r>
         <w:rPr>
           <w:b/>
@@ -4047,12 +4879,14 @@
         </w:rPr>
         <w:t>price_keys_sort_qsort</w:t>
       </w:r>
+      <w:proofErr w:type="spellEnd"/>
       <w:r>
         <w:rPr>
           <w:lang w:val="en-US"/>
         </w:rPr>
         <w:t>(</w:t>
       </w:r>
+      <w:proofErr w:type="spellStart"/>
       <w:r>
         <w:rPr>
           <w:color w:val="FF8080"/>
@@ -4060,6 +4894,7 @@
         </w:rPr>
         <w:t>price_keys</w:t>
       </w:r>
+      <w:proofErr w:type="spellEnd"/>
       <w:r>
         <w:rPr>
           <w:color w:val="BEC0C2"/>
@@ -4093,6 +4928,7 @@
         </w:rPr>
         <w:t xml:space="preserve"> </w:t>
       </w:r>
+      <w:proofErr w:type="spellStart"/>
       <w:r>
         <w:rPr>
           <w:color w:val="D69AA7"/>
@@ -4100,6 +4936,7 @@
         </w:rPr>
         <w:t>int</w:t>
       </w:r>
+      <w:proofErr w:type="spellEnd"/>
       <w:r>
         <w:rPr>
           <w:color w:val="BEC0C2"/>
@@ -4127,6 +4964,7 @@
         </w:rPr>
         <w:t xml:space="preserve"> </w:t>
       </w:r>
+      <w:proofErr w:type="spellStart"/>
       <w:r>
         <w:rPr>
           <w:color w:val="D69AA7"/>
@@ -4134,6 +4972,7 @@
         </w:rPr>
         <w:t>int</w:t>
       </w:r>
+      <w:proofErr w:type="spellEnd"/>
       <w:r>
         <w:rPr>
           <w:color w:val="BEC0C2"/>
@@ -4267,6 +5106,7 @@
         </w:rPr>
         <w:t xml:space="preserve"> </w:t>
       </w:r>
+      <w:proofErr w:type="spellStart"/>
       <w:r>
         <w:rPr>
           <w:b/>
@@ -4275,6 +5115,7 @@
         </w:rPr>
         <w:t>car_sort_qsort</w:t>
       </w:r>
+      <w:proofErr w:type="spellEnd"/>
       <w:r>
         <w:rPr>
           <w:lang w:val="en-US"/>
@@ -4321,6 +5162,7 @@
         </w:rPr>
         <w:t xml:space="preserve"> </w:t>
       </w:r>
+      <w:proofErr w:type="spellStart"/>
       <w:r>
         <w:rPr>
           <w:color w:val="D69AA7"/>
@@ -4328,6 +5170,7 @@
         </w:rPr>
         <w:t>int</w:t>
       </w:r>
+      <w:proofErr w:type="spellEnd"/>
       <w:r>
         <w:rPr>
           <w:color w:val="BEC0C2"/>
@@ -4355,6 +5198,7 @@
         </w:rPr>
         <w:t xml:space="preserve"> </w:t>
       </w:r>
+      <w:proofErr w:type="spellStart"/>
       <w:r>
         <w:rPr>
           <w:color w:val="D69AA7"/>
@@ -4362,6 +5206,7 @@
         </w:rPr>
         <w:t>int</w:t>
       </w:r>
+      <w:proofErr w:type="spellEnd"/>
       <w:r>
         <w:rPr>
           <w:color w:val="BEC0C2"/>
@@ -4389,6 +5234,7 @@
         </w:rPr>
         <w:t xml:space="preserve"> </w:t>
       </w:r>
+      <w:proofErr w:type="spellStart"/>
       <w:r>
         <w:rPr>
           <w:color w:val="D69AA7"/>
@@ -4396,6 +5242,7 @@
         </w:rPr>
         <w:t>int</w:t>
       </w:r>
+      <w:proofErr w:type="spellEnd"/>
       <w:r>
         <w:rPr>
           <w:color w:val="BEC0C2"/>
@@ -4422,6 +5269,7 @@
         </w:rPr>
         <w:t>)(</w:t>
       </w:r>
+      <w:proofErr w:type="spellStart"/>
       <w:r>
         <w:rPr>
           <w:i/>
@@ -4431,6 +5279,7 @@
         </w:rPr>
         <w:t>const</w:t>
       </w:r>
+      <w:proofErr w:type="spellEnd"/>
       <w:r>
         <w:rPr>
           <w:color w:val="BEC0C2"/>
@@ -4458,6 +5307,7 @@
         </w:rPr>
         <w:t xml:space="preserve"> </w:t>
       </w:r>
+      <w:proofErr w:type="spellStart"/>
       <w:r>
         <w:rPr>
           <w:i/>
@@ -4467,6 +5317,7 @@
         </w:rPr>
         <w:t>const</w:t>
       </w:r>
+      <w:proofErr w:type="spellEnd"/>
       <w:r>
         <w:rPr>
           <w:color w:val="BEC0C2"/>
@@ -4588,6 +5439,7 @@
           <w:lang w:val="en-US" w:eastAsia="ru-RU"/>
         </w:rPr>
       </w:pPr>
+      <w:proofErr w:type="spellStart"/>
       <w:r>
         <w:rPr>
           <w:color w:val="D69AA7"/>
@@ -4595,13 +5447,15 @@
         </w:rPr>
         <w:t>int</w:t>
       </w:r>
-      <w:r>
-        <w:rPr>
-          <w:color w:val="BEC0C2"/>
-          <w:lang w:val="en-US"/>
-        </w:rPr>
-        <w:t xml:space="preserve"> </w:t>
-      </w:r>
+      <w:proofErr w:type="spellEnd"/>
+      <w:r>
+        <w:rPr>
+          <w:color w:val="BEC0C2"/>
+          <w:lang w:val="en-US"/>
+        </w:rPr>
+        <w:t xml:space="preserve"> </w:t>
+      </w:r>
+      <w:proofErr w:type="spellStart"/>
       <w:r>
         <w:rPr>
           <w:b/>
@@ -4610,6 +5464,7 @@
         </w:rPr>
         <w:t>read_file</w:t>
       </w:r>
+      <w:proofErr w:type="spellEnd"/>
       <w:r>
         <w:rPr>
           <w:lang w:val="en-US"/>
@@ -4630,6 +5485,7 @@
         </w:rPr>
         <w:t xml:space="preserve"> </w:t>
       </w:r>
+      <w:proofErr w:type="spellStart"/>
       <w:r>
         <w:rPr>
           <w:color w:val="D6BB9A"/>
@@ -4637,6 +5493,7 @@
         </w:rPr>
         <w:t>file_name</w:t>
       </w:r>
+      <w:proofErr w:type="spellEnd"/>
       <w:r>
         <w:rPr>
           <w:lang w:val="en-US"/>
@@ -4670,6 +5527,7 @@
         </w:rPr>
         <w:t>**</w:t>
       </w:r>
+      <w:proofErr w:type="spellStart"/>
       <w:r>
         <w:rPr>
           <w:color w:val="D6BB9A"/>
@@ -4677,6 +5535,7 @@
         </w:rPr>
         <w:t>car_list</w:t>
       </w:r>
+      <w:proofErr w:type="spellEnd"/>
       <w:r>
         <w:rPr>
           <w:lang w:val="en-US"/>
@@ -4690,6 +5549,7 @@
         </w:rPr>
         <w:t xml:space="preserve"> </w:t>
       </w:r>
+      <w:proofErr w:type="spellStart"/>
       <w:r>
         <w:rPr>
           <w:color w:val="D69AA7"/>
@@ -4697,6 +5557,7 @@
         </w:rPr>
         <w:t>int</w:t>
       </w:r>
+      <w:proofErr w:type="spellEnd"/>
       <w:r>
         <w:rPr>
           <w:color w:val="BEC0C2"/>
@@ -4710,6 +5571,7 @@
         </w:rPr>
         <w:t>*</w:t>
       </w:r>
+      <w:proofErr w:type="spellStart"/>
       <w:r>
         <w:rPr>
           <w:color w:val="D6BB9A"/>
@@ -4717,6 +5579,7 @@
         </w:rPr>
         <w:t>size_of_list</w:t>
       </w:r>
+      <w:proofErr w:type="spellEnd"/>
       <w:r>
         <w:rPr>
           <w:lang w:val="en-US"/>
@@ -4838,6 +5701,7 @@
         </w:rPr>
         <w:t xml:space="preserve"> </w:t>
       </w:r>
+      <w:proofErr w:type="spellStart"/>
       <w:r>
         <w:rPr>
           <w:b/>
@@ -4846,6 +5710,7 @@
         </w:rPr>
         <w:t>read_record</w:t>
       </w:r>
+      <w:proofErr w:type="spellEnd"/>
       <w:r>
         <w:rPr>
           <w:bCs/>
@@ -4865,8 +5730,18 @@
           <w:bCs/>
           <w:lang w:val="en-US"/>
         </w:rPr>
-        <w:t xml:space="preserve"> add_record</w:t>
-      </w:r>
+        <w:t xml:space="preserve"> </w:t>
+      </w:r>
+      <w:proofErr w:type="spellStart"/>
+      <w:r>
+        <w:rPr>
+          <w:b/>
+          <w:bCs/>
+          <w:lang w:val="en-US"/>
+        </w:rPr>
+        <w:t>add_record</w:t>
+      </w:r>
+      <w:proofErr w:type="spellEnd"/>
       <w:r>
         <w:rPr>
           <w:bCs/>
@@ -4909,6 +5784,7 @@
         </w:rPr>
         <w:t xml:space="preserve"> </w:t>
       </w:r>
+      <w:proofErr w:type="spellStart"/>
       <w:r>
         <w:rPr>
           <w:b/>
@@ -4917,6 +5793,7 @@
         </w:rPr>
         <w:t>car_sort_puz_test</w:t>
       </w:r>
+      <w:proofErr w:type="spellEnd"/>
       <w:r>
         <w:rPr>
           <w:lang w:val="en-US"/>
@@ -4963,6 +5840,7 @@
         </w:rPr>
         <w:t xml:space="preserve"> </w:t>
       </w:r>
+      <w:proofErr w:type="spellStart"/>
       <w:r>
         <w:rPr>
           <w:color w:val="D69AA7"/>
@@ -4970,13 +5848,15 @@
         </w:rPr>
         <w:t>int</w:t>
       </w:r>
-      <w:r>
-        <w:rPr>
-          <w:color w:val="BEC0C2"/>
-          <w:lang w:val="en-US"/>
-        </w:rPr>
-        <w:t xml:space="preserve"> </w:t>
-      </w:r>
+      <w:proofErr w:type="spellEnd"/>
+      <w:r>
+        <w:rPr>
+          <w:color w:val="BEC0C2"/>
+          <w:lang w:val="en-US"/>
+        </w:rPr>
+        <w:t xml:space="preserve"> </w:t>
+      </w:r>
+      <w:proofErr w:type="spellStart"/>
       <w:r>
         <w:rPr>
           <w:color w:val="D6BB9A"/>
@@ -4984,6 +5864,7 @@
         </w:rPr>
         <w:t>size_of_mas</w:t>
       </w:r>
+      <w:proofErr w:type="spellEnd"/>
       <w:r>
         <w:rPr>
           <w:lang w:val="en-US"/>
@@ -4997,6 +5878,7 @@
         </w:rPr>
         <w:t xml:space="preserve"> </w:t>
       </w:r>
+      <w:proofErr w:type="spellStart"/>
       <w:r>
         <w:rPr>
           <w:color w:val="D69AA7"/>
@@ -5004,6 +5886,7 @@
         </w:rPr>
         <w:t>int</w:t>
       </w:r>
+      <w:proofErr w:type="spellEnd"/>
       <w:r>
         <w:rPr>
           <w:color w:val="BEC0C2"/>
@@ -5030,6 +5913,7 @@
         </w:rPr>
         <w:t>)(</w:t>
       </w:r>
+      <w:proofErr w:type="spellStart"/>
       <w:r>
         <w:rPr>
           <w:i/>
@@ -5039,6 +5923,7 @@
         </w:rPr>
         <w:t>const</w:t>
       </w:r>
+      <w:proofErr w:type="spellEnd"/>
       <w:r>
         <w:rPr>
           <w:color w:val="BEC0C2"/>
@@ -5066,6 +5951,7 @@
         </w:rPr>
         <w:t xml:space="preserve"> </w:t>
       </w:r>
+      <w:proofErr w:type="spellStart"/>
       <w:r>
         <w:rPr>
           <w:i/>
@@ -5075,6 +5961,7 @@
         </w:rPr>
         <w:t>const</w:t>
       </w:r>
+      <w:proofErr w:type="spellEnd"/>
       <w:r>
         <w:rPr>
           <w:color w:val="BEC0C2"/>
@@ -5102,6 +5989,7 @@
         </w:rPr>
         <w:t xml:space="preserve"> </w:t>
       </w:r>
+      <w:proofErr w:type="spellStart"/>
       <w:r>
         <w:rPr>
           <w:color w:val="D69AA7"/>
@@ -5109,13 +5997,15 @@
         </w:rPr>
         <w:t>int</w:t>
       </w:r>
-      <w:r>
-        <w:rPr>
-          <w:color w:val="BEC0C2"/>
-          <w:lang w:val="en-US"/>
-        </w:rPr>
-        <w:t xml:space="preserve"> </w:t>
-      </w:r>
+      <w:proofErr w:type="spellEnd"/>
+      <w:r>
+        <w:rPr>
+          <w:color w:val="BEC0C2"/>
+          <w:lang w:val="en-US"/>
+        </w:rPr>
+        <w:t xml:space="preserve"> </w:t>
+      </w:r>
+      <w:proofErr w:type="spellStart"/>
       <w:r>
         <w:rPr>
           <w:color w:val="D6BB9A"/>
@@ -5123,6 +6013,7 @@
         </w:rPr>
         <w:t>mn</w:t>
       </w:r>
+      <w:proofErr w:type="spellEnd"/>
       <w:r>
         <w:rPr>
           <w:lang w:val="en-US"/>
@@ -5275,6 +6166,7 @@
         </w:rPr>
         <w:t xml:space="preserve"> </w:t>
       </w:r>
+      <w:proofErr w:type="spellStart"/>
       <w:r>
         <w:rPr>
           <w:b/>
@@ -5347,12 +6239,14 @@
         </w:rPr>
         <w:t>test</w:t>
       </w:r>
+      <w:proofErr w:type="spellEnd"/>
       <w:r>
         <w:rPr>
           <w:lang w:val="en-US"/>
         </w:rPr>
         <w:t>(</w:t>
       </w:r>
+      <w:proofErr w:type="spellStart"/>
       <w:r>
         <w:rPr>
           <w:color w:val="FF8080"/>
@@ -5374,6 +6268,7 @@
         </w:rPr>
         <w:t>keys</w:t>
       </w:r>
+      <w:proofErr w:type="spellEnd"/>
       <w:r>
         <w:rPr>
           <w:color w:val="BEC0C2"/>
@@ -5407,6 +6302,7 @@
         </w:rPr>
         <w:t xml:space="preserve"> </w:t>
       </w:r>
+      <w:proofErr w:type="spellStart"/>
       <w:r>
         <w:rPr>
           <w:color w:val="D69AA7"/>
@@ -5414,13 +6310,15 @@
         </w:rPr>
         <w:t>int</w:t>
       </w:r>
-      <w:r>
-        <w:rPr>
-          <w:color w:val="BEC0C2"/>
-          <w:lang w:val="en-US"/>
-        </w:rPr>
-        <w:t xml:space="preserve"> </w:t>
-      </w:r>
+      <w:proofErr w:type="spellEnd"/>
+      <w:r>
+        <w:rPr>
+          <w:color w:val="BEC0C2"/>
+          <w:lang w:val="en-US"/>
+        </w:rPr>
+        <w:t xml:space="preserve"> </w:t>
+      </w:r>
+      <w:proofErr w:type="spellStart"/>
       <w:r>
         <w:rPr>
           <w:color w:val="D6BB9A"/>
@@ -5456,6 +6354,7 @@
         </w:rPr>
         <w:t>mas</w:t>
       </w:r>
+      <w:proofErr w:type="spellEnd"/>
       <w:r>
         <w:rPr>
           <w:lang w:val="en-US"/>
@@ -5469,6 +6368,7 @@
         </w:rPr>
         <w:t xml:space="preserve"> </w:t>
       </w:r>
+      <w:proofErr w:type="spellStart"/>
       <w:r>
         <w:rPr>
           <w:color w:val="D69AA7"/>
@@ -5476,13 +6376,15 @@
         </w:rPr>
         <w:t>int</w:t>
       </w:r>
-      <w:r>
-        <w:rPr>
-          <w:color w:val="BEC0C2"/>
-          <w:lang w:val="en-US"/>
-        </w:rPr>
-        <w:t xml:space="preserve"> </w:t>
-      </w:r>
+      <w:proofErr w:type="spellEnd"/>
+      <w:r>
+        <w:rPr>
+          <w:color w:val="BEC0C2"/>
+          <w:lang w:val="en-US"/>
+        </w:rPr>
+        <w:t xml:space="preserve"> </w:t>
+      </w:r>
+      <w:proofErr w:type="spellStart"/>
       <w:r>
         <w:rPr>
           <w:color w:val="D6BB9A"/>
@@ -5490,6 +6392,7 @@
         </w:rPr>
         <w:t>mn</w:t>
       </w:r>
+      <w:proofErr w:type="spellEnd"/>
       <w:r>
         <w:rPr>
           <w:lang w:val="en-US"/>
@@ -5641,6 +6544,7 @@
         </w:rPr>
         <w:t xml:space="preserve"> </w:t>
       </w:r>
+      <w:proofErr w:type="spellStart"/>
       <w:r>
         <w:rPr>
           <w:b/>
@@ -5649,6 +6553,7 @@
         </w:rPr>
         <w:t>car_sort_qsort_test</w:t>
       </w:r>
+      <w:proofErr w:type="spellEnd"/>
       <w:r>
         <w:rPr>
           <w:lang w:val="en-US"/>
@@ -5695,6 +6600,7 @@
         </w:rPr>
         <w:t xml:space="preserve"> </w:t>
       </w:r>
+      <w:proofErr w:type="spellStart"/>
       <w:r>
         <w:rPr>
           <w:color w:val="D69AA7"/>
@@ -5702,6 +6608,7 @@
         </w:rPr>
         <w:t>int</w:t>
       </w:r>
+      <w:proofErr w:type="spellEnd"/>
       <w:r>
         <w:rPr>
           <w:color w:val="BEC0C2"/>
@@ -5729,6 +6636,7 @@
         </w:rPr>
         <w:t xml:space="preserve"> </w:t>
       </w:r>
+      <w:proofErr w:type="spellStart"/>
       <w:r>
         <w:rPr>
           <w:color w:val="D69AA7"/>
@@ -5736,6 +6644,7 @@
         </w:rPr>
         <w:t>int</w:t>
       </w:r>
+      <w:proofErr w:type="spellEnd"/>
       <w:r>
         <w:rPr>
           <w:color w:val="BEC0C2"/>
@@ -5763,6 +6672,7 @@
         </w:rPr>
         <w:t xml:space="preserve"> </w:t>
       </w:r>
+      <w:proofErr w:type="spellStart"/>
       <w:r>
         <w:rPr>
           <w:color w:val="D69AA7"/>
@@ -5770,6 +6680,7 @@
         </w:rPr>
         <w:t>int</w:t>
       </w:r>
+      <w:proofErr w:type="spellEnd"/>
       <w:r>
         <w:rPr>
           <w:color w:val="BEC0C2"/>
@@ -5796,6 +6707,7 @@
         </w:rPr>
         <w:t>)(</w:t>
       </w:r>
+      <w:proofErr w:type="spellStart"/>
       <w:r>
         <w:rPr>
           <w:i/>
@@ -5805,6 +6717,7 @@
         </w:rPr>
         <w:t>const</w:t>
       </w:r>
+      <w:proofErr w:type="spellEnd"/>
       <w:r>
         <w:rPr>
           <w:color w:val="BEC0C2"/>
@@ -5832,6 +6745,7 @@
         </w:rPr>
         <w:t xml:space="preserve"> </w:t>
       </w:r>
+      <w:proofErr w:type="spellStart"/>
       <w:r>
         <w:rPr>
           <w:i/>
@@ -5841,6 +6755,7 @@
         </w:rPr>
         <w:t>const</w:t>
       </w:r>
+      <w:proofErr w:type="spellEnd"/>
       <w:r>
         <w:rPr>
           <w:color w:val="BEC0C2"/>
@@ -5868,6 +6783,7 @@
         </w:rPr>
         <w:t xml:space="preserve"> </w:t>
       </w:r>
+      <w:proofErr w:type="spellStart"/>
       <w:r>
         <w:rPr>
           <w:color w:val="D69AA7"/>
@@ -5875,13 +6791,15 @@
         </w:rPr>
         <w:t>int</w:t>
       </w:r>
-      <w:r>
-        <w:rPr>
-          <w:color w:val="BEC0C2"/>
-          <w:lang w:val="en-US"/>
-        </w:rPr>
-        <w:t xml:space="preserve"> </w:t>
-      </w:r>
+      <w:proofErr w:type="spellEnd"/>
+      <w:r>
+        <w:rPr>
+          <w:color w:val="BEC0C2"/>
+          <w:lang w:val="en-US"/>
+        </w:rPr>
+        <w:t xml:space="preserve"> </w:t>
+      </w:r>
+      <w:proofErr w:type="spellStart"/>
       <w:r>
         <w:rPr>
           <w:color w:val="D6BB9A"/>
@@ -5889,6 +6807,7 @@
         </w:rPr>
         <w:t>mn</w:t>
       </w:r>
+      <w:proofErr w:type="spellEnd"/>
       <w:r>
         <w:rPr>
           <w:lang w:val="en-US"/>
@@ -6055,6 +6974,7 @@
         </w:rPr>
         <w:t xml:space="preserve"> </w:t>
       </w:r>
+      <w:proofErr w:type="spellStart"/>
       <w:r>
         <w:rPr>
           <w:b/>
@@ -6063,12 +6983,14 @@
         </w:rPr>
         <w:t>price_keys_sort_qsort_test</w:t>
       </w:r>
+      <w:proofErr w:type="spellEnd"/>
       <w:r>
         <w:rPr>
           <w:lang w:val="en-US"/>
         </w:rPr>
         <w:t>(</w:t>
       </w:r>
+      <w:proofErr w:type="spellStart"/>
       <w:r>
         <w:rPr>
           <w:color w:val="FF8080"/>
@@ -6076,6 +6998,7 @@
         </w:rPr>
         <w:t>price_keys</w:t>
       </w:r>
+      <w:proofErr w:type="spellEnd"/>
       <w:r>
         <w:rPr>
           <w:color w:val="BEC0C2"/>
@@ -6109,6 +7032,7 @@
         </w:rPr>
         <w:t xml:space="preserve"> </w:t>
       </w:r>
+      <w:proofErr w:type="spellStart"/>
       <w:r>
         <w:rPr>
           <w:color w:val="D69AA7"/>
@@ -6116,6 +7040,7 @@
         </w:rPr>
         <w:t>int</w:t>
       </w:r>
+      <w:proofErr w:type="spellEnd"/>
       <w:r>
         <w:rPr>
           <w:color w:val="BEC0C2"/>
@@ -6143,6 +7068,7 @@
         </w:rPr>
         <w:t xml:space="preserve"> </w:t>
       </w:r>
+      <w:proofErr w:type="spellStart"/>
       <w:r>
         <w:rPr>
           <w:color w:val="D69AA7"/>
@@ -6150,6 +7076,7 @@
         </w:rPr>
         <w:t>int</w:t>
       </w:r>
+      <w:proofErr w:type="spellEnd"/>
       <w:r>
         <w:rPr>
           <w:color w:val="BEC0C2"/>
@@ -6177,6 +7104,7 @@
         </w:rPr>
         <w:t xml:space="preserve"> </w:t>
       </w:r>
+      <w:proofErr w:type="spellStart"/>
       <w:r>
         <w:rPr>
           <w:color w:val="D69AA7"/>
@@ -6184,13 +7112,15 @@
         </w:rPr>
         <w:t>int</w:t>
       </w:r>
-      <w:r>
-        <w:rPr>
-          <w:color w:val="BEC0C2"/>
-          <w:lang w:val="en-US"/>
-        </w:rPr>
-        <w:t xml:space="preserve"> </w:t>
-      </w:r>
+      <w:proofErr w:type="spellEnd"/>
+      <w:r>
+        <w:rPr>
+          <w:color w:val="BEC0C2"/>
+          <w:lang w:val="en-US"/>
+        </w:rPr>
+        <w:t xml:space="preserve"> </w:t>
+      </w:r>
+      <w:proofErr w:type="spellStart"/>
       <w:r>
         <w:rPr>
           <w:color w:val="D6BB9A"/>
@@ -6198,6 +7128,7 @@
         </w:rPr>
         <w:t>mn</w:t>
       </w:r>
+      <w:proofErr w:type="spellEnd"/>
       <w:r>
         <w:rPr>
           <w:lang w:val="en-US"/>
@@ -6391,6 +7322,7 @@
         </w:rPr>
         <w:t xml:space="preserve"> </w:t>
       </w:r>
+      <w:proofErr w:type="spellStart"/>
       <w:r>
         <w:rPr>
           <w:b/>
@@ -6399,6 +7331,7 @@
         </w:rPr>
         <w:t>print_car_record</w:t>
       </w:r>
+      <w:proofErr w:type="spellEnd"/>
       <w:r>
         <w:rPr>
           <w:lang w:val="en-US"/>
@@ -6419,6 +7352,7 @@
         </w:rPr>
         <w:t xml:space="preserve"> </w:t>
       </w:r>
+      <w:proofErr w:type="spellStart"/>
       <w:r>
         <w:rPr>
           <w:color w:val="D6BB9A"/>
@@ -6426,6 +7360,7 @@
         </w:rPr>
         <w:t>car_record</w:t>
       </w:r>
+      <w:proofErr w:type="spellEnd"/>
       <w:r>
         <w:rPr>
           <w:lang w:val="en-US"/>
@@ -6531,6 +7466,7 @@
           <w:lang w:val="en-US" w:eastAsia="ru-RU"/>
         </w:rPr>
       </w:pPr>
+      <w:proofErr w:type="spellStart"/>
       <w:r>
         <w:rPr>
           <w:color w:val="D69AA7"/>
@@ -6538,13 +7474,15 @@
         </w:rPr>
         <w:t>int</w:t>
       </w:r>
-      <w:r>
-        <w:rPr>
-          <w:color w:val="BEC0C2"/>
-          <w:lang w:val="en-US"/>
-        </w:rPr>
-        <w:t xml:space="preserve"> </w:t>
-      </w:r>
+      <w:proofErr w:type="spellEnd"/>
+      <w:r>
+        <w:rPr>
+          <w:color w:val="BEC0C2"/>
+          <w:lang w:val="en-US"/>
+        </w:rPr>
+        <w:t xml:space="preserve"> </w:t>
+      </w:r>
+      <w:proofErr w:type="spellStart"/>
       <w:r>
         <w:rPr>
           <w:b/>
@@ -6553,6 +7491,7 @@
         </w:rPr>
         <w:t>string_to_int</w:t>
       </w:r>
+      <w:proofErr w:type="spellEnd"/>
       <w:r>
         <w:rPr>
           <w:lang w:val="en-US"/>
@@ -6593,6 +7532,7 @@
         </w:rPr>
         <w:t xml:space="preserve"> </w:t>
       </w:r>
+      <w:proofErr w:type="spellStart"/>
       <w:r>
         <w:rPr>
           <w:color w:val="D69AA7"/>
@@ -6600,6 +7540,7 @@
         </w:rPr>
         <w:t>int</w:t>
       </w:r>
+      <w:proofErr w:type="spellEnd"/>
       <w:r>
         <w:rPr>
           <w:color w:val="BEC0C2"/>
@@ -6613,6 +7554,7 @@
         </w:rPr>
         <w:t>*</w:t>
       </w:r>
+      <w:proofErr w:type="spellStart"/>
       <w:r>
         <w:rPr>
           <w:color w:val="D6BB9A"/>
@@ -6620,6 +7562,7 @@
         </w:rPr>
         <w:t>rez</w:t>
       </w:r>
+      <w:proofErr w:type="spellEnd"/>
       <w:r>
         <w:rPr>
           <w:lang w:val="en-US"/>
@@ -6725,6 +7668,7 @@
         </w:rPr>
         <w:t xml:space="preserve"> </w:t>
       </w:r>
+      <w:proofErr w:type="spellStart"/>
       <w:r>
         <w:rPr>
           <w:b/>
@@ -6733,6 +7677,7 @@
         </w:rPr>
         <w:t>car_list_copy</w:t>
       </w:r>
+      <w:proofErr w:type="spellEnd"/>
       <w:r>
         <w:rPr>
           <w:color w:val="BEC0C2"/>
@@ -6826,6 +7771,7 @@
         </w:rPr>
         <w:t xml:space="preserve"> </w:t>
       </w:r>
+      <w:proofErr w:type="spellStart"/>
       <w:r>
         <w:rPr>
           <w:color w:val="D69AA7"/>
@@ -6833,13 +7779,15 @@
         </w:rPr>
         <w:t>int</w:t>
       </w:r>
-      <w:r>
-        <w:rPr>
-          <w:color w:val="BEC0C2"/>
-          <w:lang w:val="en-US"/>
-        </w:rPr>
-        <w:t xml:space="preserve"> </w:t>
-      </w:r>
+      <w:proofErr w:type="spellEnd"/>
+      <w:r>
+        <w:rPr>
+          <w:color w:val="BEC0C2"/>
+          <w:lang w:val="en-US"/>
+        </w:rPr>
+        <w:t xml:space="preserve"> </w:t>
+      </w:r>
+      <w:proofErr w:type="spellStart"/>
       <w:r>
         <w:rPr>
           <w:color w:val="D6BB9A"/>
@@ -6847,6 +7795,7 @@
         </w:rPr>
         <w:t>size_of_list</w:t>
       </w:r>
+      <w:proofErr w:type="spellEnd"/>
       <w:r>
         <w:rPr>
           <w:lang w:val="en-US"/>
@@ -6938,6 +7887,7 @@
         </w:rPr>
         <w:t xml:space="preserve"> </w:t>
       </w:r>
+      <w:proofErr w:type="spellStart"/>
       <w:r>
         <w:rPr>
           <w:b/>
@@ -6946,6 +7896,7 @@
         </w:rPr>
         <w:t>swap_car_records</w:t>
       </w:r>
+      <w:proofErr w:type="spellEnd"/>
       <w:r>
         <w:rPr>
           <w:lang w:val="en-US"/>
@@ -7138,6 +8089,7 @@
         </w:rPr>
         <w:t xml:space="preserve"> </w:t>
       </w:r>
+      <w:proofErr w:type="spellStart"/>
       <w:r>
         <w:rPr>
           <w:b/>
@@ -7146,12 +8098,14 @@
         </w:rPr>
         <w:t>swap_price_keys</w:t>
       </w:r>
+      <w:proofErr w:type="spellEnd"/>
       <w:r>
         <w:rPr>
           <w:lang w:val="en-US"/>
         </w:rPr>
         <w:t>(</w:t>
       </w:r>
+      <w:proofErr w:type="spellStart"/>
       <w:r>
         <w:rPr>
           <w:color w:val="FF8080"/>
@@ -7159,6 +8113,7 @@
         </w:rPr>
         <w:t>price_keys</w:t>
       </w:r>
+      <w:proofErr w:type="spellEnd"/>
       <w:r>
         <w:rPr>
           <w:color w:val="BEC0C2"/>
@@ -7192,6 +8147,7 @@
         </w:rPr>
         <w:t xml:space="preserve"> </w:t>
       </w:r>
+      <w:proofErr w:type="spellStart"/>
       <w:r>
         <w:rPr>
           <w:color w:val="FF8080"/>
@@ -7199,6 +8155,7 @@
         </w:rPr>
         <w:t>price_keys</w:t>
       </w:r>
+      <w:proofErr w:type="spellEnd"/>
       <w:r>
         <w:rPr>
           <w:color w:val="BEC0C2"/>
@@ -7343,6 +8300,7 @@
           <w:lang w:val="en-US"/>
         </w:rPr>
       </w:pPr>
+      <w:proofErr w:type="spellStart"/>
       <w:r>
         <w:rPr>
           <w:color w:val="D69AA7"/>
@@ -7350,13 +8308,15 @@
         </w:rPr>
         <w:t>int</w:t>
       </w:r>
-      <w:r>
-        <w:rPr>
-          <w:color w:val="BEC0C2"/>
-          <w:lang w:val="en-US"/>
-        </w:rPr>
-        <w:t xml:space="preserve"> </w:t>
-      </w:r>
+      <w:proofErr w:type="spellEnd"/>
+      <w:r>
+        <w:rPr>
+          <w:color w:val="BEC0C2"/>
+          <w:lang w:val="en-US"/>
+        </w:rPr>
+        <w:t xml:space="preserve"> </w:t>
+      </w:r>
+      <w:proofErr w:type="spellStart"/>
       <w:r>
         <w:rPr>
           <w:b/>
@@ -7365,12 +8325,14 @@
         </w:rPr>
         <w:t>comp_string</w:t>
       </w:r>
+      <w:proofErr w:type="spellEnd"/>
       <w:r>
         <w:rPr>
           <w:lang w:val="en-US"/>
         </w:rPr>
         <w:t>(</w:t>
       </w:r>
+      <w:proofErr w:type="spellStart"/>
       <w:r>
         <w:rPr>
           <w:i/>
@@ -7380,6 +8342,7 @@
         </w:rPr>
         <w:t>const</w:t>
       </w:r>
+      <w:proofErr w:type="spellEnd"/>
       <w:r>
         <w:rPr>
           <w:color w:val="BEC0C2"/>
@@ -7427,6 +8390,7 @@
         </w:rPr>
         <w:t xml:space="preserve"> </w:t>
       </w:r>
+      <w:proofErr w:type="spellStart"/>
       <w:r>
         <w:rPr>
           <w:i/>
@@ -7436,6 +8400,7 @@
         </w:rPr>
         <w:t>const</w:t>
       </w:r>
+      <w:proofErr w:type="spellEnd"/>
       <w:r>
         <w:rPr>
           <w:color w:val="BEC0C2"/>
@@ -7488,6 +8453,7 @@
           <w:lang w:val="en-US"/>
         </w:rPr>
       </w:pPr>
+      <w:proofErr w:type="spellStart"/>
       <w:r>
         <w:rPr>
           <w:color w:val="D69AA7"/>
@@ -7495,13 +8461,15 @@
         </w:rPr>
         <w:t>int</w:t>
       </w:r>
-      <w:r>
-        <w:rPr>
-          <w:color w:val="BEC0C2"/>
-          <w:lang w:val="en-US"/>
-        </w:rPr>
-        <w:t xml:space="preserve"> </w:t>
-      </w:r>
+      <w:proofErr w:type="spellEnd"/>
+      <w:r>
+        <w:rPr>
+          <w:color w:val="BEC0C2"/>
+          <w:lang w:val="en-US"/>
+        </w:rPr>
+        <w:t xml:space="preserve"> </w:t>
+      </w:r>
+      <w:proofErr w:type="spellStart"/>
       <w:r>
         <w:rPr>
           <w:b/>
@@ -7510,12 +8478,14 @@
         </w:rPr>
         <w:t>comp_car_brand</w:t>
       </w:r>
+      <w:proofErr w:type="spellEnd"/>
       <w:r>
         <w:rPr>
           <w:lang w:val="en-US"/>
         </w:rPr>
         <w:t>(</w:t>
       </w:r>
+      <w:proofErr w:type="spellStart"/>
       <w:r>
         <w:rPr>
           <w:i/>
@@ -7525,6 +8495,7 @@
         </w:rPr>
         <w:t>const</w:t>
       </w:r>
+      <w:proofErr w:type="spellEnd"/>
       <w:r>
         <w:rPr>
           <w:color w:val="BEC0C2"/>
@@ -7552,6 +8523,7 @@
         </w:rPr>
         <w:t>*</w:t>
       </w:r>
+      <w:proofErr w:type="spellStart"/>
       <w:r>
         <w:rPr>
           <w:color w:val="D6BB9A"/>
@@ -7559,6 +8531,7 @@
         </w:rPr>
         <w:t>i</w:t>
       </w:r>
+      <w:proofErr w:type="spellEnd"/>
       <w:r>
         <w:rPr>
           <w:lang w:val="en-US"/>
@@ -7572,6 +8545,7 @@
         </w:rPr>
         <w:t xml:space="preserve"> </w:t>
       </w:r>
+      <w:proofErr w:type="spellStart"/>
       <w:r>
         <w:rPr>
           <w:i/>
@@ -7581,6 +8555,7 @@
         </w:rPr>
         <w:t>const</w:t>
       </w:r>
+      <w:proofErr w:type="spellEnd"/>
       <w:r>
         <w:rPr>
           <w:color w:val="BEC0C2"/>
@@ -7633,6 +8608,7 @@
           <w:lang w:val="en-US"/>
         </w:rPr>
       </w:pPr>
+      <w:proofErr w:type="spellStart"/>
       <w:r>
         <w:rPr>
           <w:color w:val="D69AA7"/>
@@ -7640,13 +8616,15 @@
         </w:rPr>
         <w:t>int</w:t>
       </w:r>
-      <w:r>
-        <w:rPr>
-          <w:color w:val="BEC0C2"/>
-          <w:lang w:val="en-US"/>
-        </w:rPr>
-        <w:t xml:space="preserve"> </w:t>
-      </w:r>
+      <w:proofErr w:type="spellEnd"/>
+      <w:r>
+        <w:rPr>
+          <w:color w:val="BEC0C2"/>
+          <w:lang w:val="en-US"/>
+        </w:rPr>
+        <w:t xml:space="preserve"> </w:t>
+      </w:r>
+      <w:proofErr w:type="spellStart"/>
       <w:r>
         <w:rPr>
           <w:b/>
@@ -7655,12 +8633,14 @@
         </w:rPr>
         <w:t>comp_car_manufacturer_country</w:t>
       </w:r>
+      <w:proofErr w:type="spellEnd"/>
       <w:r>
         <w:rPr>
           <w:lang w:val="en-US"/>
         </w:rPr>
         <w:t>(</w:t>
       </w:r>
+      <w:proofErr w:type="spellStart"/>
       <w:r>
         <w:rPr>
           <w:i/>
@@ -7670,6 +8650,7 @@
         </w:rPr>
         <w:t>const</w:t>
       </w:r>
+      <w:proofErr w:type="spellEnd"/>
       <w:r>
         <w:rPr>
           <w:color w:val="BEC0C2"/>
@@ -7697,6 +8678,7 @@
         </w:rPr>
         <w:t>*</w:t>
       </w:r>
+      <w:proofErr w:type="spellStart"/>
       <w:r>
         <w:rPr>
           <w:color w:val="D6BB9A"/>
@@ -7704,6 +8686,7 @@
         </w:rPr>
         <w:t>i</w:t>
       </w:r>
+      <w:proofErr w:type="spellEnd"/>
       <w:r>
         <w:rPr>
           <w:lang w:val="en-US"/>
@@ -7717,6 +8700,7 @@
         </w:rPr>
         <w:t xml:space="preserve"> </w:t>
       </w:r>
+      <w:proofErr w:type="spellStart"/>
       <w:r>
         <w:rPr>
           <w:i/>
@@ -7726,6 +8710,7 @@
         </w:rPr>
         <w:t>const</w:t>
       </w:r>
+      <w:proofErr w:type="spellEnd"/>
       <w:r>
         <w:rPr>
           <w:color w:val="BEC0C2"/>
@@ -7778,6 +8763,7 @@
           <w:lang w:val="en-US"/>
         </w:rPr>
       </w:pPr>
+      <w:proofErr w:type="spellStart"/>
       <w:r>
         <w:rPr>
           <w:color w:val="D69AA7"/>
@@ -7785,13 +8771,15 @@
         </w:rPr>
         <w:t>int</w:t>
       </w:r>
-      <w:r>
-        <w:rPr>
-          <w:color w:val="BEC0C2"/>
-          <w:lang w:val="en-US"/>
-        </w:rPr>
-        <w:t xml:space="preserve"> </w:t>
-      </w:r>
+      <w:proofErr w:type="spellEnd"/>
+      <w:r>
+        <w:rPr>
+          <w:color w:val="BEC0C2"/>
+          <w:lang w:val="en-US"/>
+        </w:rPr>
+        <w:t xml:space="preserve"> </w:t>
+      </w:r>
+      <w:proofErr w:type="spellStart"/>
       <w:r>
         <w:rPr>
           <w:b/>
@@ -7800,12 +8788,14 @@
         </w:rPr>
         <w:t>comp_car_price</w:t>
       </w:r>
+      <w:proofErr w:type="spellEnd"/>
       <w:r>
         <w:rPr>
           <w:lang w:val="en-US"/>
         </w:rPr>
         <w:t>(</w:t>
       </w:r>
+      <w:proofErr w:type="spellStart"/>
       <w:r>
         <w:rPr>
           <w:i/>
@@ -7815,6 +8805,7 @@
         </w:rPr>
         <w:t>const</w:t>
       </w:r>
+      <w:proofErr w:type="spellEnd"/>
       <w:r>
         <w:rPr>
           <w:color w:val="BEC0C2"/>
@@ -7842,6 +8833,7 @@
         </w:rPr>
         <w:t>*</w:t>
       </w:r>
+      <w:proofErr w:type="spellStart"/>
       <w:r>
         <w:rPr>
           <w:color w:val="D6BB9A"/>
@@ -7849,6 +8841,7 @@
         </w:rPr>
         <w:t>i</w:t>
       </w:r>
+      <w:proofErr w:type="spellEnd"/>
       <w:r>
         <w:rPr>
           <w:lang w:val="en-US"/>
@@ -7862,6 +8855,7 @@
         </w:rPr>
         <w:t xml:space="preserve"> </w:t>
       </w:r>
+      <w:proofErr w:type="spellStart"/>
       <w:r>
         <w:rPr>
           <w:i/>
@@ -7871,6 +8865,7 @@
         </w:rPr>
         <w:t>const</w:t>
       </w:r>
+      <w:proofErr w:type="spellEnd"/>
       <w:r>
         <w:rPr>
           <w:color w:val="BEC0C2"/>
@@ -7923,6 +8918,7 @@
           <w:lang w:val="en-US"/>
         </w:rPr>
       </w:pPr>
+      <w:proofErr w:type="spellStart"/>
       <w:r>
         <w:rPr>
           <w:color w:val="D69AA7"/>
@@ -7930,13 +8926,15 @@
         </w:rPr>
         <w:t>int</w:t>
       </w:r>
-      <w:r>
-        <w:rPr>
-          <w:color w:val="BEC0C2"/>
-          <w:lang w:val="en-US"/>
-        </w:rPr>
-        <w:t xml:space="preserve"> </w:t>
-      </w:r>
+      <w:proofErr w:type="spellEnd"/>
+      <w:r>
+        <w:rPr>
+          <w:color w:val="BEC0C2"/>
+          <w:lang w:val="en-US"/>
+        </w:rPr>
+        <w:t xml:space="preserve"> </w:t>
+      </w:r>
+      <w:proofErr w:type="spellStart"/>
       <w:r>
         <w:rPr>
           <w:b/>
@@ -7945,12 +8943,14 @@
         </w:rPr>
         <w:t>comp_car_color</w:t>
       </w:r>
+      <w:proofErr w:type="spellEnd"/>
       <w:r>
         <w:rPr>
           <w:lang w:val="en-US"/>
         </w:rPr>
         <w:t>(</w:t>
       </w:r>
+      <w:proofErr w:type="spellStart"/>
       <w:r>
         <w:rPr>
           <w:i/>
@@ -7960,6 +8960,7 @@
         </w:rPr>
         <w:t>const</w:t>
       </w:r>
+      <w:proofErr w:type="spellEnd"/>
       <w:r>
         <w:rPr>
           <w:color w:val="BEC0C2"/>
@@ -7987,6 +8988,7 @@
         </w:rPr>
         <w:t>*</w:t>
       </w:r>
+      <w:proofErr w:type="spellStart"/>
       <w:r>
         <w:rPr>
           <w:color w:val="D6BB9A"/>
@@ -7994,6 +8996,7 @@
         </w:rPr>
         <w:t>i</w:t>
       </w:r>
+      <w:proofErr w:type="spellEnd"/>
       <w:r>
         <w:rPr>
           <w:lang w:val="en-US"/>
@@ -8007,6 +9010,7 @@
         </w:rPr>
         <w:t xml:space="preserve"> </w:t>
       </w:r>
+      <w:proofErr w:type="spellStart"/>
       <w:r>
         <w:rPr>
           <w:i/>
@@ -8016,6 +9020,7 @@
         </w:rPr>
         <w:t>const</w:t>
       </w:r>
+      <w:proofErr w:type="spellEnd"/>
       <w:r>
         <w:rPr>
           <w:color w:val="BEC0C2"/>
@@ -8068,6 +9073,7 @@
           <w:lang w:val="en-US"/>
         </w:rPr>
       </w:pPr>
+      <w:proofErr w:type="spellStart"/>
       <w:r>
         <w:rPr>
           <w:color w:val="D69AA7"/>
@@ -8075,13 +9081,15 @@
         </w:rPr>
         <w:t>int</w:t>
       </w:r>
-      <w:r>
-        <w:rPr>
-          <w:color w:val="BEC0C2"/>
-          <w:lang w:val="en-US"/>
-        </w:rPr>
-        <w:t xml:space="preserve"> </w:t>
-      </w:r>
+      <w:proofErr w:type="spellEnd"/>
+      <w:r>
+        <w:rPr>
+          <w:color w:val="BEC0C2"/>
+          <w:lang w:val="en-US"/>
+        </w:rPr>
+        <w:t xml:space="preserve"> </w:t>
+      </w:r>
+      <w:proofErr w:type="spellStart"/>
       <w:r>
         <w:rPr>
           <w:b/>
@@ -8090,12 +9098,14 @@
         </w:rPr>
         <w:t>comp_car_is_new</w:t>
       </w:r>
+      <w:proofErr w:type="spellEnd"/>
       <w:r>
         <w:rPr>
           <w:lang w:val="en-US"/>
         </w:rPr>
         <w:t>(</w:t>
       </w:r>
+      <w:proofErr w:type="spellStart"/>
       <w:r>
         <w:rPr>
           <w:i/>
@@ -8105,6 +9115,7 @@
         </w:rPr>
         <w:t>const</w:t>
       </w:r>
+      <w:proofErr w:type="spellEnd"/>
       <w:r>
         <w:rPr>
           <w:color w:val="BEC0C2"/>
@@ -8132,6 +9143,7 @@
         </w:rPr>
         <w:t>*</w:t>
       </w:r>
+      <w:proofErr w:type="spellStart"/>
       <w:r>
         <w:rPr>
           <w:color w:val="D6BB9A"/>
@@ -8139,6 +9151,7 @@
         </w:rPr>
         <w:t>i</w:t>
       </w:r>
+      <w:proofErr w:type="spellEnd"/>
       <w:r>
         <w:rPr>
           <w:lang w:val="en-US"/>
@@ -8152,6 +9165,7 @@
         </w:rPr>
         <w:t xml:space="preserve"> </w:t>
       </w:r>
+      <w:proofErr w:type="spellStart"/>
       <w:r>
         <w:rPr>
           <w:i/>
@@ -8161,6 +9175,7 @@
         </w:rPr>
         <w:t>const</w:t>
       </w:r>
+      <w:proofErr w:type="spellEnd"/>
       <w:r>
         <w:rPr>
           <w:color w:val="BEC0C2"/>
@@ -8213,6 +9228,7 @@
           <w:lang w:val="en-US"/>
         </w:rPr>
       </w:pPr>
+      <w:proofErr w:type="spellStart"/>
       <w:r>
         <w:rPr>
           <w:color w:val="D69AA7"/>
@@ -8220,13 +9236,15 @@
         </w:rPr>
         <w:t>int</w:t>
       </w:r>
-      <w:r>
-        <w:rPr>
-          <w:color w:val="BEC0C2"/>
-          <w:lang w:val="en-US"/>
-        </w:rPr>
-        <w:t xml:space="preserve"> </w:t>
-      </w:r>
+      <w:proofErr w:type="spellEnd"/>
+      <w:r>
+        <w:rPr>
+          <w:color w:val="BEC0C2"/>
+          <w:lang w:val="en-US"/>
+        </w:rPr>
+        <w:t xml:space="preserve"> </w:t>
+      </w:r>
+      <w:proofErr w:type="spellStart"/>
       <w:r>
         <w:rPr>
           <w:b/>
@@ -8235,12 +9253,14 @@
         </w:rPr>
         <w:t>comp_car_guarantee</w:t>
       </w:r>
+      <w:proofErr w:type="spellEnd"/>
       <w:r>
         <w:rPr>
           <w:lang w:val="en-US"/>
         </w:rPr>
         <w:t>(</w:t>
       </w:r>
+      <w:proofErr w:type="spellStart"/>
       <w:r>
         <w:rPr>
           <w:i/>
@@ -8250,6 +9270,7 @@
         </w:rPr>
         <w:t>const</w:t>
       </w:r>
+      <w:proofErr w:type="spellEnd"/>
       <w:r>
         <w:rPr>
           <w:color w:val="BEC0C2"/>
@@ -8277,6 +9298,7 @@
         </w:rPr>
         <w:t>*</w:t>
       </w:r>
+      <w:proofErr w:type="spellStart"/>
       <w:r>
         <w:rPr>
           <w:color w:val="D6BB9A"/>
@@ -8284,6 +9306,7 @@
         </w:rPr>
         <w:t>i</w:t>
       </w:r>
+      <w:proofErr w:type="spellEnd"/>
       <w:r>
         <w:rPr>
           <w:lang w:val="en-US"/>
@@ -8297,6 +9320,7 @@
         </w:rPr>
         <w:t xml:space="preserve"> </w:t>
       </w:r>
+      <w:proofErr w:type="spellStart"/>
       <w:r>
         <w:rPr>
           <w:i/>
@@ -8306,6 +9330,7 @@
         </w:rPr>
         <w:t>const</w:t>
       </w:r>
+      <w:proofErr w:type="spellEnd"/>
       <w:r>
         <w:rPr>
           <w:color w:val="BEC0C2"/>
@@ -8358,6 +9383,7 @@
           <w:lang w:val="en-US"/>
         </w:rPr>
       </w:pPr>
+      <w:proofErr w:type="spellStart"/>
       <w:r>
         <w:rPr>
           <w:color w:val="D69AA7"/>
@@ -8365,13 +9391,15 @@
         </w:rPr>
         <w:t>int</w:t>
       </w:r>
-      <w:r>
-        <w:rPr>
-          <w:color w:val="BEC0C2"/>
-          <w:lang w:val="en-US"/>
-        </w:rPr>
-        <w:t xml:space="preserve"> </w:t>
-      </w:r>
+      <w:proofErr w:type="spellEnd"/>
+      <w:r>
+        <w:rPr>
+          <w:color w:val="BEC0C2"/>
+          <w:lang w:val="en-US"/>
+        </w:rPr>
+        <w:t xml:space="preserve"> </w:t>
+      </w:r>
+      <w:proofErr w:type="spellStart"/>
       <w:r>
         <w:rPr>
           <w:b/>
@@ -8380,12 +9408,14 @@
         </w:rPr>
         <w:t>comp_car_year_of_release</w:t>
       </w:r>
+      <w:proofErr w:type="spellEnd"/>
       <w:r>
         <w:rPr>
           <w:lang w:val="en-US"/>
         </w:rPr>
         <w:t>(</w:t>
       </w:r>
+      <w:proofErr w:type="spellStart"/>
       <w:r>
         <w:rPr>
           <w:i/>
@@ -8395,6 +9425,7 @@
         </w:rPr>
         <w:t>const</w:t>
       </w:r>
+      <w:proofErr w:type="spellEnd"/>
       <w:r>
         <w:rPr>
           <w:color w:val="BEC0C2"/>
@@ -8422,6 +9453,7 @@
         </w:rPr>
         <w:t>*</w:t>
       </w:r>
+      <w:proofErr w:type="spellStart"/>
       <w:r>
         <w:rPr>
           <w:color w:val="D6BB9A"/>
@@ -8429,6 +9461,7 @@
         </w:rPr>
         <w:t>i</w:t>
       </w:r>
+      <w:proofErr w:type="spellEnd"/>
       <w:r>
         <w:rPr>
           <w:lang w:val="en-US"/>
@@ -8442,6 +9475,7 @@
         </w:rPr>
         <w:t xml:space="preserve"> </w:t>
       </w:r>
+      <w:proofErr w:type="spellStart"/>
       <w:r>
         <w:rPr>
           <w:i/>
@@ -8451,6 +9485,7 @@
         </w:rPr>
         <w:t>const</w:t>
       </w:r>
+      <w:proofErr w:type="spellEnd"/>
       <w:r>
         <w:rPr>
           <w:color w:val="BEC0C2"/>
@@ -8503,6 +9538,7 @@
           <w:lang w:val="en-US"/>
         </w:rPr>
       </w:pPr>
+      <w:proofErr w:type="spellStart"/>
       <w:r>
         <w:rPr>
           <w:color w:val="D69AA7"/>
@@ -8510,13 +9546,15 @@
         </w:rPr>
         <w:t>int</w:t>
       </w:r>
-      <w:r>
-        <w:rPr>
-          <w:color w:val="BEC0C2"/>
-          <w:lang w:val="en-US"/>
-        </w:rPr>
-        <w:t xml:space="preserve"> </w:t>
-      </w:r>
+      <w:proofErr w:type="spellEnd"/>
+      <w:r>
+        <w:rPr>
+          <w:color w:val="BEC0C2"/>
+          <w:lang w:val="en-US"/>
+        </w:rPr>
+        <w:t xml:space="preserve"> </w:t>
+      </w:r>
+      <w:proofErr w:type="spellStart"/>
       <w:r>
         <w:rPr>
           <w:b/>
@@ -8525,12 +9563,14 @@
         </w:rPr>
         <w:t>comp_car_probeg</w:t>
       </w:r>
+      <w:proofErr w:type="spellEnd"/>
       <w:r>
         <w:rPr>
           <w:lang w:val="en-US"/>
         </w:rPr>
         <w:t>(</w:t>
       </w:r>
+      <w:proofErr w:type="spellStart"/>
       <w:r>
         <w:rPr>
           <w:i/>
@@ -8540,6 +9580,7 @@
         </w:rPr>
         <w:t>const</w:t>
       </w:r>
+      <w:proofErr w:type="spellEnd"/>
       <w:r>
         <w:rPr>
           <w:color w:val="BEC0C2"/>
@@ -8567,6 +9608,7 @@
         </w:rPr>
         <w:t>*</w:t>
       </w:r>
+      <w:proofErr w:type="spellStart"/>
       <w:r>
         <w:rPr>
           <w:color w:val="D6BB9A"/>
@@ -8574,6 +9616,7 @@
         </w:rPr>
         <w:t>i</w:t>
       </w:r>
+      <w:proofErr w:type="spellEnd"/>
       <w:r>
         <w:rPr>
           <w:lang w:val="en-US"/>
@@ -8587,6 +9630,7 @@
         </w:rPr>
         <w:t xml:space="preserve"> </w:t>
       </w:r>
+      <w:proofErr w:type="spellStart"/>
       <w:r>
         <w:rPr>
           <w:i/>
@@ -8596,6 +9640,7 @@
         </w:rPr>
         <w:t>const</w:t>
       </w:r>
+      <w:proofErr w:type="spellEnd"/>
       <w:r>
         <w:rPr>
           <w:color w:val="BEC0C2"/>
@@ -8648,6 +9693,7 @@
           <w:lang w:val="en-US"/>
         </w:rPr>
       </w:pPr>
+      <w:proofErr w:type="spellStart"/>
       <w:r>
         <w:rPr>
           <w:color w:val="D69AA7"/>
@@ -8655,13 +9701,15 @@
         </w:rPr>
         <w:t>int</w:t>
       </w:r>
-      <w:r>
-        <w:rPr>
-          <w:color w:val="BEC0C2"/>
-          <w:lang w:val="en-US"/>
-        </w:rPr>
-        <w:t xml:space="preserve"> </w:t>
-      </w:r>
+      <w:proofErr w:type="spellEnd"/>
+      <w:r>
+        <w:rPr>
+          <w:color w:val="BEC0C2"/>
+          <w:lang w:val="en-US"/>
+        </w:rPr>
+        <w:t xml:space="preserve"> </w:t>
+      </w:r>
+      <w:proofErr w:type="spellStart"/>
       <w:r>
         <w:rPr>
           <w:b/>
@@ -8670,12 +9718,14 @@
         </w:rPr>
         <w:t>comp_car_repair_count</w:t>
       </w:r>
+      <w:proofErr w:type="spellEnd"/>
       <w:r>
         <w:rPr>
           <w:lang w:val="en-US"/>
         </w:rPr>
         <w:t>(</w:t>
       </w:r>
+      <w:proofErr w:type="spellStart"/>
       <w:r>
         <w:rPr>
           <w:i/>
@@ -8685,6 +9735,7 @@
         </w:rPr>
         <w:t>const</w:t>
       </w:r>
+      <w:proofErr w:type="spellEnd"/>
       <w:r>
         <w:rPr>
           <w:color w:val="BEC0C2"/>
@@ -8712,6 +9763,7 @@
         </w:rPr>
         <w:t>*</w:t>
       </w:r>
+      <w:proofErr w:type="spellStart"/>
       <w:r>
         <w:rPr>
           <w:color w:val="D6BB9A"/>
@@ -8719,6 +9771,7 @@
         </w:rPr>
         <w:t>i</w:t>
       </w:r>
+      <w:proofErr w:type="spellEnd"/>
       <w:r>
         <w:rPr>
           <w:lang w:val="en-US"/>
@@ -8732,6 +9785,7 @@
         </w:rPr>
         <w:t xml:space="preserve"> </w:t>
       </w:r>
+      <w:proofErr w:type="spellStart"/>
       <w:r>
         <w:rPr>
           <w:i/>
@@ -8741,6 +9795,7 @@
         </w:rPr>
         <w:t>const</w:t>
       </w:r>
+      <w:proofErr w:type="spellEnd"/>
       <w:r>
         <w:rPr>
           <w:color w:val="BEC0C2"/>
@@ -8793,6 +9848,7 @@
           <w:lang w:val="en-US"/>
         </w:rPr>
       </w:pPr>
+      <w:proofErr w:type="spellStart"/>
       <w:r>
         <w:rPr>
           <w:color w:val="D69AA7"/>
@@ -8800,13 +9856,15 @@
         </w:rPr>
         <w:t>int</w:t>
       </w:r>
-      <w:r>
-        <w:rPr>
-          <w:color w:val="BEC0C2"/>
-          <w:lang w:val="en-US"/>
-        </w:rPr>
-        <w:t xml:space="preserve"> </w:t>
-      </w:r>
+      <w:proofErr w:type="spellEnd"/>
+      <w:r>
+        <w:rPr>
+          <w:color w:val="BEC0C2"/>
+          <w:lang w:val="en-US"/>
+        </w:rPr>
+        <w:t xml:space="preserve"> </w:t>
+      </w:r>
+      <w:proofErr w:type="spellStart"/>
       <w:r>
         <w:rPr>
           <w:b/>
@@ -8815,12 +9873,14 @@
         </w:rPr>
         <w:t>comp_car_owners_count</w:t>
       </w:r>
+      <w:proofErr w:type="spellEnd"/>
       <w:r>
         <w:rPr>
           <w:lang w:val="en-US"/>
         </w:rPr>
         <w:t>(</w:t>
       </w:r>
+      <w:proofErr w:type="spellStart"/>
       <w:r>
         <w:rPr>
           <w:i/>
@@ -8830,6 +9890,7 @@
         </w:rPr>
         <w:t>const</w:t>
       </w:r>
+      <w:proofErr w:type="spellEnd"/>
       <w:r>
         <w:rPr>
           <w:color w:val="BEC0C2"/>
@@ -8857,6 +9918,7 @@
         </w:rPr>
         <w:t>*</w:t>
       </w:r>
+      <w:proofErr w:type="spellStart"/>
       <w:r>
         <w:rPr>
           <w:color w:val="D6BB9A"/>
@@ -8864,6 +9926,7 @@
         </w:rPr>
         <w:t>i</w:t>
       </w:r>
+      <w:proofErr w:type="spellEnd"/>
       <w:r>
         <w:rPr>
           <w:lang w:val="en-US"/>
@@ -8877,6 +9940,7 @@
         </w:rPr>
         <w:t xml:space="preserve"> </w:t>
       </w:r>
+      <w:proofErr w:type="spellStart"/>
       <w:r>
         <w:rPr>
           <w:i/>
@@ -8886,6 +9950,7 @@
         </w:rPr>
         <w:t>const</w:t>
       </w:r>
+      <w:proofErr w:type="spellEnd"/>
       <w:r>
         <w:rPr>
           <w:color w:val="BEC0C2"/>
@@ -8942,6 +10007,7 @@
           <w:i/>
           <w:iCs/>
           <w:color w:val="A8ABB0"/>
+          <w:lang w:val="en-US"/>
         </w:rPr>
         <w:t xml:space="preserve"> </w:t>
       </w:r>
@@ -9002,7 +10068,7 @@
                     </pic:cNvPicPr>
                   </pic:nvPicPr>
                   <pic:blipFill>
-                    <a:blip r:embed="rId9">
+                    <a:blip r:embed="rId10">
                       <a:extLst>
                         <a:ext uri="{28A0092B-C50C-407E-A947-70E740481C1C}">
                           <a14:useLocalDpi xmlns:a14="http://schemas.microsoft.com/office/drawing/2010/main" val="0"/>
@@ -9089,7 +10155,7 @@
                     </pic:cNvPicPr>
                   </pic:nvPicPr>
                   <pic:blipFill>
-                    <a:blip r:embed="rId10">
+                    <a:blip r:embed="rId11">
                       <a:extLst>
                         <a:ext uri="{28A0092B-C50C-407E-A947-70E740481C1C}">
                           <a14:useLocalDpi xmlns:a14="http://schemas.microsoft.com/office/drawing/2010/main" val="0"/>
@@ -9152,7 +10218,7 @@
                     </pic:cNvPicPr>
                   </pic:nvPicPr>
                   <pic:blipFill>
-                    <a:blip r:embed="rId11">
+                    <a:blip r:embed="rId12">
                       <a:extLst>
                         <a:ext uri="{28A0092B-C50C-407E-A947-70E740481C1C}">
                           <a14:useLocalDpi xmlns:a14="http://schemas.microsoft.com/office/drawing/2010/main" val="0"/>
@@ -9224,7 +10290,7 @@
                     </pic:cNvPicPr>
                   </pic:nvPicPr>
                   <pic:blipFill>
-                    <a:blip r:embed="rId12">
+                    <a:blip r:embed="rId13">
                       <a:extLst>
                         <a:ext uri="{28A0092B-C50C-407E-A947-70E740481C1C}">
                           <a14:useLocalDpi xmlns:a14="http://schemas.microsoft.com/office/drawing/2010/main" val="0"/>
@@ -9308,7 +10374,7 @@
                     </pic:cNvPicPr>
                   </pic:nvPicPr>
                   <pic:blipFill>
-                    <a:blip r:embed="rId13">
+                    <a:blip r:embed="rId14">
                       <a:extLst>
                         <a:ext uri="{28A0092B-C50C-407E-A947-70E740481C1C}">
                           <a14:useLocalDpi xmlns:a14="http://schemas.microsoft.com/office/drawing/2010/main" val="0"/>
@@ -9398,7 +10464,7 @@
                     </pic:cNvPicPr>
                   </pic:nvPicPr>
                   <pic:blipFill>
-                    <a:blip r:embed="rId14">
+                    <a:blip r:embed="rId15">
                       <a:extLst>
                         <a:ext uri="{28A0092B-C50C-407E-A947-70E740481C1C}">
                           <a14:useLocalDpi xmlns:a14="http://schemas.microsoft.com/office/drawing/2010/main" val="0"/>
@@ -9461,7 +10527,7 @@
                     </pic:cNvPicPr>
                   </pic:nvPicPr>
                   <pic:blipFill>
-                    <a:blip r:embed="rId15">
+                    <a:blip r:embed="rId16">
                       <a:extLst>
                         <a:ext uri="{28A0092B-C50C-407E-A947-70E740481C1C}">
                           <a14:useLocalDpi xmlns:a14="http://schemas.microsoft.com/office/drawing/2010/main" val="0"/>
@@ -9524,7 +10590,7 @@
                     </pic:cNvPicPr>
                   </pic:nvPicPr>
                   <pic:blipFill>
-                    <a:blip r:embed="rId16">
+                    <a:blip r:embed="rId17">
                       <a:extLst>
                         <a:ext uri="{28A0092B-C50C-407E-A947-70E740481C1C}">
                           <a14:useLocalDpi xmlns:a14="http://schemas.microsoft.com/office/drawing/2010/main" val="0"/>
@@ -9633,7 +10699,7 @@
                     </pic:cNvPicPr>
                   </pic:nvPicPr>
                   <pic:blipFill>
-                    <a:blip r:embed="rId17">
+                    <a:blip r:embed="rId18">
                       <a:extLst>
                         <a:ext uri="{28A0092B-C50C-407E-A947-70E740481C1C}">
                           <a14:useLocalDpi xmlns:a14="http://schemas.microsoft.com/office/drawing/2010/main" val="0"/>
@@ -9693,7 +10759,7 @@
                     </pic:cNvPicPr>
                   </pic:nvPicPr>
                   <pic:blipFill>
-                    <a:blip r:embed="rId18">
+                    <a:blip r:embed="rId19">
                       <a:extLst>
                         <a:ext uri="{28A0092B-C50C-407E-A947-70E740481C1C}">
                           <a14:useLocalDpi xmlns:a14="http://schemas.microsoft.com/office/drawing/2010/main" val="0"/>
@@ -9780,7 +10846,7 @@
                     </pic:cNvPicPr>
                   </pic:nvPicPr>
                   <pic:blipFill>
-                    <a:blip r:embed="rId19">
+                    <a:blip r:embed="rId20">
                       <a:extLst>
                         <a:ext uri="{28A0092B-C50C-407E-A947-70E740481C1C}">
                           <a14:useLocalDpi xmlns:a14="http://schemas.microsoft.com/office/drawing/2010/main" val="0"/>
@@ -9864,7 +10930,7 @@
                     </pic:cNvPicPr>
                   </pic:nvPicPr>
                   <pic:blipFill>
-                    <a:blip r:embed="rId20">
+                    <a:blip r:embed="rId21">
                       <a:extLst>
                         <a:ext uri="{28A0092B-C50C-407E-A947-70E740481C1C}">
                           <a14:useLocalDpi xmlns:a14="http://schemas.microsoft.com/office/drawing/2010/main" val="0"/>
@@ -10006,18 +11072,21 @@
       <w:r>
         <w:t xml:space="preserve">С помощью </w:t>
       </w:r>
+      <w:proofErr w:type="spellStart"/>
       <w:r>
         <w:rPr>
           <w:lang w:val="en-US"/>
         </w:rPr>
         <w:t>sizeof</w:t>
       </w:r>
+      <w:proofErr w:type="spellEnd"/>
       <w:r>
         <w:t xml:space="preserve"> </w:t>
       </w:r>
       <w:r>
         <w:t xml:space="preserve">определим память занимаемую переменными типа </w:t>
       </w:r>
+      <w:proofErr w:type="spellStart"/>
       <w:r>
         <w:rPr>
           <w:b/>
@@ -10026,6 +11095,7 @@
         </w:rPr>
         <w:t>car</w:t>
       </w:r>
+      <w:proofErr w:type="spellEnd"/>
       <w:r>
         <w:rPr>
           <w:b/>
@@ -10037,6 +11107,7 @@
       <w:r>
         <w:t xml:space="preserve">и </w:t>
       </w:r>
+      <w:proofErr w:type="spellStart"/>
       <w:r>
         <w:rPr>
           <w:b/>
@@ -10045,6 +11116,7 @@
         </w:rPr>
         <w:t>price_keys</w:t>
       </w:r>
+      <w:proofErr w:type="spellEnd"/>
       <w:r>
         <w:t>.</w:t>
       </w:r>
@@ -10191,10 +11263,7 @@
         <w:t>видим,</w:t>
       </w:r>
       <w:r>
-        <w:t xml:space="preserve"> что</w:t>
-      </w:r>
-      <w:r>
-        <w:t xml:space="preserve"> таблица ключей </w:t>
+        <w:t xml:space="preserve"> что таблица ключей </w:t>
       </w:r>
       <w:r>
         <w:t xml:space="preserve">увеличивает кол-во используемой памяти на </w:t>
@@ -10247,7 +11316,7 @@
                     </pic:cNvPicPr>
                   </pic:nvPicPr>
                   <pic:blipFill>
-                    <a:blip r:embed="rId21">
+                    <a:blip r:embed="rId22">
                       <a:extLst>
                         <a:ext uri="{28A0092B-C50C-407E-A947-70E740481C1C}">
                           <a14:useLocalDpi xmlns:a14="http://schemas.microsoft.com/office/drawing/2010/main" val="0"/>
@@ -10303,7 +11372,7 @@
                     </pic:cNvPicPr>
                   </pic:nvPicPr>
                   <pic:blipFill>
-                    <a:blip r:embed="rId22">
+                    <a:blip r:embed="rId23">
                       <a:extLst>
                         <a:ext uri="{28A0092B-C50C-407E-A947-70E740481C1C}">
                           <a14:useLocalDpi xmlns:a14="http://schemas.microsoft.com/office/drawing/2010/main" val="0"/>
@@ -10358,8 +11427,13 @@
               <w:ind w:firstLine="0"/>
             </w:pPr>
             <w:r>
-              <w:t>Кол-во зап.</w:t>
+              <w:t xml:space="preserve">Кол-во </w:t>
             </w:r>
+            <w:proofErr w:type="spellStart"/>
+            <w:r>
+              <w:t>зап.</w:t>
+            </w:r>
+            <w:proofErr w:type="spellEnd"/>
           </w:p>
         </w:tc>
         <w:tc>
@@ -10417,12 +11491,14 @@
             <w:r>
               <w:t xml:space="preserve">Список </w:t>
             </w:r>
+            <w:proofErr w:type="spellStart"/>
             <w:r>
               <w:rPr>
                 <w:lang w:val="en-US"/>
               </w:rPr>
               <w:t>Qsort</w:t>
             </w:r>
+            <w:proofErr w:type="spellEnd"/>
           </w:p>
         </w:tc>
         <w:tc>
@@ -10439,12 +11515,14 @@
             <w:r>
               <w:t xml:space="preserve">Ключи </w:t>
             </w:r>
+            <w:proofErr w:type="spellStart"/>
             <w:r>
               <w:rPr>
                 <w:lang w:val="en-US"/>
               </w:rPr>
               <w:t>Qsort</w:t>
             </w:r>
+            <w:proofErr w:type="spellEnd"/>
           </w:p>
         </w:tc>
       </w:tr>
@@ -10709,13 +11787,7 @@
         <w:rPr>
           <w:lang w:val="en-US"/>
         </w:rPr>
-        <w:t xml:space="preserve"> Bubble</w:t>
-      </w:r>
-      <w:r>
-        <w:rPr>
-          <w:lang w:val="en-US"/>
-        </w:rPr>
-        <w:t xml:space="preserve"> – </w:t>
+        <w:t xml:space="preserve"> Bubble – </w:t>
       </w:r>
       <w:r>
         <w:rPr>
@@ -10731,20 +11803,32 @@
         </w:rPr>
         <w:t xml:space="preserve"> </w:t>
       </w:r>
+      <w:proofErr w:type="spellStart"/>
       <w:r>
         <w:rPr>
           <w:b/>
           <w:bCs/>
           <w:lang w:val="en-US"/>
         </w:rPr>
-        <w:t>car_sort_puz</w:t>
-      </w:r>
+        <w:t>car_sort_</w:t>
+      </w:r>
+      <w:proofErr w:type="gramStart"/>
+      <w:r>
+        <w:rPr>
+          <w:b/>
+          <w:bCs/>
+          <w:lang w:val="en-US"/>
+        </w:rPr>
+        <w:t>puz</w:t>
+      </w:r>
+      <w:proofErr w:type="spellEnd"/>
       <w:r>
         <w:rPr>
           <w:lang w:val="en-US"/>
         </w:rPr>
         <w:t>(</w:t>
       </w:r>
+      <w:proofErr w:type="gramEnd"/>
       <w:r>
         <w:rPr>
           <w:lang w:val="en-US"/>
@@ -10786,20 +11870,32 @@
         </w:rPr>
         <w:t xml:space="preserve"> </w:t>
       </w:r>
+      <w:proofErr w:type="spellStart"/>
       <w:r>
         <w:rPr>
           <w:b/>
           <w:bCs/>
           <w:lang w:val="en-US"/>
         </w:rPr>
-        <w:t>price_keys_sort_puz</w:t>
-      </w:r>
+        <w:t>price_keys_sort_</w:t>
+      </w:r>
+      <w:proofErr w:type="gramStart"/>
+      <w:r>
+        <w:rPr>
+          <w:b/>
+          <w:bCs/>
+          <w:lang w:val="en-US"/>
+        </w:rPr>
+        <w:t>puz</w:t>
+      </w:r>
+      <w:proofErr w:type="spellEnd"/>
       <w:r>
         <w:rPr>
           <w:lang w:val="en-US"/>
         </w:rPr>
         <w:t>(</w:t>
       </w:r>
+      <w:proofErr w:type="gramEnd"/>
       <w:r>
         <w:rPr>
           <w:lang w:val="en-US"/>
@@ -10825,19 +11921,21 @@
         <w:rPr>
           <w:lang w:val="en-US"/>
         </w:rPr>
-        <w:t xml:space="preserve"> Qsort</w:t>
-      </w:r>
-      <w:r>
-        <w:rPr>
-          <w:lang w:val="en-US"/>
-        </w:rPr>
-        <w:t xml:space="preserve"> </w:t>
-      </w:r>
-      <w:r>
-        <w:rPr>
-          <w:lang w:val="en-US"/>
-        </w:rPr>
-        <w:t>–</w:t>
+        <w:t xml:space="preserve"> </w:t>
+      </w:r>
+      <w:proofErr w:type="spellStart"/>
+      <w:r>
+        <w:rPr>
+          <w:lang w:val="en-US"/>
+        </w:rPr>
+        <w:t>Qsort</w:t>
+      </w:r>
+      <w:proofErr w:type="spellEnd"/>
+      <w:r>
+        <w:rPr>
+          <w:lang w:val="en-US"/>
+        </w:rPr>
+        <w:t xml:space="preserve"> –</w:t>
       </w:r>
       <w:r>
         <w:rPr>
@@ -10859,20 +11957,32 @@
         </w:rPr>
         <w:t xml:space="preserve"> </w:t>
       </w:r>
+      <w:proofErr w:type="spellStart"/>
       <w:r>
         <w:rPr>
           <w:b/>
           <w:bCs/>
           <w:lang w:val="en-US"/>
         </w:rPr>
-        <w:t>car_sort_qsort</w:t>
-      </w:r>
+        <w:t>car_sort_</w:t>
+      </w:r>
+      <w:proofErr w:type="gramStart"/>
+      <w:r>
+        <w:rPr>
+          <w:b/>
+          <w:bCs/>
+          <w:lang w:val="en-US"/>
+        </w:rPr>
+        <w:t>qsort</w:t>
+      </w:r>
+      <w:proofErr w:type="spellEnd"/>
       <w:r>
         <w:rPr>
           <w:lang w:val="en-US"/>
         </w:rPr>
         <w:t>(</w:t>
       </w:r>
+      <w:proofErr w:type="gramEnd"/>
       <w:r>
         <w:rPr>
           <w:lang w:val="en-US"/>
@@ -10900,11 +12010,19 @@
         </w:rPr>
         <w:t xml:space="preserve"> </w:t>
       </w:r>
-      <w:r>
-        <w:rPr>
-          <w:lang w:val="en-US"/>
-        </w:rPr>
-        <w:t xml:space="preserve">Qsort </w:t>
+      <w:proofErr w:type="spellStart"/>
+      <w:r>
+        <w:rPr>
+          <w:lang w:val="en-US"/>
+        </w:rPr>
+        <w:t>Qsort</w:t>
+      </w:r>
+      <w:proofErr w:type="spellEnd"/>
+      <w:r>
+        <w:rPr>
+          <w:lang w:val="en-US"/>
+        </w:rPr>
+        <w:t xml:space="preserve"> </w:t>
       </w:r>
       <w:r>
         <w:rPr>
@@ -10926,20 +12044,32 @@
         </w:rPr>
         <w:t xml:space="preserve"> </w:t>
       </w:r>
+      <w:proofErr w:type="spellStart"/>
       <w:r>
         <w:rPr>
           <w:b/>
           <w:bCs/>
           <w:lang w:val="en-US"/>
         </w:rPr>
-        <w:t>price_keys_sort_qsort</w:t>
-      </w:r>
+        <w:t>price_keys_sort_</w:t>
+      </w:r>
+      <w:proofErr w:type="gramStart"/>
+      <w:r>
+        <w:rPr>
+          <w:b/>
+          <w:bCs/>
+          <w:lang w:val="en-US"/>
+        </w:rPr>
+        <w:t>qsort</w:t>
+      </w:r>
+      <w:proofErr w:type="spellEnd"/>
       <w:r>
         <w:rPr>
           <w:lang w:val="en-US"/>
         </w:rPr>
         <w:t>(</w:t>
       </w:r>
+      <w:proofErr w:type="gramEnd"/>
       <w:r>
         <w:rPr>
           <w:lang w:val="en-US"/>
@@ -10984,140 +12114,133 @@
         <w:t>%</w:t>
       </w:r>
       <w:r>
-        <w:t xml:space="preserve"> (</w:t>
-      </w:r>
-      <w:r>
-        <w:t xml:space="preserve">в </w:t>
+        <w:t xml:space="preserve"> (в </w:t>
       </w:r>
       <w:r>
         <w:t>1.71</w:t>
       </w:r>
       <w:r>
-        <w:t xml:space="preserve"> раз</w:t>
+        <w:t xml:space="preserve"> раз)</w:t>
+      </w:r>
+      <w:r>
+        <w:t xml:space="preserve"> </w:t>
+      </w:r>
+      <w:r>
+        <w:t xml:space="preserve">больше при использовании </w:t>
+      </w:r>
+      <w:proofErr w:type="spellStart"/>
+      <w:r>
+        <w:rPr>
+          <w:lang w:val="en-US"/>
+        </w:rPr>
+        <w:t>BubbleSort</w:t>
+      </w:r>
+      <w:proofErr w:type="spellEnd"/>
+      <w:r>
+        <w:t xml:space="preserve">, </w:t>
+      </w:r>
+      <w:r>
+        <w:t>и</w:t>
+      </w:r>
+      <w:r>
+        <w:t xml:space="preserve"> на 1000%</w:t>
+      </w:r>
+      <w:r>
+        <w:t xml:space="preserve"> </w:t>
+      </w:r>
+      <w:r>
+        <w:t>(</w:t>
+      </w:r>
+      <w:r>
+        <w:t>в 11 раз</w:t>
       </w:r>
       <w:r>
         <w:t>)</w:t>
       </w:r>
       <w:r>
-        <w:t xml:space="preserve"> </w:t>
-      </w:r>
-      <w:r>
-        <w:t xml:space="preserve">больше при использовании </w:t>
-      </w:r>
+        <w:t xml:space="preserve"> больше при использовании </w:t>
+      </w:r>
+      <w:proofErr w:type="spellStart"/>
+      <w:r>
+        <w:rPr>
+          <w:lang w:val="en-US"/>
+        </w:rPr>
+        <w:t>QuickSort</w:t>
+      </w:r>
+      <w:proofErr w:type="spellEnd"/>
+      <w:r>
+        <w:t>.</w:t>
+      </w:r>
+      <w:r>
+        <w:t xml:space="preserve"> При значительном увеличении списка (в 80 раз больше чем в первом примере) эффективность таблицы ключей возрастает на </w:t>
+      </w:r>
+      <w:r>
+        <w:t>~</w:t>
+      </w:r>
+      <w:r>
+        <w:t>64</w:t>
+      </w:r>
+      <w:r>
+        <w:t>%</w:t>
+      </w:r>
+      <w:r>
+        <w:t xml:space="preserve"> (в </w:t>
+      </w:r>
+      <w:r>
+        <w:t>1.</w:t>
+      </w:r>
+      <w:r>
+        <w:t>64</w:t>
+      </w:r>
+      <w:r>
+        <w:t xml:space="preserve"> раз)</w:t>
+      </w:r>
+      <w:r>
+        <w:t xml:space="preserve"> </w:t>
+      </w:r>
+      <w:r>
+        <w:t xml:space="preserve">при использовании </w:t>
+      </w:r>
+      <w:proofErr w:type="spellStart"/>
       <w:r>
         <w:rPr>
           <w:lang w:val="en-US"/>
         </w:rPr>
         <w:t>BubbleSort</w:t>
       </w:r>
+      <w:proofErr w:type="spellEnd"/>
       <w:r>
         <w:t xml:space="preserve">, </w:t>
       </w:r>
       <w:r>
-        <w:t>и</w:t>
-      </w:r>
-      <w:r>
-        <w:t xml:space="preserve"> на 1000%</w:t>
-      </w:r>
-      <w:r>
-        <w:t xml:space="preserve"> </w:t>
-      </w:r>
-      <w:r>
-        <w:t>(</w:t>
-      </w:r>
-      <w:r>
-        <w:t>в 11 раз</w:t>
-      </w:r>
-      <w:r>
-        <w:t>)</w:t>
-      </w:r>
-      <w:r>
-        <w:t xml:space="preserve"> больше при использовании </w:t>
-      </w:r>
+        <w:t xml:space="preserve">и на </w:t>
+      </w:r>
+      <w:r>
+        <w:t>~</w:t>
+      </w:r>
+      <w:r>
+        <w:t>95</w:t>
+      </w:r>
+      <w:r>
+        <w:t xml:space="preserve">0% (в </w:t>
+      </w:r>
+      <w:r>
+        <w:t>10</w:t>
+      </w:r>
+      <w:r>
+        <w:t>.5</w:t>
+      </w:r>
+      <w:r>
+        <w:t xml:space="preserve"> раз) при использовании </w:t>
+      </w:r>
+      <w:proofErr w:type="spellStart"/>
       <w:r>
         <w:rPr>
           <w:lang w:val="en-US"/>
         </w:rPr>
         <w:t>QuickSort</w:t>
       </w:r>
-      <w:r>
-        <w:t>.</w:t>
-      </w:r>
-      <w:r>
-        <w:t xml:space="preserve"> При значительном увеличении списка (в 80 раз больше чем в первом примере) </w:t>
-      </w:r>
-      <w:r>
-        <w:t>эффективность таблицы ключей</w:t>
-      </w:r>
-      <w:r>
-        <w:t xml:space="preserve"> возрастает</w:t>
-      </w:r>
-      <w:r>
-        <w:t xml:space="preserve"> на </w:t>
-      </w:r>
-      <w:r>
-        <w:t>~</w:t>
-      </w:r>
-      <w:r>
-        <w:t>64</w:t>
-      </w:r>
-      <w:r>
-        <w:t>%</w:t>
-      </w:r>
-      <w:r>
-        <w:t xml:space="preserve"> (в </w:t>
-      </w:r>
-      <w:r>
-        <w:t>1.</w:t>
-      </w:r>
-      <w:r>
-        <w:t>64</w:t>
-      </w:r>
-      <w:r>
-        <w:t xml:space="preserve"> раз)</w:t>
-      </w:r>
-      <w:r>
-        <w:t xml:space="preserve"> </w:t>
-      </w:r>
-      <w:r>
-        <w:t xml:space="preserve">при использовании </w:t>
-      </w:r>
-      <w:r>
-        <w:rPr>
-          <w:lang w:val="en-US"/>
-        </w:rPr>
-        <w:t>BubbleSort</w:t>
-      </w:r>
-      <w:r>
-        <w:t xml:space="preserve">, </w:t>
-      </w:r>
-      <w:r>
-        <w:t xml:space="preserve">и на </w:t>
-      </w:r>
-      <w:r>
-        <w:t>~</w:t>
-      </w:r>
-      <w:r>
-        <w:t>95</w:t>
-      </w:r>
-      <w:r>
-        <w:t xml:space="preserve">0% (в </w:t>
-      </w:r>
-      <w:r>
-        <w:t>10</w:t>
-      </w:r>
-      <w:r>
-        <w:t>.5</w:t>
-      </w:r>
-      <w:r>
-        <w:t xml:space="preserve"> раз) при использовании </w:t>
-      </w:r>
-      <w:r>
-        <w:rPr>
-          <w:lang w:val="en-US"/>
-        </w:rPr>
-        <w:t>QuickSort</w:t>
-      </w:r>
+      <w:proofErr w:type="spellEnd"/>
       <w:r>
         <w:t>.</w:t>
       </w:r>
@@ -11175,24 +12298,28 @@
           <w:numId w:val="24"/>
         </w:numPr>
       </w:pPr>
+      <w:proofErr w:type="spellStart"/>
       <w:r>
         <w:rPr>
           <w:lang w:val="en-US"/>
         </w:rPr>
         <w:t>QuickSort</w:t>
       </w:r>
+      <w:proofErr w:type="spellEnd"/>
       <w:r>
         <w:t xml:space="preserve"> </w:t>
       </w:r>
       <w:r>
         <w:t xml:space="preserve">эффективней </w:t>
       </w:r>
+      <w:proofErr w:type="spellStart"/>
       <w:r>
         <w:rPr>
           <w:lang w:val="en-US"/>
         </w:rPr>
         <w:t>BubbleSort</w:t>
       </w:r>
+      <w:proofErr w:type="spellEnd"/>
       <w:r>
         <w:t xml:space="preserve"> </w:t>
       </w:r>
@@ -11220,44 +12347,39 @@
           <w:numId w:val="24"/>
         </w:numPr>
       </w:pPr>
+      <w:proofErr w:type="spellStart"/>
       <w:r>
         <w:rPr>
           <w:lang w:val="en-US"/>
         </w:rPr>
         <w:t>QuickSort</w:t>
       </w:r>
+      <w:proofErr w:type="spellEnd"/>
       <w:r>
         <w:t xml:space="preserve"> </w:t>
       </w:r>
       <w:r>
         <w:t xml:space="preserve">эффективней </w:t>
       </w:r>
+      <w:proofErr w:type="spellStart"/>
       <w:r>
         <w:rPr>
           <w:lang w:val="en-US"/>
         </w:rPr>
         <w:t>BubbleSort</w:t>
       </w:r>
-      <w:r>
-        <w:t xml:space="preserve"> </w:t>
-      </w:r>
-      <w:r>
-        <w:t xml:space="preserve">на </w:t>
-      </w:r>
-      <w:r>
-        <w:t>600</w:t>
+      <w:proofErr w:type="spellEnd"/>
+      <w:r>
+        <w:t xml:space="preserve"> </w:t>
+      </w:r>
+      <w:r>
+        <w:t>на 600</w:t>
       </w:r>
       <w:r>
         <w:t>% (</w:t>
       </w:r>
       <w:r>
-        <w:t xml:space="preserve">в </w:t>
-      </w:r>
-      <w:r>
-        <w:t>7</w:t>
-      </w:r>
-      <w:r>
-        <w:t xml:space="preserve"> раз</w:t>
+        <w:t>в 7 раз</w:t>
       </w:r>
       <w:r>
         <w:t>)</w:t>
@@ -11295,8 +12417,21 @@
           <w:numId w:val="25"/>
         </w:numPr>
       </w:pPr>
-      <w:r>
-        <w:t xml:space="preserve">QuickSort эффективней BubbleSort на </w:t>
+      <w:proofErr w:type="spellStart"/>
+      <w:r>
+        <w:t>QuickSort</w:t>
+      </w:r>
+      <w:proofErr w:type="spellEnd"/>
+      <w:r>
+        <w:t xml:space="preserve"> эффективней </w:t>
+      </w:r>
+      <w:proofErr w:type="spellStart"/>
+      <w:r>
+        <w:t>BubbleSort</w:t>
+      </w:r>
+      <w:proofErr w:type="spellEnd"/>
+      <w:r>
+        <w:t xml:space="preserve"> на </w:t>
       </w:r>
       <w:r>
         <w:t>3</w:t>
@@ -11319,50 +12454,39 @@
           <w:numId w:val="25"/>
         </w:numPr>
       </w:pPr>
+      <w:proofErr w:type="spellStart"/>
       <w:r>
         <w:rPr>
           <w:lang w:val="en-US"/>
         </w:rPr>
         <w:t>QuickSort</w:t>
       </w:r>
+      <w:proofErr w:type="spellEnd"/>
       <w:r>
         <w:t xml:space="preserve"> </w:t>
       </w:r>
       <w:r>
         <w:t xml:space="preserve">эффективней </w:t>
       </w:r>
+      <w:proofErr w:type="spellStart"/>
       <w:r>
         <w:rPr>
           <w:lang w:val="en-US"/>
         </w:rPr>
         <w:t>BubbleSort</w:t>
       </w:r>
-      <w:r>
-        <w:t xml:space="preserve"> </w:t>
-      </w:r>
-      <w:r>
-        <w:t xml:space="preserve">на </w:t>
-      </w:r>
-      <w:r>
-        <w:t>560</w:t>
+      <w:proofErr w:type="spellEnd"/>
+      <w:r>
+        <w:t xml:space="preserve"> </w:t>
+      </w:r>
+      <w:r>
+        <w:t>на 560</w:t>
       </w:r>
       <w:r>
         <w:t>% (</w:t>
       </w:r>
       <w:r>
-        <w:t xml:space="preserve">в </w:t>
-      </w:r>
-      <w:r>
-        <w:t>6</w:t>
-      </w:r>
-      <w:r>
-        <w:t>.</w:t>
-      </w:r>
-      <w:r>
-        <w:t>6</w:t>
-      </w:r>
-      <w:r>
-        <w:t xml:space="preserve"> раз</w:t>
+        <w:t>в 6.6 раз</w:t>
       </w:r>
       <w:r>
         <w:t>)</w:t>
@@ -11558,25 +12682,7 @@
         <w:t xml:space="preserve"> </w:t>
       </w:r>
       <w:r>
-        <w:t>Если</w:t>
-      </w:r>
-      <w:r>
-        <w:t xml:space="preserve"> же</w:t>
-      </w:r>
-      <w:r>
-        <w:t xml:space="preserve"> исходная</w:t>
-      </w:r>
-      <w:r>
-        <w:t xml:space="preserve"> </w:t>
-      </w:r>
-      <w:r>
-        <w:t>таблица содержит небольшое число полей, то выгоднее обрабатывать данные в</w:t>
-      </w:r>
-      <w:r>
-        <w:t xml:space="preserve"> </w:t>
-      </w:r>
-      <w:r>
-        <w:t>самой таблице.</w:t>
+        <w:t>Если же исходная таблица содержит небольшое число полей, то выгоднее обрабатывать данные в самой таблице.</w:t>
       </w:r>
     </w:p>
     <w:p>
@@ -11595,6 +12701,7 @@
       <w:r>
         <w:t>(</w:t>
       </w:r>
+      <w:proofErr w:type="spellStart"/>
       <w:r>
         <w:rPr>
           <w:i/>
@@ -11603,6 +12710,7 @@
         </w:rPr>
         <w:t>union</w:t>
       </w:r>
+      <w:proofErr w:type="spellEnd"/>
       <w:r>
         <w:t>)</w:t>
       </w:r>
@@ -11615,8 +12723,6 @@
       <w:r>
         <w:t>кономии времени, при этом не забывая о том, что для её хранения используется дополнительная память.</w:t>
       </w:r>
-      <w:bookmarkStart w:id="0" w:name="_GoBack"/>
-      <w:bookmarkEnd w:id="0"/>
     </w:p>
     <w:sectPr>
       <w:pgSz w:w="11906" w:h="16838"/>

</xml_diff>